<commit_message>
submission of Technical Safety Concept
</commit_message>
<xml_diff>
--- a/Term3/CarND-Functional-Safety-Project/04_TechnicalSafetyConcept_LaneAssistance.docx
+++ b/Term3/CarND-Functional-Safety-Project/04_TechnicalSafetyConcept_LaneAssistance.docx
@@ -813,7 +813,6 @@
           <w:docPartUnique/>
         </w:docPartObj>
       </w:sdtPr>
-      <w:sdtEndPr/>
       <w:sdtContent>
         <w:p>
           <w:pPr>
@@ -2120,13 +2119,7 @@
               <w:spacing w:line="240" w:lineRule="auto"/>
             </w:pPr>
             <w:r>
-              <w:t xml:space="preserve">Indicates the </w:t>
-            </w:r>
-            <w:r>
-              <w:t>activity</w:t>
-            </w:r>
-            <w:r>
-              <w:t xml:space="preserve"> of Lane Assistance </w:t>
+              <w:t xml:space="preserve">Indicates the activity of Lane Assistance </w:t>
             </w:r>
           </w:p>
         </w:tc>
@@ -2169,13 +2162,7 @@
               <w:spacing w:line="240" w:lineRule="auto"/>
             </w:pPr>
             <w:r>
-              <w:t xml:space="preserve">Indicates the </w:t>
-            </w:r>
-            <w:r>
-              <w:t>functionality</w:t>
-            </w:r>
-            <w:r>
-              <w:t xml:space="preserve"> of Lane Assistance </w:t>
+              <w:t xml:space="preserve">Indicates the functionality of Lane Assistance </w:t>
             </w:r>
           </w:p>
         </w:tc>
@@ -2354,22 +2341,8 @@
             <w:r>
               <w:t>frequency</w:t>
             </w:r>
-            <w:bookmarkStart w:id="17" w:name="_GoBack"/>
-            <w:bookmarkEnd w:id="17"/>
-            <w:r>
-              <w:t xml:space="preserve"> to </w:t>
-            </w:r>
-            <w:r>
-              <w:t>Max_Torque_Amplitude</w:t>
-            </w:r>
-            <w:r>
-              <w:t xml:space="preserve"> and </w:t>
-            </w:r>
-            <w:r>
-              <w:t>Max_Torque_</w:t>
-            </w:r>
-            <w:r>
-              <w:t xml:space="preserve">Frequency respectively. </w:t>
+            <w:r>
+              <w:t xml:space="preserve"> to Max_Torque_Amplitude and Max_Torque_Frequency respectively. </w:t>
             </w:r>
           </w:p>
         </w:tc>
@@ -2507,8 +2480,8 @@
         <w:pStyle w:val="Heading1"/>
         <w:contextualSpacing w:val="0"/>
       </w:pPr>
-      <w:bookmarkStart w:id="18" w:name="_mx8us8onanqo" w:colFirst="0" w:colLast="0"/>
-      <w:bookmarkEnd w:id="18"/>
+      <w:bookmarkStart w:id="17" w:name="_mx8us8onanqo" w:colFirst="0" w:colLast="0"/>
+      <w:bookmarkEnd w:id="17"/>
       <w:r>
         <w:t>Technical Safety Concept</w:t>
       </w:r>
@@ -2636,8 +2609,8 @@
         <w:pStyle w:val="Heading2"/>
         <w:contextualSpacing w:val="0"/>
       </w:pPr>
-      <w:bookmarkStart w:id="19" w:name="_lnxjuovv6kca" w:colFirst="0" w:colLast="0"/>
-      <w:bookmarkEnd w:id="19"/>
+      <w:bookmarkStart w:id="18" w:name="_lnxjuovv6kca" w:colFirst="0" w:colLast="0"/>
+      <w:bookmarkEnd w:id="18"/>
       <w:r>
         <w:lastRenderedPageBreak/>
         <w:t>Technical Safety Requirements</w:t>
@@ -2995,7 +2968,7 @@
       <w:tr>
         <w:tc>
           <w:tcPr>
-            <w:tcW w:w="1274" w:type="dxa"/>
+            <w:tcW w:w="1275" w:type="dxa"/>
             <w:shd w:val="clear" w:color="auto" w:fill="CCCCCC"/>
             <w:tcMar>
               <w:top w:w="100" w:type="dxa"/>
@@ -3022,7 +2995,7 @@
         </w:tc>
         <w:tc>
           <w:tcPr>
-            <w:tcW w:w="3309" w:type="dxa"/>
+            <w:tcW w:w="3310" w:type="dxa"/>
             <w:shd w:val="clear" w:color="auto" w:fill="CCCCCC"/>
             <w:tcMar>
               <w:top w:w="100" w:type="dxa"/>
@@ -3159,7 +3132,7 @@
       <w:tr>
         <w:tc>
           <w:tcPr>
-            <w:tcW w:w="1274" w:type="dxa"/>
+            <w:tcW w:w="1275" w:type="dxa"/>
             <w:tcMar>
               <w:top w:w="100" w:type="dxa"/>
               <w:left w:w="100" w:type="dxa"/>
@@ -3206,18 +3179,45 @@
         </w:tc>
         <w:tc>
           <w:tcPr>
-            <w:tcW w:w="3309" w:type="dxa"/>
-            <w:tcMar>
-              <w:top w:w="100" w:type="dxa"/>
-              <w:left w:w="100" w:type="dxa"/>
-              <w:bottom w:w="100" w:type="dxa"/>
-              <w:right w:w="100" w:type="dxa"/>
-            </w:tcMar>
-          </w:tcPr>
-          <w:p>
-            <w:pPr>
-              <w:widowControl w:val="0"/>
-            </w:pPr>
+            <w:tcW w:w="3310" w:type="dxa"/>
+            <w:tcMar>
+              <w:top w:w="100" w:type="dxa"/>
+              <w:left w:w="100" w:type="dxa"/>
+              <w:bottom w:w="100" w:type="dxa"/>
+              <w:right w:w="100" w:type="dxa"/>
+            </w:tcMar>
+          </w:tcPr>
+          <w:p>
+            <w:pPr>
+              <w:widowControl w:val="0"/>
+            </w:pPr>
+            <w:r>
+              <w:t xml:space="preserve">The </w:t>
+            </w:r>
+            <w:r>
+              <w:t>Torque Limiter</w:t>
+            </w:r>
+            <w:r>
+              <w:t xml:space="preserve"> component shall </w:t>
+            </w:r>
+            <w:r>
+              <w:t>limit the Limited_LDW_</w:t>
+            </w:r>
+            <w:r>
+              <w:t>Torque</w:t>
+            </w:r>
+            <w:r>
+              <w:t xml:space="preserve">_Request </w:t>
+            </w:r>
+            <w:r>
+              <w:t xml:space="preserve">amplitude is </w:t>
+            </w:r>
+            <w:r>
+              <w:t>below</w:t>
+            </w:r>
+            <w:r>
+              <w:t xml:space="preserve"> Max_Torque_Amplitude</w:t>
+            </w:r>
           </w:p>
         </w:tc>
         <w:tc>
@@ -3235,6 +3235,9 @@
               <w:widowControl w:val="0"/>
               <w:spacing w:line="240" w:lineRule="auto"/>
             </w:pPr>
+            <w:r>
+              <w:t>C</w:t>
+            </w:r>
           </w:p>
         </w:tc>
         <w:tc>
@@ -3252,6 +3255,9 @@
               <w:widowControl w:val="0"/>
               <w:spacing w:line="240" w:lineRule="auto"/>
             </w:pPr>
+            <w:r>
+              <w:t xml:space="preserve">50ms </w:t>
+            </w:r>
           </w:p>
         </w:tc>
         <w:tc>
@@ -3269,6 +3275,9 @@
               <w:widowControl w:val="0"/>
               <w:spacing w:line="240" w:lineRule="auto"/>
             </w:pPr>
+            <w:r>
+              <w:t xml:space="preserve">LDW Safety </w:t>
+            </w:r>
           </w:p>
         </w:tc>
         <w:tc>
@@ -3286,13 +3295,16 @@
               <w:widowControl w:val="0"/>
               <w:spacing w:line="240" w:lineRule="auto"/>
             </w:pPr>
+            <w:r>
+              <w:t>Deactivate LDW</w:t>
+            </w:r>
           </w:p>
         </w:tc>
       </w:tr>
       <w:tr>
         <w:tc>
           <w:tcPr>
-            <w:tcW w:w="1274" w:type="dxa"/>
+            <w:tcW w:w="1275" w:type="dxa"/>
             <w:tcMar>
               <w:top w:w="100" w:type="dxa"/>
               <w:left w:w="100" w:type="dxa"/>
@@ -3339,18 +3351,42 @@
         </w:tc>
         <w:tc>
           <w:tcPr>
-            <w:tcW w:w="3309" w:type="dxa"/>
-            <w:tcMar>
-              <w:top w:w="100" w:type="dxa"/>
-              <w:left w:w="100" w:type="dxa"/>
-              <w:bottom w:w="100" w:type="dxa"/>
-              <w:right w:w="100" w:type="dxa"/>
-            </w:tcMar>
-          </w:tcPr>
-          <w:p>
-            <w:pPr>
-              <w:widowControl w:val="0"/>
-            </w:pPr>
+            <w:tcW w:w="3310" w:type="dxa"/>
+            <w:tcMar>
+              <w:top w:w="100" w:type="dxa"/>
+              <w:left w:w="100" w:type="dxa"/>
+              <w:bottom w:w="100" w:type="dxa"/>
+              <w:right w:w="100" w:type="dxa"/>
+            </w:tcMar>
+          </w:tcPr>
+          <w:p>
+            <w:pPr>
+              <w:widowControl w:val="0"/>
+            </w:pPr>
+            <w:r>
+              <w:t>The LD</w:t>
+            </w:r>
+            <w:r>
+              <w:t>W_Safety_Output_Generator</w:t>
+            </w:r>
+            <w:r>
+              <w:t xml:space="preserve"> component shall limit the LDW_</w:t>
+            </w:r>
+            <w:r>
+              <w:t>Torque</w:t>
+            </w:r>
+            <w:r>
+              <w:t xml:space="preserve">_Request </w:t>
+            </w:r>
+            <w:r>
+              <w:t xml:space="preserve">amplitude is </w:t>
+            </w:r>
+            <w:r>
+              <w:t>below</w:t>
+            </w:r>
+            <w:r>
+              <w:t xml:space="preserve"> Max_Torque_Amplitude</w:t>
+            </w:r>
           </w:p>
         </w:tc>
         <w:tc>
@@ -3368,6 +3404,9 @@
               <w:widowControl w:val="0"/>
               <w:spacing w:line="240" w:lineRule="auto"/>
             </w:pPr>
+            <w:r>
+              <w:t>C</w:t>
+            </w:r>
           </w:p>
         </w:tc>
         <w:tc>
@@ -3385,6 +3424,9 @@
               <w:widowControl w:val="0"/>
               <w:spacing w:line="240" w:lineRule="auto"/>
             </w:pPr>
+            <w:r>
+              <w:t xml:space="preserve">50ms </w:t>
+            </w:r>
           </w:p>
         </w:tc>
         <w:tc>
@@ -3402,6 +3444,9 @@
               <w:widowControl w:val="0"/>
               <w:spacing w:line="240" w:lineRule="auto"/>
             </w:pPr>
+            <w:r>
+              <w:t xml:space="preserve">LDW Safety </w:t>
+            </w:r>
           </w:p>
         </w:tc>
         <w:tc>
@@ -3419,13 +3464,16 @@
               <w:widowControl w:val="0"/>
               <w:spacing w:line="240" w:lineRule="auto"/>
             </w:pPr>
+            <w:r>
+              <w:t>Deactivate LDW</w:t>
+            </w:r>
           </w:p>
         </w:tc>
       </w:tr>
       <w:tr>
         <w:tc>
           <w:tcPr>
-            <w:tcW w:w="1274" w:type="dxa"/>
+            <w:tcW w:w="1275" w:type="dxa"/>
             <w:tcMar>
               <w:top w:w="100" w:type="dxa"/>
               <w:left w:w="100" w:type="dxa"/>
@@ -3472,18 +3520,30 @@
         </w:tc>
         <w:tc>
           <w:tcPr>
-            <w:tcW w:w="3309" w:type="dxa"/>
-            <w:tcMar>
-              <w:top w:w="100" w:type="dxa"/>
-              <w:left w:w="100" w:type="dxa"/>
-              <w:bottom w:w="100" w:type="dxa"/>
-              <w:right w:w="100" w:type="dxa"/>
-            </w:tcMar>
-          </w:tcPr>
-          <w:p>
-            <w:pPr>
-              <w:widowControl w:val="0"/>
-            </w:pPr>
+            <w:tcW w:w="3310" w:type="dxa"/>
+            <w:tcMar>
+              <w:top w:w="100" w:type="dxa"/>
+              <w:left w:w="100" w:type="dxa"/>
+              <w:bottom w:w="100" w:type="dxa"/>
+              <w:right w:w="100" w:type="dxa"/>
+            </w:tcMar>
+          </w:tcPr>
+          <w:p>
+            <w:pPr>
+              <w:widowControl w:val="0"/>
+            </w:pPr>
+            <w:r>
+              <w:t>The Torque Limiter component shall output an error if the Limited_LDW_</w:t>
+            </w:r>
+            <w:r>
+              <w:t>Torque</w:t>
+            </w:r>
+            <w:r>
+              <w:t xml:space="preserve">_Request </w:t>
+            </w:r>
+            <w:r>
+              <w:t>amplitude is above Max_Torque_Amplitude</w:t>
+            </w:r>
           </w:p>
         </w:tc>
         <w:tc>
@@ -3501,6 +3561,9 @@
               <w:widowControl w:val="0"/>
               <w:spacing w:line="240" w:lineRule="auto"/>
             </w:pPr>
+            <w:r>
+              <w:t>C</w:t>
+            </w:r>
           </w:p>
         </w:tc>
         <w:tc>
@@ -3518,6 +3581,9 @@
               <w:widowControl w:val="0"/>
               <w:spacing w:line="240" w:lineRule="auto"/>
             </w:pPr>
+            <w:r>
+              <w:t xml:space="preserve">50ms </w:t>
+            </w:r>
           </w:p>
         </w:tc>
         <w:tc>
@@ -3535,6 +3601,9 @@
               <w:widowControl w:val="0"/>
               <w:spacing w:line="240" w:lineRule="auto"/>
             </w:pPr>
+            <w:r>
+              <w:t xml:space="preserve">LDW Safety </w:t>
+            </w:r>
           </w:p>
         </w:tc>
         <w:tc>
@@ -3552,13 +3621,16 @@
               <w:widowControl w:val="0"/>
               <w:spacing w:line="240" w:lineRule="auto"/>
             </w:pPr>
+            <w:r>
+              <w:t>Deactivate LDW</w:t>
+            </w:r>
           </w:p>
         </w:tc>
       </w:tr>
       <w:tr>
         <w:tc>
           <w:tcPr>
-            <w:tcW w:w="1274" w:type="dxa"/>
+            <w:tcW w:w="1275" w:type="dxa"/>
             <w:tcMar>
               <w:top w:w="100" w:type="dxa"/>
               <w:left w:w="100" w:type="dxa"/>
@@ -3590,6 +3662,7 @@
               <w:spacing w:line="240" w:lineRule="auto"/>
             </w:pPr>
             <w:r>
+              <w:lastRenderedPageBreak/>
               <w:t>Requirement</w:t>
             </w:r>
           </w:p>
@@ -3605,18 +3678,41 @@
         </w:tc>
         <w:tc>
           <w:tcPr>
-            <w:tcW w:w="3309" w:type="dxa"/>
-            <w:tcMar>
-              <w:top w:w="100" w:type="dxa"/>
-              <w:left w:w="100" w:type="dxa"/>
-              <w:bottom w:w="100" w:type="dxa"/>
-              <w:right w:w="100" w:type="dxa"/>
-            </w:tcMar>
-          </w:tcPr>
-          <w:p>
-            <w:pPr>
-              <w:widowControl w:val="0"/>
-            </w:pPr>
+            <w:tcW w:w="3310" w:type="dxa"/>
+            <w:tcMar>
+              <w:top w:w="100" w:type="dxa"/>
+              <w:left w:w="100" w:type="dxa"/>
+              <w:bottom w:w="100" w:type="dxa"/>
+              <w:right w:w="100" w:type="dxa"/>
+            </w:tcMar>
+          </w:tcPr>
+          <w:p>
+            <w:pPr>
+              <w:widowControl w:val="0"/>
+            </w:pPr>
+            <w:r>
+              <w:lastRenderedPageBreak/>
+              <w:t>The LDW_Safety_Output_Generato</w:t>
+            </w:r>
+            <w:r>
+              <w:lastRenderedPageBreak/>
+              <w:t xml:space="preserve">r component shall output an error if LDW_Frequency_Request </w:t>
+            </w:r>
+            <w:r>
+              <w:t>amplitude</w:t>
+            </w:r>
+            <w:r>
+              <w:t xml:space="preserve"> </w:t>
+            </w:r>
+            <w:r>
+              <w:t>is above Max_Torque_</w:t>
+            </w:r>
+            <w:r>
+              <w:t>A</w:t>
+            </w:r>
+            <w:r>
+              <w:t>mplitude</w:t>
+            </w:r>
           </w:p>
         </w:tc>
         <w:tc>
@@ -3634,6 +3730,10 @@
               <w:widowControl w:val="0"/>
               <w:spacing w:line="240" w:lineRule="auto"/>
             </w:pPr>
+            <w:r>
+              <w:lastRenderedPageBreak/>
+              <w:t>C</w:t>
+            </w:r>
           </w:p>
         </w:tc>
         <w:tc>
@@ -3651,6 +3751,9 @@
               <w:widowControl w:val="0"/>
               <w:spacing w:line="240" w:lineRule="auto"/>
             </w:pPr>
+            <w:r>
+              <w:t xml:space="preserve">50ms </w:t>
+            </w:r>
           </w:p>
         </w:tc>
         <w:tc>
@@ -3668,6 +3771,9 @@
               <w:widowControl w:val="0"/>
               <w:spacing w:line="240" w:lineRule="auto"/>
             </w:pPr>
+            <w:r>
+              <w:t xml:space="preserve">LDW Safety </w:t>
+            </w:r>
           </w:p>
         </w:tc>
         <w:tc>
@@ -3685,27 +3791,29 @@
               <w:widowControl w:val="0"/>
               <w:spacing w:line="240" w:lineRule="auto"/>
             </w:pPr>
+            <w:r>
+              <w:t>Deactivate LDW</w:t>
+            </w:r>
           </w:p>
         </w:tc>
       </w:tr>
       <w:tr>
         <w:tc>
           <w:tcPr>
-            <w:tcW w:w="1274" w:type="dxa"/>
-            <w:tcMar>
-              <w:top w:w="100" w:type="dxa"/>
-              <w:left w:w="100" w:type="dxa"/>
-              <w:bottom w:w="100" w:type="dxa"/>
-              <w:right w:w="100" w:type="dxa"/>
-            </w:tcMar>
-          </w:tcPr>
-          <w:p>
-            <w:pPr>
-              <w:widowControl w:val="0"/>
-              <w:spacing w:line="240" w:lineRule="auto"/>
-            </w:pPr>
-            <w:r>
-              <w:lastRenderedPageBreak/>
+            <w:tcW w:w="1275" w:type="dxa"/>
+            <w:tcMar>
+              <w:top w:w="100" w:type="dxa"/>
+              <w:left w:w="100" w:type="dxa"/>
+              <w:bottom w:w="100" w:type="dxa"/>
+              <w:right w:w="100" w:type="dxa"/>
+            </w:tcMar>
+          </w:tcPr>
+          <w:p>
+            <w:pPr>
+              <w:widowControl w:val="0"/>
+              <w:spacing w:line="240" w:lineRule="auto"/>
+            </w:pPr>
+            <w:r>
               <w:t>Technical</w:t>
             </w:r>
           </w:p>
@@ -3739,18 +3847,21 @@
         </w:tc>
         <w:tc>
           <w:tcPr>
-            <w:tcW w:w="3309" w:type="dxa"/>
-            <w:tcMar>
-              <w:top w:w="100" w:type="dxa"/>
-              <w:left w:w="100" w:type="dxa"/>
-              <w:bottom w:w="100" w:type="dxa"/>
-              <w:right w:w="100" w:type="dxa"/>
-            </w:tcMar>
-          </w:tcPr>
-          <w:p>
-            <w:pPr>
-              <w:widowControl w:val="0"/>
-            </w:pPr>
+            <w:tcW w:w="3310" w:type="dxa"/>
+            <w:tcMar>
+              <w:top w:w="100" w:type="dxa"/>
+              <w:left w:w="100" w:type="dxa"/>
+              <w:bottom w:w="100" w:type="dxa"/>
+              <w:right w:w="100" w:type="dxa"/>
+            </w:tcMar>
+          </w:tcPr>
+          <w:p>
+            <w:pPr>
+              <w:widowControl w:val="0"/>
+            </w:pPr>
+            <w:r>
+              <w:t xml:space="preserve">The LDW_SAFETY_ACTIVATION component shall deactivate the EPS_Torque_generator when it receives an error </w:t>
+            </w:r>
           </w:p>
         </w:tc>
         <w:tc>
@@ -3768,6 +3879,9 @@
               <w:widowControl w:val="0"/>
               <w:spacing w:line="240" w:lineRule="auto"/>
             </w:pPr>
+            <w:r>
+              <w:t>C</w:t>
+            </w:r>
           </w:p>
         </w:tc>
         <w:tc>
@@ -3785,6 +3899,9 @@
               <w:widowControl w:val="0"/>
               <w:spacing w:line="240" w:lineRule="auto"/>
             </w:pPr>
+            <w:r>
+              <w:t xml:space="preserve">50ms </w:t>
+            </w:r>
           </w:p>
         </w:tc>
         <w:tc>
@@ -3802,6 +3919,9 @@
               <w:widowControl w:val="0"/>
               <w:spacing w:line="240" w:lineRule="auto"/>
             </w:pPr>
+            <w:r>
+              <w:t xml:space="preserve">LDW Safety </w:t>
+            </w:r>
           </w:p>
         </w:tc>
         <w:tc>
@@ -3819,26 +3939,164 @@
               <w:widowControl w:val="0"/>
               <w:spacing w:line="240" w:lineRule="auto"/>
             </w:pPr>
+            <w:r>
+              <w:t>Deactivate LDW</w:t>
+            </w:r>
+          </w:p>
+        </w:tc>
+      </w:tr>
+      <w:tr>
+        <w:tc>
+          <w:tcPr>
+            <w:tcW w:w="1275" w:type="dxa"/>
+            <w:tcMar>
+              <w:top w:w="100" w:type="dxa"/>
+              <w:left w:w="100" w:type="dxa"/>
+              <w:bottom w:w="100" w:type="dxa"/>
+              <w:right w:w="100" w:type="dxa"/>
+            </w:tcMar>
+          </w:tcPr>
+          <w:p>
+            <w:pPr>
+              <w:widowControl w:val="0"/>
+              <w:spacing w:line="240" w:lineRule="auto"/>
+            </w:pPr>
+            <w:r>
+              <w:t>Technical</w:t>
+            </w:r>
+          </w:p>
+          <w:p>
+            <w:pPr>
+              <w:widowControl w:val="0"/>
+              <w:spacing w:line="240" w:lineRule="auto"/>
+            </w:pPr>
+            <w:r>
+              <w:t>Safety</w:t>
+            </w:r>
+          </w:p>
+          <w:p>
+            <w:pPr>
+              <w:widowControl w:val="0"/>
+              <w:spacing w:line="240" w:lineRule="auto"/>
+            </w:pPr>
+            <w:r>
+              <w:t>Requirement</w:t>
+            </w:r>
+          </w:p>
+          <w:p>
+            <w:pPr>
+              <w:widowControl w:val="0"/>
+              <w:spacing w:line="240" w:lineRule="auto"/>
+            </w:pPr>
+            <w:r>
+              <w:t>0</w:t>
+            </w:r>
+            <w:r>
+              <w:t>6</w:t>
+            </w:r>
+          </w:p>
+        </w:tc>
+        <w:tc>
+          <w:tcPr>
+            <w:tcW w:w="3310" w:type="dxa"/>
+            <w:tcMar>
+              <w:top w:w="100" w:type="dxa"/>
+              <w:left w:w="100" w:type="dxa"/>
+              <w:bottom w:w="100" w:type="dxa"/>
+              <w:right w:w="100" w:type="dxa"/>
+            </w:tcMar>
+          </w:tcPr>
+          <w:p>
+            <w:pPr>
+              <w:widowControl w:val="0"/>
+            </w:pPr>
+            <w:r>
+              <w:t xml:space="preserve">The LDW_SAFETY_ACTIVATION component shall output a malfunction to the car display when it receives an error </w:t>
+            </w:r>
+          </w:p>
+        </w:tc>
+        <w:tc>
+          <w:tcPr>
+            <w:tcW w:w="345" w:type="dxa"/>
+            <w:tcMar>
+              <w:top w:w="100" w:type="dxa"/>
+              <w:left w:w="100" w:type="dxa"/>
+              <w:bottom w:w="100" w:type="dxa"/>
+              <w:right w:w="100" w:type="dxa"/>
+            </w:tcMar>
+          </w:tcPr>
+          <w:p>
+            <w:pPr>
+              <w:widowControl w:val="0"/>
+              <w:spacing w:line="240" w:lineRule="auto"/>
+            </w:pPr>
+            <w:r>
+              <w:t>C</w:t>
+            </w:r>
+          </w:p>
+        </w:tc>
+        <w:tc>
+          <w:tcPr>
+            <w:tcW w:w="1425" w:type="dxa"/>
+            <w:tcMar>
+              <w:top w:w="100" w:type="dxa"/>
+              <w:left w:w="100" w:type="dxa"/>
+              <w:bottom w:w="100" w:type="dxa"/>
+              <w:right w:w="100" w:type="dxa"/>
+            </w:tcMar>
+          </w:tcPr>
+          <w:p>
+            <w:pPr>
+              <w:widowControl w:val="0"/>
+              <w:spacing w:line="240" w:lineRule="auto"/>
+            </w:pPr>
+            <w:r>
+              <w:t xml:space="preserve">50ms </w:t>
+            </w:r>
+          </w:p>
+        </w:tc>
+        <w:tc>
+          <w:tcPr>
+            <w:tcW w:w="1598" w:type="dxa"/>
+            <w:tcMar>
+              <w:top w:w="100" w:type="dxa"/>
+              <w:left w:w="100" w:type="dxa"/>
+              <w:bottom w:w="100" w:type="dxa"/>
+              <w:right w:w="100" w:type="dxa"/>
+            </w:tcMar>
+          </w:tcPr>
+          <w:p>
+            <w:pPr>
+              <w:widowControl w:val="0"/>
+              <w:spacing w:line="240" w:lineRule="auto"/>
+            </w:pPr>
+            <w:r>
+              <w:t xml:space="preserve">LDW Safety </w:t>
+            </w:r>
+          </w:p>
+        </w:tc>
+        <w:tc>
+          <w:tcPr>
+            <w:tcW w:w="1598" w:type="dxa"/>
+            <w:tcMar>
+              <w:top w:w="100" w:type="dxa"/>
+              <w:left w:w="100" w:type="dxa"/>
+              <w:bottom w:w="100" w:type="dxa"/>
+              <w:right w:w="100" w:type="dxa"/>
+            </w:tcMar>
+          </w:tcPr>
+          <w:p>
+            <w:pPr>
+              <w:widowControl w:val="0"/>
+              <w:spacing w:line="240" w:lineRule="auto"/>
+            </w:pPr>
+            <w:r>
+              <w:t>Deactivate LDW</w:t>
+            </w:r>
           </w:p>
         </w:tc>
       </w:tr>
     </w:tbl>
-    <w:p/>
-    <w:p/>
-    <w:p>
-      <w:pPr>
-        <w:rPr>
-          <w:b/>
-        </w:rPr>
-      </w:pPr>
-      <w:r>
-        <w:rPr>
-          <w:b/>
-          <w:color w:val="B7B7B7"/>
-        </w:rPr>
-        <w:t>[Instructions: Fill in the technical safety requirements for the lane departure warning second functional safety requirement. We have provided the associated functional safety requirement in the table below. Hint:. Most of the technical safety requirements will be the same. At least one technical safety requirement will have to be slightly modified because we are talking about frequency instead of amplitude. These requirements were not given in the lessons]</w:t>
-      </w:r>
-    </w:p>
     <w:p/>
     <w:p/>
     <w:p>
@@ -4378,6 +4636,7 @@
               <w:spacing w:line="240" w:lineRule="auto"/>
             </w:pPr>
             <w:r>
+              <w:lastRenderedPageBreak/>
               <w:t>Requirement</w:t>
             </w:r>
           </w:p>
@@ -4405,6 +4664,20 @@
             <w:pPr>
               <w:widowControl w:val="0"/>
             </w:pPr>
+            <w:r>
+              <w:lastRenderedPageBreak/>
+              <w:t xml:space="preserve">The </w:t>
+            </w:r>
+            <w:r>
+              <w:t>Frequency</w:t>
+            </w:r>
+            <w:r>
+              <w:t xml:space="preserve"> Limiter component shall limit the </w:t>
+            </w:r>
+            <w:r>
+              <w:lastRenderedPageBreak/>
+              <w:t>Limited_LDW_Frequency_Request is below Max_Torque_Frequency</w:t>
+            </w:r>
           </w:p>
         </w:tc>
         <w:tc>
@@ -4422,6 +4695,10 @@
               <w:widowControl w:val="0"/>
               <w:spacing w:line="240" w:lineRule="auto"/>
             </w:pPr>
+            <w:r>
+              <w:lastRenderedPageBreak/>
+              <w:t>C</w:t>
+            </w:r>
           </w:p>
         </w:tc>
         <w:tc>
@@ -4439,6 +4716,9 @@
               <w:widowControl w:val="0"/>
               <w:spacing w:line="240" w:lineRule="auto"/>
             </w:pPr>
+            <w:r>
+              <w:t xml:space="preserve">50ms </w:t>
+            </w:r>
           </w:p>
         </w:tc>
         <w:tc>
@@ -4456,6 +4736,9 @@
               <w:widowControl w:val="0"/>
               <w:spacing w:line="240" w:lineRule="auto"/>
             </w:pPr>
+            <w:r>
+              <w:t xml:space="preserve">LDW Safety </w:t>
+            </w:r>
           </w:p>
         </w:tc>
         <w:tc>
@@ -4473,6 +4756,13 @@
               <w:widowControl w:val="0"/>
               <w:spacing w:line="240" w:lineRule="auto"/>
             </w:pPr>
+            <w:r>
+              <w:t xml:space="preserve">Deactivate </w:t>
+            </w:r>
+            <w:r>
+              <w:lastRenderedPageBreak/>
+              <w:t>LDW</w:t>
+            </w:r>
           </w:p>
         </w:tc>
       </w:tr>
@@ -4511,7 +4801,6 @@
               <w:spacing w:line="240" w:lineRule="auto"/>
             </w:pPr>
             <w:r>
-              <w:lastRenderedPageBreak/>
               <w:t>Requirement</w:t>
             </w:r>
           </w:p>
@@ -4539,6 +4828,15 @@
             <w:pPr>
               <w:widowControl w:val="0"/>
             </w:pPr>
+            <w:r>
+              <w:t xml:space="preserve">The LDW_Safety_Output_Generator component shall limit the LDW_Frequency_Request </w:t>
+            </w:r>
+            <w:r>
+              <w:t>frequency</w:t>
+            </w:r>
+            <w:r>
+              <w:t>is below Max_Torque_Frequency</w:t>
+            </w:r>
           </w:p>
         </w:tc>
         <w:tc>
@@ -4556,6 +4854,9 @@
               <w:widowControl w:val="0"/>
               <w:spacing w:line="240" w:lineRule="auto"/>
             </w:pPr>
+            <w:r>
+              <w:t>C</w:t>
+            </w:r>
           </w:p>
         </w:tc>
         <w:tc>
@@ -4573,6 +4874,9 @@
               <w:widowControl w:val="0"/>
               <w:spacing w:line="240" w:lineRule="auto"/>
             </w:pPr>
+            <w:r>
+              <w:t xml:space="preserve">50ms </w:t>
+            </w:r>
           </w:p>
         </w:tc>
         <w:tc>
@@ -4590,6 +4894,9 @@
               <w:widowControl w:val="0"/>
               <w:spacing w:line="240" w:lineRule="auto"/>
             </w:pPr>
+            <w:r>
+              <w:t xml:space="preserve">LDW Safety </w:t>
+            </w:r>
           </w:p>
         </w:tc>
         <w:tc>
@@ -4607,6 +4914,9 @@
               <w:widowControl w:val="0"/>
               <w:spacing w:line="240" w:lineRule="auto"/>
             </w:pPr>
+            <w:r>
+              <w:t>Deactivate LDW</w:t>
+            </w:r>
           </w:p>
         </w:tc>
       </w:tr>
@@ -4672,6 +4982,15 @@
             <w:pPr>
               <w:widowControl w:val="0"/>
             </w:pPr>
+            <w:r>
+              <w:t xml:space="preserve">The Torque Limiter component shall output an error if the Limited_LDW_Frequency_Request </w:t>
+            </w:r>
+            <w:r>
+              <w:t xml:space="preserve">frequency </w:t>
+            </w:r>
+            <w:r>
+              <w:t>is above Max_Torque_Frequency</w:t>
+            </w:r>
           </w:p>
         </w:tc>
         <w:tc>
@@ -4689,6 +5008,9 @@
               <w:widowControl w:val="0"/>
               <w:spacing w:line="240" w:lineRule="auto"/>
             </w:pPr>
+            <w:r>
+              <w:t>C</w:t>
+            </w:r>
           </w:p>
         </w:tc>
         <w:tc>
@@ -4706,6 +5028,9 @@
               <w:widowControl w:val="0"/>
               <w:spacing w:line="240" w:lineRule="auto"/>
             </w:pPr>
+            <w:r>
+              <w:t xml:space="preserve">50ms </w:t>
+            </w:r>
           </w:p>
         </w:tc>
         <w:tc>
@@ -4723,6 +5048,9 @@
               <w:widowControl w:val="0"/>
               <w:spacing w:line="240" w:lineRule="auto"/>
             </w:pPr>
+            <w:r>
+              <w:t xml:space="preserve">LDW Safety </w:t>
+            </w:r>
           </w:p>
         </w:tc>
         <w:tc>
@@ -4740,6 +5068,9 @@
               <w:widowControl w:val="0"/>
               <w:spacing w:line="240" w:lineRule="auto"/>
             </w:pPr>
+            <w:r>
+              <w:t>Deactivate LDW</w:t>
+            </w:r>
           </w:p>
         </w:tc>
       </w:tr>
@@ -4805,6 +5136,18 @@
             <w:pPr>
               <w:widowControl w:val="0"/>
             </w:pPr>
+            <w:r>
+              <w:t xml:space="preserve">The LDW_Safety_Output_Generator component shall output an error if LDW_Frequency_Request </w:t>
+            </w:r>
+            <w:r>
+              <w:t>frequency</w:t>
+            </w:r>
+            <w:r>
+              <w:t xml:space="preserve"> </w:t>
+            </w:r>
+            <w:r>
+              <w:t>is above Max_Torque_Frequency</w:t>
+            </w:r>
           </w:p>
         </w:tc>
         <w:tc>
@@ -4822,6 +5165,9 @@
               <w:widowControl w:val="0"/>
               <w:spacing w:line="240" w:lineRule="auto"/>
             </w:pPr>
+            <w:r>
+              <w:t>A</w:t>
+            </w:r>
           </w:p>
         </w:tc>
         <w:tc>
@@ -4839,6 +5185,9 @@
               <w:widowControl w:val="0"/>
               <w:spacing w:line="240" w:lineRule="auto"/>
             </w:pPr>
+            <w:r>
+              <w:t>Ignition</w:t>
+            </w:r>
           </w:p>
         </w:tc>
         <w:tc>
@@ -4856,6 +5205,9 @@
               <w:widowControl w:val="0"/>
               <w:spacing w:line="240" w:lineRule="auto"/>
             </w:pPr>
+            <w:r>
+              <w:t xml:space="preserve">LDW Safety </w:t>
+            </w:r>
           </w:p>
         </w:tc>
         <w:tc>
@@ -4873,6 +5225,9 @@
               <w:widowControl w:val="0"/>
               <w:spacing w:line="240" w:lineRule="auto"/>
             </w:pPr>
+            <w:r>
+              <w:t>Deactivate LDW</w:t>
+            </w:r>
           </w:p>
         </w:tc>
       </w:tr>
@@ -4938,6 +5293,9 @@
             <w:pPr>
               <w:widowControl w:val="0"/>
             </w:pPr>
+            <w:r>
+              <w:t xml:space="preserve">The LDW_SAFETY_ACTIVATION component shall deactivate the EPS_Torque_generator when it receives an error </w:t>
+            </w:r>
           </w:p>
         </w:tc>
         <w:tc>
@@ -4955,6 +5313,9 @@
               <w:widowControl w:val="0"/>
               <w:spacing w:line="240" w:lineRule="auto"/>
             </w:pPr>
+            <w:r>
+              <w:t>C</w:t>
+            </w:r>
           </w:p>
         </w:tc>
         <w:tc>
@@ -4972,6 +5333,9 @@
               <w:widowControl w:val="0"/>
               <w:spacing w:line="240" w:lineRule="auto"/>
             </w:pPr>
+            <w:r>
+              <w:t xml:space="preserve">50ms </w:t>
+            </w:r>
           </w:p>
         </w:tc>
         <w:tc>
@@ -4989,6 +5353,9 @@
               <w:widowControl w:val="0"/>
               <w:spacing w:line="240" w:lineRule="auto"/>
             </w:pPr>
+            <w:r>
+              <w:t xml:space="preserve">LDW Safety </w:t>
+            </w:r>
           </w:p>
         </w:tc>
         <w:tc>
@@ -5006,6 +5373,157 @@
               <w:widowControl w:val="0"/>
               <w:spacing w:line="240" w:lineRule="auto"/>
             </w:pPr>
+            <w:r>
+              <w:t>Deactivate LDW</w:t>
+            </w:r>
+          </w:p>
+        </w:tc>
+      </w:tr>
+      <w:tr>
+        <w:tc>
+          <w:tcPr>
+            <w:tcW w:w="1560" w:type="dxa"/>
+            <w:tcMar>
+              <w:top w:w="100" w:type="dxa"/>
+              <w:left w:w="100" w:type="dxa"/>
+              <w:bottom w:w="100" w:type="dxa"/>
+              <w:right w:w="100" w:type="dxa"/>
+            </w:tcMar>
+          </w:tcPr>
+          <w:p>
+            <w:pPr>
+              <w:widowControl w:val="0"/>
+              <w:spacing w:line="240" w:lineRule="auto"/>
+            </w:pPr>
+            <w:r>
+              <w:t>Technical</w:t>
+            </w:r>
+          </w:p>
+          <w:p>
+            <w:pPr>
+              <w:widowControl w:val="0"/>
+              <w:spacing w:line="240" w:lineRule="auto"/>
+            </w:pPr>
+            <w:r>
+              <w:t>Safety</w:t>
+            </w:r>
+          </w:p>
+          <w:p>
+            <w:pPr>
+              <w:widowControl w:val="0"/>
+              <w:spacing w:line="240" w:lineRule="auto"/>
+            </w:pPr>
+            <w:r>
+              <w:t>Requirement</w:t>
+            </w:r>
+          </w:p>
+          <w:p>
+            <w:pPr>
+              <w:widowControl w:val="0"/>
+              <w:spacing w:line="240" w:lineRule="auto"/>
+            </w:pPr>
+            <w:r>
+              <w:t>06</w:t>
+            </w:r>
+          </w:p>
+        </w:tc>
+        <w:tc>
+          <w:tcPr>
+            <w:tcW w:w="3705" w:type="dxa"/>
+            <w:tcMar>
+              <w:top w:w="100" w:type="dxa"/>
+              <w:left w:w="100" w:type="dxa"/>
+              <w:bottom w:w="100" w:type="dxa"/>
+              <w:right w:w="100" w:type="dxa"/>
+            </w:tcMar>
+          </w:tcPr>
+          <w:p>
+            <w:pPr>
+              <w:widowControl w:val="0"/>
+            </w:pPr>
+            <w:r>
+              <w:t xml:space="preserve">The LDW_SAFETY_ACTIVATION component shall output a malfunction to the car display when it receives an error </w:t>
+            </w:r>
+          </w:p>
+        </w:tc>
+        <w:tc>
+          <w:tcPr>
+            <w:tcW w:w="375" w:type="dxa"/>
+            <w:tcMar>
+              <w:top w:w="100" w:type="dxa"/>
+              <w:left w:w="100" w:type="dxa"/>
+              <w:bottom w:w="100" w:type="dxa"/>
+              <w:right w:w="100" w:type="dxa"/>
+            </w:tcMar>
+          </w:tcPr>
+          <w:p>
+            <w:pPr>
+              <w:widowControl w:val="0"/>
+              <w:spacing w:line="240" w:lineRule="auto"/>
+            </w:pPr>
+            <w:r>
+              <w:t>C</w:t>
+            </w:r>
+          </w:p>
+        </w:tc>
+        <w:tc>
+          <w:tcPr>
+            <w:tcW w:w="1170" w:type="dxa"/>
+            <w:tcMar>
+              <w:top w:w="100" w:type="dxa"/>
+              <w:left w:w="100" w:type="dxa"/>
+              <w:bottom w:w="100" w:type="dxa"/>
+              <w:right w:w="100" w:type="dxa"/>
+            </w:tcMar>
+          </w:tcPr>
+          <w:p>
+            <w:pPr>
+              <w:widowControl w:val="0"/>
+              <w:spacing w:line="240" w:lineRule="auto"/>
+            </w:pPr>
+            <w:r>
+              <w:t xml:space="preserve">50ms </w:t>
+            </w:r>
+          </w:p>
+        </w:tc>
+        <w:tc>
+          <w:tcPr>
+            <w:tcW w:w="1665" w:type="dxa"/>
+            <w:tcMar>
+              <w:top w:w="100" w:type="dxa"/>
+              <w:left w:w="100" w:type="dxa"/>
+              <w:bottom w:w="100" w:type="dxa"/>
+              <w:right w:w="100" w:type="dxa"/>
+            </w:tcMar>
+          </w:tcPr>
+          <w:p>
+            <w:pPr>
+              <w:widowControl w:val="0"/>
+              <w:spacing w:line="240" w:lineRule="auto"/>
+            </w:pPr>
+            <w:r>
+              <w:t xml:space="preserve">LDW Safety </w:t>
+            </w:r>
+          </w:p>
+        </w:tc>
+        <w:tc>
+          <w:tcPr>
+            <w:tcW w:w="1050" w:type="dxa"/>
+            <w:tcMar>
+              <w:top w:w="100" w:type="dxa"/>
+              <w:left w:w="100" w:type="dxa"/>
+              <w:bottom w:w="100" w:type="dxa"/>
+              <w:right w:w="100" w:type="dxa"/>
+            </w:tcMar>
+          </w:tcPr>
+          <w:p>
+            <w:pPr>
+              <w:widowControl w:val="0"/>
+              <w:spacing w:line="240" w:lineRule="auto"/>
+            </w:pPr>
+            <w:r>
+              <w:t>Deactivate LDW</w:t>
+            </w:r>
           </w:p>
         </w:tc>
       </w:tr>
@@ -5013,36 +5531,6 @@
     <w:p/>
     <w:p/>
     <w:p/>
-    <w:p>
-      <w:pPr>
-        <w:rPr>
-          <w:b/>
-        </w:rPr>
-      </w:pPr>
-      <w:r>
-        <w:rPr>
-          <w:b/>
-        </w:rPr>
-        <w:t>Lane Departure Warning (LDW) Verification and Validation Acceptance Criteria:</w:t>
-      </w:r>
-    </w:p>
-    <w:p/>
-    <w:p/>
-    <w:p>
-      <w:pPr>
-        <w:rPr>
-          <w:b/>
-          <w:color w:val="B7B7B7"/>
-        </w:rPr>
-      </w:pPr>
-      <w:r>
-        <w:rPr>
-          <w:b/>
-          <w:color w:val="B7B7B7"/>
-        </w:rPr>
-        <w:t>[OPTIONAL: For each technical safety requirement, identify both the verification and validation acceptance criteria. “Validation” asks whether or not you chose the appropriate parameters. “Verification” involves testing to make sure the vehicle behaves as expected when the parameter value is crossed. There is not necessarily one right answer. Look at your verification and validation acceptance criteria from the functional safety concept for inspiration.]</w:t>
-      </w:r>
-    </w:p>
     <w:p>
       <w:pPr>
         <w:rPr>
@@ -5086,20 +5574,6 @@
         </w:rPr>
       </w:pPr>
     </w:p>
-    <w:p>
-      <w:pPr>
-        <w:rPr>
-          <w:b/>
-        </w:rPr>
-      </w:pPr>
-      <w:r>
-        <w:rPr>
-          <w:b/>
-          <w:color w:val="B7B7B7"/>
-        </w:rPr>
-        <w:t>[Instructions: Fill in the technical safety requirements for the lane keeping assistance functional safety requirement 02-01. We have provided the associated functional safety requirement in the table below. Hint:. You can reuse the technical safety requirements from functional safety requirement 01-01. But you need to change the language because we are now looking at a different system. The ASIL and Fault Tolerant Time Interval are different as well.]</w:t>
-      </w:r>
-    </w:p>
     <w:p/>
     <w:p>
       <w:r>
@@ -5409,8 +5883,8 @@
     </w:p>
     <w:tbl>
       <w:tblPr>
-        <w:tblStyle w:val="a7"/>
-        <w:tblW w:w="9530" w:type="dxa"/>
+        <w:tblStyle w:val="a5"/>
+        <w:tblW w:w="9525" w:type="dxa"/>
         <w:tblBorders>
           <w:top w:val="single" w:sz="8" w:space="0" w:color="000000"/>
           <w:left w:val="single" w:sz="8" w:space="0" w:color="000000"/>
@@ -5423,17 +5897,17 @@
         <w:tblLook w:val="0600" w:firstRow="0" w:lastRow="0" w:firstColumn="0" w:lastColumn="0" w:noHBand="1" w:noVBand="1"/>
       </w:tblPr>
       <w:tblGrid>
-        <w:gridCol w:w="1370"/>
-        <w:gridCol w:w="3540"/>
-        <w:gridCol w:w="330"/>
-        <w:gridCol w:w="1125"/>
-        <w:gridCol w:w="1755"/>
-        <w:gridCol w:w="1410"/>
+        <w:gridCol w:w="1560"/>
+        <w:gridCol w:w="3705"/>
+        <w:gridCol w:w="375"/>
+        <w:gridCol w:w="1170"/>
+        <w:gridCol w:w="1665"/>
+        <w:gridCol w:w="1050"/>
       </w:tblGrid>
       <w:tr>
         <w:tc>
           <w:tcPr>
-            <w:tcW w:w="1370" w:type="dxa"/>
+            <w:tcW w:w="1560" w:type="dxa"/>
             <w:shd w:val="clear" w:color="auto" w:fill="CCCCCC"/>
             <w:tcMar>
               <w:top w:w="100" w:type="dxa"/>
@@ -5460,7 +5934,7 @@
         </w:tc>
         <w:tc>
           <w:tcPr>
-            <w:tcW w:w="3540" w:type="dxa"/>
+            <w:tcW w:w="3705" w:type="dxa"/>
             <w:shd w:val="clear" w:color="auto" w:fill="CCCCCC"/>
             <w:tcMar>
               <w:top w:w="100" w:type="dxa"/>
@@ -5487,7 +5961,7 @@
         </w:tc>
         <w:tc>
           <w:tcPr>
-            <w:tcW w:w="330" w:type="dxa"/>
+            <w:tcW w:w="375" w:type="dxa"/>
             <w:shd w:val="clear" w:color="auto" w:fill="CCCCCC"/>
             <w:tcMar>
               <w:top w:w="100" w:type="dxa"/>
@@ -5514,7 +5988,7 @@
         </w:tc>
         <w:tc>
           <w:tcPr>
-            <w:tcW w:w="1125" w:type="dxa"/>
+            <w:tcW w:w="1170" w:type="dxa"/>
             <w:shd w:val="clear" w:color="auto" w:fill="CCCCCC"/>
             <w:tcMar>
               <w:top w:w="100" w:type="dxa"/>
@@ -5541,7 +6015,7 @@
         </w:tc>
         <w:tc>
           <w:tcPr>
-            <w:tcW w:w="1755" w:type="dxa"/>
+            <w:tcW w:w="1665" w:type="dxa"/>
             <w:shd w:val="clear" w:color="auto" w:fill="CCCCCC"/>
             <w:tcMar>
               <w:top w:w="100" w:type="dxa"/>
@@ -5562,13 +6036,13 @@
               <w:rPr>
                 <w:b/>
               </w:rPr>
-              <w:t>Allocation to Architecture</w:t>
-            </w:r>
-          </w:p>
-        </w:tc>
-        <w:tc>
-          <w:tcPr>
-            <w:tcW w:w="1410" w:type="dxa"/>
+              <w:t>Architecture Allocation</w:t>
+            </w:r>
+          </w:p>
+        </w:tc>
+        <w:tc>
+          <w:tcPr>
+            <w:tcW w:w="1050" w:type="dxa"/>
             <w:shd w:val="clear" w:color="auto" w:fill="CCCCCC"/>
             <w:tcMar>
               <w:top w:w="100" w:type="dxa"/>
@@ -5597,7 +6071,7 @@
       <w:tr>
         <w:tc>
           <w:tcPr>
-            <w:tcW w:w="1370" w:type="dxa"/>
+            <w:tcW w:w="1560" w:type="dxa"/>
             <w:tcMar>
               <w:top w:w="100" w:type="dxa"/>
               <w:left w:w="100" w:type="dxa"/>
@@ -5638,99 +6112,129 @@
               <w:spacing w:line="240" w:lineRule="auto"/>
             </w:pPr>
             <w:r>
-              <w:t>01</w:t>
-            </w:r>
-          </w:p>
-        </w:tc>
-        <w:tc>
-          <w:tcPr>
-            <w:tcW w:w="3540" w:type="dxa"/>
-            <w:tcMar>
-              <w:top w:w="100" w:type="dxa"/>
-              <w:left w:w="100" w:type="dxa"/>
-              <w:bottom w:w="100" w:type="dxa"/>
-              <w:right w:w="100" w:type="dxa"/>
-            </w:tcMar>
-          </w:tcPr>
-          <w:p>
-            <w:pPr>
-              <w:widowControl w:val="0"/>
-            </w:pPr>
-          </w:p>
-        </w:tc>
-        <w:tc>
-          <w:tcPr>
-            <w:tcW w:w="330" w:type="dxa"/>
-            <w:tcMar>
-              <w:top w:w="100" w:type="dxa"/>
-              <w:left w:w="100" w:type="dxa"/>
-              <w:bottom w:w="100" w:type="dxa"/>
-              <w:right w:w="100" w:type="dxa"/>
-            </w:tcMar>
-          </w:tcPr>
-          <w:p>
-            <w:pPr>
-              <w:widowControl w:val="0"/>
-              <w:spacing w:line="240" w:lineRule="auto"/>
-            </w:pPr>
-          </w:p>
-        </w:tc>
-        <w:tc>
-          <w:tcPr>
-            <w:tcW w:w="1125" w:type="dxa"/>
-            <w:tcMar>
-              <w:top w:w="100" w:type="dxa"/>
-              <w:left w:w="100" w:type="dxa"/>
-              <w:bottom w:w="100" w:type="dxa"/>
-              <w:right w:w="100" w:type="dxa"/>
-            </w:tcMar>
-          </w:tcPr>
-          <w:p>
-            <w:pPr>
-              <w:widowControl w:val="0"/>
-              <w:spacing w:line="240" w:lineRule="auto"/>
-            </w:pPr>
-          </w:p>
-        </w:tc>
-        <w:tc>
-          <w:tcPr>
-            <w:tcW w:w="1755" w:type="dxa"/>
-            <w:tcMar>
-              <w:top w:w="100" w:type="dxa"/>
-              <w:left w:w="100" w:type="dxa"/>
-              <w:bottom w:w="100" w:type="dxa"/>
-              <w:right w:w="100" w:type="dxa"/>
-            </w:tcMar>
-          </w:tcPr>
-          <w:p>
-            <w:pPr>
-              <w:widowControl w:val="0"/>
-              <w:spacing w:line="240" w:lineRule="auto"/>
-            </w:pPr>
-          </w:p>
-        </w:tc>
-        <w:tc>
-          <w:tcPr>
-            <w:tcW w:w="1410" w:type="dxa"/>
-            <w:tcMar>
-              <w:top w:w="100" w:type="dxa"/>
-              <w:left w:w="100" w:type="dxa"/>
-              <w:bottom w:w="100" w:type="dxa"/>
-              <w:right w:w="100" w:type="dxa"/>
-            </w:tcMar>
-          </w:tcPr>
-          <w:p>
-            <w:pPr>
-              <w:widowControl w:val="0"/>
-              <w:spacing w:line="240" w:lineRule="auto"/>
-            </w:pPr>
+              <w:t>0</w:t>
+            </w:r>
+            <w:r>
+              <w:t>1</w:t>
+            </w:r>
+          </w:p>
+        </w:tc>
+        <w:tc>
+          <w:tcPr>
+            <w:tcW w:w="3705" w:type="dxa"/>
+            <w:tcMar>
+              <w:top w:w="100" w:type="dxa"/>
+              <w:left w:w="100" w:type="dxa"/>
+              <w:bottom w:w="100" w:type="dxa"/>
+              <w:right w:w="100" w:type="dxa"/>
+            </w:tcMar>
+          </w:tcPr>
+          <w:p>
+            <w:pPr>
+              <w:widowControl w:val="0"/>
+            </w:pPr>
+            <w:r>
+              <w:t>The</w:t>
+            </w:r>
+            <w:r>
+              <w:t xml:space="preserve"> LKA_Torque_Request </w:t>
+            </w:r>
+            <w:r>
+              <w:t>duration shall be</w:t>
+            </w:r>
+            <w:r>
+              <w:t xml:space="preserve"> below Max_Duration</w:t>
+            </w:r>
+            <w:r>
+              <w:t>.</w:t>
+            </w:r>
+          </w:p>
+        </w:tc>
+        <w:tc>
+          <w:tcPr>
+            <w:tcW w:w="375" w:type="dxa"/>
+            <w:tcMar>
+              <w:top w:w="100" w:type="dxa"/>
+              <w:left w:w="100" w:type="dxa"/>
+              <w:bottom w:w="100" w:type="dxa"/>
+              <w:right w:w="100" w:type="dxa"/>
+            </w:tcMar>
+          </w:tcPr>
+          <w:p>
+            <w:pPr>
+              <w:widowControl w:val="0"/>
+              <w:spacing w:line="240" w:lineRule="auto"/>
+            </w:pPr>
+            <w:r>
+              <w:t>B</w:t>
+            </w:r>
+          </w:p>
+        </w:tc>
+        <w:tc>
+          <w:tcPr>
+            <w:tcW w:w="1170" w:type="dxa"/>
+            <w:tcMar>
+              <w:top w:w="100" w:type="dxa"/>
+              <w:left w:w="100" w:type="dxa"/>
+              <w:bottom w:w="100" w:type="dxa"/>
+              <w:right w:w="100" w:type="dxa"/>
+            </w:tcMar>
+          </w:tcPr>
+          <w:p>
+            <w:pPr>
+              <w:widowControl w:val="0"/>
+              <w:spacing w:line="240" w:lineRule="auto"/>
+            </w:pPr>
+            <w:r>
+              <w:t>500ms</w:t>
+            </w:r>
+          </w:p>
+        </w:tc>
+        <w:tc>
+          <w:tcPr>
+            <w:tcW w:w="1665" w:type="dxa"/>
+            <w:tcMar>
+              <w:top w:w="100" w:type="dxa"/>
+              <w:left w:w="100" w:type="dxa"/>
+              <w:bottom w:w="100" w:type="dxa"/>
+              <w:right w:w="100" w:type="dxa"/>
+            </w:tcMar>
+          </w:tcPr>
+          <w:p>
+            <w:pPr>
+              <w:widowControl w:val="0"/>
+              <w:spacing w:line="240" w:lineRule="auto"/>
+            </w:pPr>
+            <w:r>
+              <w:t xml:space="preserve">LKA Safety </w:t>
+            </w:r>
+          </w:p>
+        </w:tc>
+        <w:tc>
+          <w:tcPr>
+            <w:tcW w:w="1050" w:type="dxa"/>
+            <w:tcMar>
+              <w:top w:w="100" w:type="dxa"/>
+              <w:left w:w="100" w:type="dxa"/>
+              <w:bottom w:w="100" w:type="dxa"/>
+              <w:right w:w="100" w:type="dxa"/>
+            </w:tcMar>
+          </w:tcPr>
+          <w:p>
+            <w:pPr>
+              <w:widowControl w:val="0"/>
+              <w:spacing w:line="240" w:lineRule="auto"/>
+            </w:pPr>
+            <w:r>
+              <w:t>Deactivate LKA</w:t>
+            </w:r>
           </w:p>
         </w:tc>
       </w:tr>
       <w:tr>
         <w:tc>
           <w:tcPr>
-            <w:tcW w:w="1370" w:type="dxa"/>
+            <w:tcW w:w="1560" w:type="dxa"/>
             <w:tcMar>
               <w:top w:w="100" w:type="dxa"/>
               <w:left w:w="100" w:type="dxa"/>
@@ -5771,99 +6275,129 @@
               <w:spacing w:line="240" w:lineRule="auto"/>
             </w:pPr>
             <w:r>
-              <w:t>02</w:t>
-            </w:r>
-          </w:p>
-        </w:tc>
-        <w:tc>
-          <w:tcPr>
-            <w:tcW w:w="3540" w:type="dxa"/>
-            <w:tcMar>
-              <w:top w:w="100" w:type="dxa"/>
-              <w:left w:w="100" w:type="dxa"/>
-              <w:bottom w:w="100" w:type="dxa"/>
-              <w:right w:w="100" w:type="dxa"/>
-            </w:tcMar>
-          </w:tcPr>
-          <w:p>
-            <w:pPr>
-              <w:widowControl w:val="0"/>
-            </w:pPr>
-          </w:p>
-        </w:tc>
-        <w:tc>
-          <w:tcPr>
-            <w:tcW w:w="330" w:type="dxa"/>
-            <w:tcMar>
-              <w:top w:w="100" w:type="dxa"/>
-              <w:left w:w="100" w:type="dxa"/>
-              <w:bottom w:w="100" w:type="dxa"/>
-              <w:right w:w="100" w:type="dxa"/>
-            </w:tcMar>
-          </w:tcPr>
-          <w:p>
-            <w:pPr>
-              <w:widowControl w:val="0"/>
-              <w:spacing w:line="240" w:lineRule="auto"/>
-            </w:pPr>
-          </w:p>
-        </w:tc>
-        <w:tc>
-          <w:tcPr>
-            <w:tcW w:w="1125" w:type="dxa"/>
-            <w:tcMar>
-              <w:top w:w="100" w:type="dxa"/>
-              <w:left w:w="100" w:type="dxa"/>
-              <w:bottom w:w="100" w:type="dxa"/>
-              <w:right w:w="100" w:type="dxa"/>
-            </w:tcMar>
-          </w:tcPr>
-          <w:p>
-            <w:pPr>
-              <w:widowControl w:val="0"/>
-              <w:spacing w:line="240" w:lineRule="auto"/>
-            </w:pPr>
-          </w:p>
-        </w:tc>
-        <w:tc>
-          <w:tcPr>
-            <w:tcW w:w="1755" w:type="dxa"/>
-            <w:tcMar>
-              <w:top w:w="100" w:type="dxa"/>
-              <w:left w:w="100" w:type="dxa"/>
-              <w:bottom w:w="100" w:type="dxa"/>
-              <w:right w:w="100" w:type="dxa"/>
-            </w:tcMar>
-          </w:tcPr>
-          <w:p>
-            <w:pPr>
-              <w:widowControl w:val="0"/>
-              <w:spacing w:line="240" w:lineRule="auto"/>
-            </w:pPr>
-          </w:p>
-        </w:tc>
-        <w:tc>
-          <w:tcPr>
-            <w:tcW w:w="1410" w:type="dxa"/>
-            <w:tcMar>
-              <w:top w:w="100" w:type="dxa"/>
-              <w:left w:w="100" w:type="dxa"/>
-              <w:bottom w:w="100" w:type="dxa"/>
-              <w:right w:w="100" w:type="dxa"/>
-            </w:tcMar>
-          </w:tcPr>
-          <w:p>
-            <w:pPr>
-              <w:widowControl w:val="0"/>
-              <w:spacing w:line="240" w:lineRule="auto"/>
-            </w:pPr>
+              <w:t>0</w:t>
+            </w:r>
+            <w:r>
+              <w:t>2</w:t>
+            </w:r>
+          </w:p>
+        </w:tc>
+        <w:tc>
+          <w:tcPr>
+            <w:tcW w:w="3705" w:type="dxa"/>
+            <w:tcMar>
+              <w:top w:w="100" w:type="dxa"/>
+              <w:left w:w="100" w:type="dxa"/>
+              <w:bottom w:w="100" w:type="dxa"/>
+              <w:right w:w="100" w:type="dxa"/>
+            </w:tcMar>
+          </w:tcPr>
+          <w:p>
+            <w:pPr>
+              <w:widowControl w:val="0"/>
+            </w:pPr>
+            <w:r>
+              <w:t xml:space="preserve">The </w:t>
+            </w:r>
+            <w:r>
+              <w:t>LKA Safety</w:t>
+            </w:r>
+            <w:r>
+              <w:t xml:space="preserve"> component shall output an error if the </w:t>
+            </w:r>
+            <w:r>
+              <w:t>duration LKA_Torque</w:t>
+            </w:r>
+            <w:r>
+              <w:t>_Request is above Max_Duration.</w:t>
+            </w:r>
+          </w:p>
+        </w:tc>
+        <w:tc>
+          <w:tcPr>
+            <w:tcW w:w="375" w:type="dxa"/>
+            <w:tcMar>
+              <w:top w:w="100" w:type="dxa"/>
+              <w:left w:w="100" w:type="dxa"/>
+              <w:bottom w:w="100" w:type="dxa"/>
+              <w:right w:w="100" w:type="dxa"/>
+            </w:tcMar>
+          </w:tcPr>
+          <w:p>
+            <w:pPr>
+              <w:widowControl w:val="0"/>
+              <w:spacing w:line="240" w:lineRule="auto"/>
+            </w:pPr>
+            <w:r>
+              <w:t>B</w:t>
+            </w:r>
+          </w:p>
+        </w:tc>
+        <w:tc>
+          <w:tcPr>
+            <w:tcW w:w="1170" w:type="dxa"/>
+            <w:tcMar>
+              <w:top w:w="100" w:type="dxa"/>
+              <w:left w:w="100" w:type="dxa"/>
+              <w:bottom w:w="100" w:type="dxa"/>
+              <w:right w:w="100" w:type="dxa"/>
+            </w:tcMar>
+          </w:tcPr>
+          <w:p>
+            <w:pPr>
+              <w:widowControl w:val="0"/>
+              <w:spacing w:line="240" w:lineRule="auto"/>
+            </w:pPr>
+            <w:r>
+              <w:t>500ms</w:t>
+            </w:r>
+          </w:p>
+        </w:tc>
+        <w:tc>
+          <w:tcPr>
+            <w:tcW w:w="1665" w:type="dxa"/>
+            <w:tcMar>
+              <w:top w:w="100" w:type="dxa"/>
+              <w:left w:w="100" w:type="dxa"/>
+              <w:bottom w:w="100" w:type="dxa"/>
+              <w:right w:w="100" w:type="dxa"/>
+            </w:tcMar>
+          </w:tcPr>
+          <w:p>
+            <w:pPr>
+              <w:widowControl w:val="0"/>
+              <w:spacing w:line="240" w:lineRule="auto"/>
+            </w:pPr>
+            <w:r>
+              <w:t xml:space="preserve">LKA Safety </w:t>
+            </w:r>
+          </w:p>
+        </w:tc>
+        <w:tc>
+          <w:tcPr>
+            <w:tcW w:w="1050" w:type="dxa"/>
+            <w:tcMar>
+              <w:top w:w="100" w:type="dxa"/>
+              <w:left w:w="100" w:type="dxa"/>
+              <w:bottom w:w="100" w:type="dxa"/>
+              <w:right w:w="100" w:type="dxa"/>
+            </w:tcMar>
+          </w:tcPr>
+          <w:p>
+            <w:pPr>
+              <w:widowControl w:val="0"/>
+              <w:spacing w:line="240" w:lineRule="auto"/>
+            </w:pPr>
+            <w:r>
+              <w:t>Deactivate LKA</w:t>
+            </w:r>
           </w:p>
         </w:tc>
       </w:tr>
       <w:tr>
         <w:tc>
           <w:tcPr>
-            <w:tcW w:w="1370" w:type="dxa"/>
+            <w:tcW w:w="1560" w:type="dxa"/>
             <w:tcMar>
               <w:top w:w="100" w:type="dxa"/>
               <w:left w:w="100" w:type="dxa"/>
@@ -5904,99 +6438,117 @@
               <w:spacing w:line="240" w:lineRule="auto"/>
             </w:pPr>
             <w:r>
-              <w:t>03</w:t>
-            </w:r>
-          </w:p>
-        </w:tc>
-        <w:tc>
-          <w:tcPr>
-            <w:tcW w:w="3540" w:type="dxa"/>
-            <w:tcMar>
-              <w:top w:w="100" w:type="dxa"/>
-              <w:left w:w="100" w:type="dxa"/>
-              <w:bottom w:w="100" w:type="dxa"/>
-              <w:right w:w="100" w:type="dxa"/>
-            </w:tcMar>
-          </w:tcPr>
-          <w:p>
-            <w:pPr>
-              <w:widowControl w:val="0"/>
-            </w:pPr>
-          </w:p>
-        </w:tc>
-        <w:tc>
-          <w:tcPr>
-            <w:tcW w:w="330" w:type="dxa"/>
-            <w:tcMar>
-              <w:top w:w="100" w:type="dxa"/>
-              <w:left w:w="100" w:type="dxa"/>
-              <w:bottom w:w="100" w:type="dxa"/>
-              <w:right w:w="100" w:type="dxa"/>
-            </w:tcMar>
-          </w:tcPr>
-          <w:p>
-            <w:pPr>
-              <w:widowControl w:val="0"/>
-              <w:spacing w:line="240" w:lineRule="auto"/>
-            </w:pPr>
-          </w:p>
-        </w:tc>
-        <w:tc>
-          <w:tcPr>
-            <w:tcW w:w="1125" w:type="dxa"/>
-            <w:tcMar>
-              <w:top w:w="100" w:type="dxa"/>
-              <w:left w:w="100" w:type="dxa"/>
-              <w:bottom w:w="100" w:type="dxa"/>
-              <w:right w:w="100" w:type="dxa"/>
-            </w:tcMar>
-          </w:tcPr>
-          <w:p>
-            <w:pPr>
-              <w:widowControl w:val="0"/>
-              <w:spacing w:line="240" w:lineRule="auto"/>
-            </w:pPr>
-          </w:p>
-        </w:tc>
-        <w:tc>
-          <w:tcPr>
-            <w:tcW w:w="1755" w:type="dxa"/>
-            <w:tcMar>
-              <w:top w:w="100" w:type="dxa"/>
-              <w:left w:w="100" w:type="dxa"/>
-              <w:bottom w:w="100" w:type="dxa"/>
-              <w:right w:w="100" w:type="dxa"/>
-            </w:tcMar>
-          </w:tcPr>
-          <w:p>
-            <w:pPr>
-              <w:widowControl w:val="0"/>
-              <w:spacing w:line="240" w:lineRule="auto"/>
-            </w:pPr>
-          </w:p>
-        </w:tc>
-        <w:tc>
-          <w:tcPr>
-            <w:tcW w:w="1410" w:type="dxa"/>
-            <w:tcMar>
-              <w:top w:w="100" w:type="dxa"/>
-              <w:left w:w="100" w:type="dxa"/>
-              <w:bottom w:w="100" w:type="dxa"/>
-              <w:right w:w="100" w:type="dxa"/>
-            </w:tcMar>
-          </w:tcPr>
-          <w:p>
-            <w:pPr>
-              <w:widowControl w:val="0"/>
-              <w:spacing w:line="240" w:lineRule="auto"/>
-            </w:pPr>
+              <w:t>0</w:t>
+            </w:r>
+            <w:r>
+              <w:t>3</w:t>
+            </w:r>
+          </w:p>
+        </w:tc>
+        <w:tc>
+          <w:tcPr>
+            <w:tcW w:w="3705" w:type="dxa"/>
+            <w:tcMar>
+              <w:top w:w="100" w:type="dxa"/>
+              <w:left w:w="100" w:type="dxa"/>
+              <w:bottom w:w="100" w:type="dxa"/>
+              <w:right w:w="100" w:type="dxa"/>
+            </w:tcMar>
+          </w:tcPr>
+          <w:p>
+            <w:pPr>
+              <w:widowControl w:val="0"/>
+            </w:pPr>
+            <w:r>
+              <w:t>A Safety test shall be conducted on the memory on start up</w:t>
+            </w:r>
+          </w:p>
+        </w:tc>
+        <w:tc>
+          <w:tcPr>
+            <w:tcW w:w="375" w:type="dxa"/>
+            <w:tcMar>
+              <w:top w:w="100" w:type="dxa"/>
+              <w:left w:w="100" w:type="dxa"/>
+              <w:bottom w:w="100" w:type="dxa"/>
+              <w:right w:w="100" w:type="dxa"/>
+            </w:tcMar>
+          </w:tcPr>
+          <w:p>
+            <w:pPr>
+              <w:widowControl w:val="0"/>
+              <w:spacing w:line="240" w:lineRule="auto"/>
+            </w:pPr>
+            <w:r>
+              <w:t>B</w:t>
+            </w:r>
+          </w:p>
+        </w:tc>
+        <w:tc>
+          <w:tcPr>
+            <w:tcW w:w="1170" w:type="dxa"/>
+            <w:tcMar>
+              <w:top w:w="100" w:type="dxa"/>
+              <w:left w:w="100" w:type="dxa"/>
+              <w:bottom w:w="100" w:type="dxa"/>
+              <w:right w:w="100" w:type="dxa"/>
+            </w:tcMar>
+          </w:tcPr>
+          <w:p>
+            <w:pPr>
+              <w:widowControl w:val="0"/>
+              <w:spacing w:line="240" w:lineRule="auto"/>
+            </w:pPr>
+            <w:r>
+              <w:t>Igniton</w:t>
+            </w:r>
+          </w:p>
+        </w:tc>
+        <w:tc>
+          <w:tcPr>
+            <w:tcW w:w="1665" w:type="dxa"/>
+            <w:tcMar>
+              <w:top w:w="100" w:type="dxa"/>
+              <w:left w:w="100" w:type="dxa"/>
+              <w:bottom w:w="100" w:type="dxa"/>
+              <w:right w:w="100" w:type="dxa"/>
+            </w:tcMar>
+          </w:tcPr>
+          <w:p>
+            <w:pPr>
+              <w:widowControl w:val="0"/>
+              <w:spacing w:line="240" w:lineRule="auto"/>
+            </w:pPr>
+            <w:r>
+              <w:t xml:space="preserve">LKA Safety </w:t>
+            </w:r>
+          </w:p>
+        </w:tc>
+        <w:tc>
+          <w:tcPr>
+            <w:tcW w:w="1050" w:type="dxa"/>
+            <w:tcMar>
+              <w:top w:w="100" w:type="dxa"/>
+              <w:left w:w="100" w:type="dxa"/>
+              <w:bottom w:w="100" w:type="dxa"/>
+              <w:right w:w="100" w:type="dxa"/>
+            </w:tcMar>
+          </w:tcPr>
+          <w:p>
+            <w:pPr>
+              <w:widowControl w:val="0"/>
+              <w:spacing w:line="240" w:lineRule="auto"/>
+            </w:pPr>
+            <w:r>
+              <w:t>Deactivate LKA</w:t>
+            </w:r>
           </w:p>
         </w:tc>
       </w:tr>
       <w:tr>
         <w:tc>
           <w:tcPr>
-            <w:tcW w:w="1370" w:type="dxa"/>
+            <w:tcW w:w="1560" w:type="dxa"/>
             <w:tcMar>
               <w:top w:w="100" w:type="dxa"/>
               <w:left w:w="100" w:type="dxa"/>
@@ -6037,99 +6589,123 @@
               <w:spacing w:line="240" w:lineRule="auto"/>
             </w:pPr>
             <w:r>
-              <w:t>04</w:t>
-            </w:r>
-          </w:p>
-        </w:tc>
-        <w:tc>
-          <w:tcPr>
-            <w:tcW w:w="3540" w:type="dxa"/>
-            <w:tcMar>
-              <w:top w:w="100" w:type="dxa"/>
-              <w:left w:w="100" w:type="dxa"/>
-              <w:bottom w:w="100" w:type="dxa"/>
-              <w:right w:w="100" w:type="dxa"/>
-            </w:tcMar>
-          </w:tcPr>
-          <w:p>
-            <w:pPr>
-              <w:widowControl w:val="0"/>
-            </w:pPr>
-          </w:p>
-        </w:tc>
-        <w:tc>
-          <w:tcPr>
-            <w:tcW w:w="330" w:type="dxa"/>
-            <w:tcMar>
-              <w:top w:w="100" w:type="dxa"/>
-              <w:left w:w="100" w:type="dxa"/>
-              <w:bottom w:w="100" w:type="dxa"/>
-              <w:right w:w="100" w:type="dxa"/>
-            </w:tcMar>
-          </w:tcPr>
-          <w:p>
-            <w:pPr>
-              <w:widowControl w:val="0"/>
-              <w:spacing w:line="240" w:lineRule="auto"/>
-            </w:pPr>
-          </w:p>
-        </w:tc>
-        <w:tc>
-          <w:tcPr>
-            <w:tcW w:w="1125" w:type="dxa"/>
-            <w:tcMar>
-              <w:top w:w="100" w:type="dxa"/>
-              <w:left w:w="100" w:type="dxa"/>
-              <w:bottom w:w="100" w:type="dxa"/>
-              <w:right w:w="100" w:type="dxa"/>
-            </w:tcMar>
-          </w:tcPr>
-          <w:p>
-            <w:pPr>
-              <w:widowControl w:val="0"/>
-              <w:spacing w:line="240" w:lineRule="auto"/>
-            </w:pPr>
-          </w:p>
-        </w:tc>
-        <w:tc>
-          <w:tcPr>
-            <w:tcW w:w="1755" w:type="dxa"/>
-            <w:tcMar>
-              <w:top w:w="100" w:type="dxa"/>
-              <w:left w:w="100" w:type="dxa"/>
-              <w:bottom w:w="100" w:type="dxa"/>
-              <w:right w:w="100" w:type="dxa"/>
-            </w:tcMar>
-          </w:tcPr>
-          <w:p>
-            <w:pPr>
-              <w:widowControl w:val="0"/>
-              <w:spacing w:line="240" w:lineRule="auto"/>
-            </w:pPr>
-          </w:p>
-        </w:tc>
-        <w:tc>
-          <w:tcPr>
-            <w:tcW w:w="1410" w:type="dxa"/>
-            <w:tcMar>
-              <w:top w:w="100" w:type="dxa"/>
-              <w:left w:w="100" w:type="dxa"/>
-              <w:bottom w:w="100" w:type="dxa"/>
-              <w:right w:w="100" w:type="dxa"/>
-            </w:tcMar>
-          </w:tcPr>
-          <w:p>
-            <w:pPr>
-              <w:widowControl w:val="0"/>
-              <w:spacing w:line="240" w:lineRule="auto"/>
-            </w:pPr>
+              <w:t>0</w:t>
+            </w:r>
+            <w:r>
+              <w:t>4</w:t>
+            </w:r>
+          </w:p>
+        </w:tc>
+        <w:tc>
+          <w:tcPr>
+            <w:tcW w:w="3705" w:type="dxa"/>
+            <w:tcMar>
+              <w:top w:w="100" w:type="dxa"/>
+              <w:left w:w="100" w:type="dxa"/>
+              <w:bottom w:w="100" w:type="dxa"/>
+              <w:right w:w="100" w:type="dxa"/>
+            </w:tcMar>
+          </w:tcPr>
+          <w:p>
+            <w:pPr>
+              <w:widowControl w:val="0"/>
+            </w:pPr>
+            <w:r>
+              <w:t xml:space="preserve">The </w:t>
+            </w:r>
+            <w:r>
+              <w:t>LKA_Safety</w:t>
+            </w:r>
+            <w:r>
+              <w:t xml:space="preserve"> component shall deactivate the EPS_Torque_generator when it receives an error </w:t>
+            </w:r>
+          </w:p>
+        </w:tc>
+        <w:tc>
+          <w:tcPr>
+            <w:tcW w:w="375" w:type="dxa"/>
+            <w:tcMar>
+              <w:top w:w="100" w:type="dxa"/>
+              <w:left w:w="100" w:type="dxa"/>
+              <w:bottom w:w="100" w:type="dxa"/>
+              <w:right w:w="100" w:type="dxa"/>
+            </w:tcMar>
+          </w:tcPr>
+          <w:p>
+            <w:pPr>
+              <w:widowControl w:val="0"/>
+              <w:spacing w:line="240" w:lineRule="auto"/>
+            </w:pPr>
+            <w:r>
+              <w:t>B</w:t>
+            </w:r>
+          </w:p>
+        </w:tc>
+        <w:tc>
+          <w:tcPr>
+            <w:tcW w:w="1170" w:type="dxa"/>
+            <w:tcMar>
+              <w:top w:w="100" w:type="dxa"/>
+              <w:left w:w="100" w:type="dxa"/>
+              <w:bottom w:w="100" w:type="dxa"/>
+              <w:right w:w="100" w:type="dxa"/>
+            </w:tcMar>
+          </w:tcPr>
+          <w:p>
+            <w:pPr>
+              <w:widowControl w:val="0"/>
+              <w:spacing w:line="240" w:lineRule="auto"/>
+            </w:pPr>
+            <w:r>
+              <w:t>500ms</w:t>
+            </w:r>
+          </w:p>
+        </w:tc>
+        <w:tc>
+          <w:tcPr>
+            <w:tcW w:w="1665" w:type="dxa"/>
+            <w:tcMar>
+              <w:top w:w="100" w:type="dxa"/>
+              <w:left w:w="100" w:type="dxa"/>
+              <w:bottom w:w="100" w:type="dxa"/>
+              <w:right w:w="100" w:type="dxa"/>
+            </w:tcMar>
+          </w:tcPr>
+          <w:p>
+            <w:pPr>
+              <w:widowControl w:val="0"/>
+              <w:spacing w:line="240" w:lineRule="auto"/>
+            </w:pPr>
+            <w:r>
+              <w:t xml:space="preserve">LKA Safety </w:t>
+            </w:r>
+          </w:p>
+        </w:tc>
+        <w:tc>
+          <w:tcPr>
+            <w:tcW w:w="1050" w:type="dxa"/>
+            <w:tcMar>
+              <w:top w:w="100" w:type="dxa"/>
+              <w:left w:w="100" w:type="dxa"/>
+              <w:bottom w:w="100" w:type="dxa"/>
+              <w:right w:w="100" w:type="dxa"/>
+            </w:tcMar>
+          </w:tcPr>
+          <w:p>
+            <w:pPr>
+              <w:widowControl w:val="0"/>
+              <w:spacing w:line="240" w:lineRule="auto"/>
+            </w:pPr>
+            <w:r>
+              <w:t>Deactivate LKA</w:t>
+            </w:r>
           </w:p>
         </w:tc>
       </w:tr>
       <w:tr>
         <w:tc>
           <w:tcPr>
-            <w:tcW w:w="1370" w:type="dxa"/>
+            <w:tcW w:w="1560" w:type="dxa"/>
             <w:tcMar>
               <w:top w:w="100" w:type="dxa"/>
               <w:left w:w="100" w:type="dxa"/>
@@ -6170,92 +6746,110 @@
               <w:spacing w:line="240" w:lineRule="auto"/>
             </w:pPr>
             <w:r>
-              <w:t>05</w:t>
-            </w:r>
-          </w:p>
-        </w:tc>
-        <w:tc>
-          <w:tcPr>
-            <w:tcW w:w="3540" w:type="dxa"/>
-            <w:tcMar>
-              <w:top w:w="100" w:type="dxa"/>
-              <w:left w:w="100" w:type="dxa"/>
-              <w:bottom w:w="100" w:type="dxa"/>
-              <w:right w:w="100" w:type="dxa"/>
-            </w:tcMar>
-          </w:tcPr>
-          <w:p>
-            <w:pPr>
-              <w:widowControl w:val="0"/>
-            </w:pPr>
-          </w:p>
-        </w:tc>
-        <w:tc>
-          <w:tcPr>
-            <w:tcW w:w="330" w:type="dxa"/>
-            <w:tcMar>
-              <w:top w:w="100" w:type="dxa"/>
-              <w:left w:w="100" w:type="dxa"/>
-              <w:bottom w:w="100" w:type="dxa"/>
-              <w:right w:w="100" w:type="dxa"/>
-            </w:tcMar>
-          </w:tcPr>
-          <w:p>
-            <w:pPr>
-              <w:widowControl w:val="0"/>
-              <w:spacing w:line="240" w:lineRule="auto"/>
-            </w:pPr>
-          </w:p>
-        </w:tc>
-        <w:tc>
-          <w:tcPr>
-            <w:tcW w:w="1125" w:type="dxa"/>
-            <w:tcMar>
-              <w:top w:w="100" w:type="dxa"/>
-              <w:left w:w="100" w:type="dxa"/>
-              <w:bottom w:w="100" w:type="dxa"/>
-              <w:right w:w="100" w:type="dxa"/>
-            </w:tcMar>
-          </w:tcPr>
-          <w:p>
-            <w:pPr>
-              <w:widowControl w:val="0"/>
-              <w:spacing w:line="240" w:lineRule="auto"/>
-            </w:pPr>
-          </w:p>
-        </w:tc>
-        <w:tc>
-          <w:tcPr>
-            <w:tcW w:w="1755" w:type="dxa"/>
-            <w:tcMar>
-              <w:top w:w="100" w:type="dxa"/>
-              <w:left w:w="100" w:type="dxa"/>
-              <w:bottom w:w="100" w:type="dxa"/>
-              <w:right w:w="100" w:type="dxa"/>
-            </w:tcMar>
-          </w:tcPr>
-          <w:p>
-            <w:pPr>
-              <w:widowControl w:val="0"/>
-              <w:spacing w:line="240" w:lineRule="auto"/>
-            </w:pPr>
-          </w:p>
-        </w:tc>
-        <w:tc>
-          <w:tcPr>
-            <w:tcW w:w="1410" w:type="dxa"/>
-            <w:tcMar>
-              <w:top w:w="100" w:type="dxa"/>
-              <w:left w:w="100" w:type="dxa"/>
-              <w:bottom w:w="100" w:type="dxa"/>
-              <w:right w:w="100" w:type="dxa"/>
-            </w:tcMar>
-          </w:tcPr>
-          <w:p>
-            <w:pPr>
-              <w:widowControl w:val="0"/>
-              <w:spacing w:line="240" w:lineRule="auto"/>
-            </w:pPr>
+              <w:t>0</w:t>
+            </w:r>
+            <w:r>
+              <w:t>5</w:t>
+            </w:r>
+          </w:p>
+        </w:tc>
+        <w:tc>
+          <w:tcPr>
+            <w:tcW w:w="3705" w:type="dxa"/>
+            <w:tcMar>
+              <w:top w:w="100" w:type="dxa"/>
+              <w:left w:w="100" w:type="dxa"/>
+              <w:bottom w:w="100" w:type="dxa"/>
+              <w:right w:w="100" w:type="dxa"/>
+            </w:tcMar>
+          </w:tcPr>
+          <w:p>
+            <w:pPr>
+              <w:widowControl w:val="0"/>
+            </w:pPr>
+            <w:r>
+              <w:t xml:space="preserve">The LKA_Safety component shall output a malfunction to the car display when it receives an error </w:t>
+            </w:r>
+          </w:p>
+        </w:tc>
+        <w:tc>
+          <w:tcPr>
+            <w:tcW w:w="375" w:type="dxa"/>
+            <w:tcMar>
+              <w:top w:w="100" w:type="dxa"/>
+              <w:left w:w="100" w:type="dxa"/>
+              <w:bottom w:w="100" w:type="dxa"/>
+              <w:right w:w="100" w:type="dxa"/>
+            </w:tcMar>
+          </w:tcPr>
+          <w:p>
+            <w:pPr>
+              <w:widowControl w:val="0"/>
+              <w:spacing w:line="240" w:lineRule="auto"/>
+            </w:pPr>
+            <w:r>
+              <w:t>B</w:t>
+            </w:r>
+          </w:p>
+        </w:tc>
+        <w:tc>
+          <w:tcPr>
+            <w:tcW w:w="1170" w:type="dxa"/>
+            <w:tcMar>
+              <w:top w:w="100" w:type="dxa"/>
+              <w:left w:w="100" w:type="dxa"/>
+              <w:bottom w:w="100" w:type="dxa"/>
+              <w:right w:w="100" w:type="dxa"/>
+            </w:tcMar>
+          </w:tcPr>
+          <w:p>
+            <w:pPr>
+              <w:widowControl w:val="0"/>
+              <w:spacing w:line="240" w:lineRule="auto"/>
+            </w:pPr>
+            <w:r>
+              <w:t>500ms</w:t>
+            </w:r>
+          </w:p>
+        </w:tc>
+        <w:tc>
+          <w:tcPr>
+            <w:tcW w:w="1665" w:type="dxa"/>
+            <w:tcMar>
+              <w:top w:w="100" w:type="dxa"/>
+              <w:left w:w="100" w:type="dxa"/>
+              <w:bottom w:w="100" w:type="dxa"/>
+              <w:right w:w="100" w:type="dxa"/>
+            </w:tcMar>
+          </w:tcPr>
+          <w:p>
+            <w:pPr>
+              <w:widowControl w:val="0"/>
+              <w:spacing w:line="240" w:lineRule="auto"/>
+            </w:pPr>
+            <w:r>
+              <w:t xml:space="preserve">LKA Safety </w:t>
+            </w:r>
+          </w:p>
+        </w:tc>
+        <w:tc>
+          <w:tcPr>
+            <w:tcW w:w="1050" w:type="dxa"/>
+            <w:tcMar>
+              <w:top w:w="100" w:type="dxa"/>
+              <w:left w:w="100" w:type="dxa"/>
+              <w:bottom w:w="100" w:type="dxa"/>
+              <w:right w:w="100" w:type="dxa"/>
+            </w:tcMar>
+          </w:tcPr>
+          <w:p>
+            <w:pPr>
+              <w:widowControl w:val="0"/>
+              <w:spacing w:line="240" w:lineRule="auto"/>
+            </w:pPr>
+            <w:r>
+              <w:t>Deactivate LKA</w:t>
+            </w:r>
           </w:p>
         </w:tc>
       </w:tr>
@@ -6274,28 +6868,16 @@
         </w:rPr>
       </w:pPr>
     </w:p>
-    <w:p>
-      <w:pPr>
-        <w:rPr>
-          <w:b/>
-        </w:rPr>
-      </w:pPr>
-      <w:r>
-        <w:rPr>
-          <w:b/>
-        </w:rPr>
-        <w:t>Lane Keeping Assistance (LKA) Verification and Validation Acceptance Criteria:</w:t>
-      </w:r>
-    </w:p>
     <w:p/>
     <w:p>
       <w:pPr>
         <w:pStyle w:val="Heading2"/>
         <w:contextualSpacing w:val="0"/>
       </w:pPr>
-      <w:bookmarkStart w:id="20" w:name="_74udkdvf7nod" w:colFirst="0" w:colLast="0"/>
-      <w:bookmarkEnd w:id="20"/>
+      <w:bookmarkStart w:id="19" w:name="_74udkdvf7nod" w:colFirst="0" w:colLast="0"/>
+      <w:bookmarkEnd w:id="19"/>
       <w:r>
+        <w:lastRenderedPageBreak/>
         <w:t>Refinement of the System Architecture</w:t>
       </w:r>
     </w:p>
@@ -6429,8 +7011,8 @@
         <w:pStyle w:val="Heading2"/>
         <w:contextualSpacing w:val="0"/>
       </w:pPr>
-      <w:bookmarkStart w:id="21" w:name="_8cs5or9n3i4" w:colFirst="0" w:colLast="0"/>
-      <w:bookmarkEnd w:id="21"/>
+      <w:bookmarkStart w:id="20" w:name="_8cs5or9n3i4" w:colFirst="0" w:colLast="0"/>
+      <w:bookmarkEnd w:id="20"/>
       <w:r>
         <w:t>Allocation of Technical Safety Requirements to Architecture Elements</w:t>
       </w:r>
@@ -6637,7 +7219,10 @@
               <w:spacing w:line="240" w:lineRule="auto"/>
             </w:pPr>
             <w:r>
-              <w:t>01-01-01</w:t>
+              <w:t>01</w:t>
+            </w:r>
+            <w:r>
+              <w:t>-01-01</w:t>
             </w:r>
           </w:p>
         </w:tc>
@@ -6656,7 +7241,7 @@
               <w:widowControl w:val="0"/>
             </w:pPr>
             <w:r>
-              <w:t>The Lane Departure Warning safety component shall ensure that the amplitude of the ‘LDW_Torque_Request’ sent to the ‘Final electronic power steering Torque’ component is below ‘Max_Torque_Amplitude.’</w:t>
+              <w:t>The Torque Limiter component shall limit the Limited_LDW_Torque_Request amplitude is below Max_Torque_Amplitude</w:t>
             </w:r>
           </w:p>
         </w:tc>
@@ -6790,11 +7375,147 @@
               <w:widowControl w:val="0"/>
             </w:pPr>
             <w:r>
-              <w:t xml:space="preserve">When the Lane Departure Warning is deactivated, the ‘LDW Safety’ software module </w:t>
-            </w:r>
+              <w:t>The LDW_Safety_Output_Generator component shall limit the LDW_Torque_Request amplitude is below Max_Torque_Amplitude</w:t>
+            </w:r>
+          </w:p>
+        </w:tc>
+        <w:tc>
+          <w:tcPr>
+            <w:tcW w:w="1350" w:type="dxa"/>
+            <w:tcMar>
+              <w:top w:w="100" w:type="dxa"/>
+              <w:left w:w="100" w:type="dxa"/>
+              <w:bottom w:w="100" w:type="dxa"/>
+              <w:right w:w="100" w:type="dxa"/>
+            </w:tcMar>
+          </w:tcPr>
+          <w:p>
+            <w:pPr>
+              <w:widowControl w:val="0"/>
+              <w:spacing w:line="240" w:lineRule="auto"/>
+              <w:rPr>
+                <w:b/>
+              </w:rPr>
+            </w:pPr>
+            <w:r>
+              <w:rPr>
+                <w:b/>
+              </w:rPr>
+              <w:t>X</w:t>
+            </w:r>
+          </w:p>
+        </w:tc>
+        <w:tc>
+          <w:tcPr>
+            <w:tcW w:w="1245" w:type="dxa"/>
+            <w:tcMar>
+              <w:top w:w="100" w:type="dxa"/>
+              <w:left w:w="100" w:type="dxa"/>
+              <w:bottom w:w="100" w:type="dxa"/>
+              <w:right w:w="100" w:type="dxa"/>
+            </w:tcMar>
+          </w:tcPr>
+          <w:p>
+            <w:pPr>
+              <w:widowControl w:val="0"/>
+              <w:spacing w:line="240" w:lineRule="auto"/>
+              <w:rPr>
+                <w:b/>
+              </w:rPr>
+            </w:pPr>
+          </w:p>
+        </w:tc>
+        <w:tc>
+          <w:tcPr>
+            <w:tcW w:w="1920" w:type="dxa"/>
+            <w:tcMar>
+              <w:top w:w="100" w:type="dxa"/>
+              <w:left w:w="100" w:type="dxa"/>
+              <w:bottom w:w="100" w:type="dxa"/>
+              <w:right w:w="100" w:type="dxa"/>
+            </w:tcMar>
+          </w:tcPr>
+          <w:p>
+            <w:pPr>
+              <w:widowControl w:val="0"/>
+              <w:spacing w:line="240" w:lineRule="auto"/>
+              <w:rPr>
+                <w:b/>
+              </w:rPr>
+            </w:pPr>
+          </w:p>
+        </w:tc>
+      </w:tr>
+      <w:tr>
+        <w:tc>
+          <w:tcPr>
+            <w:tcW w:w="1590" w:type="dxa"/>
+            <w:tcMar>
+              <w:top w:w="100" w:type="dxa"/>
+              <w:left w:w="100" w:type="dxa"/>
+              <w:bottom w:w="100" w:type="dxa"/>
+              <w:right w:w="100" w:type="dxa"/>
+            </w:tcMar>
+          </w:tcPr>
+          <w:p>
+            <w:pPr>
+              <w:widowControl w:val="0"/>
+              <w:spacing w:line="240" w:lineRule="auto"/>
+            </w:pPr>
+            <w:r>
+              <w:t>Technical</w:t>
+            </w:r>
+          </w:p>
+          <w:p>
+            <w:pPr>
+              <w:widowControl w:val="0"/>
+              <w:spacing w:line="240" w:lineRule="auto"/>
+            </w:pPr>
             <w:r>
               <w:lastRenderedPageBreak/>
-              <w:t>shall send a signal to the Car Display ECU to turn on a warning signal.</w:t>
+              <w:t>Safety</w:t>
+            </w:r>
+          </w:p>
+          <w:p>
+            <w:pPr>
+              <w:widowControl w:val="0"/>
+              <w:spacing w:line="240" w:lineRule="auto"/>
+            </w:pPr>
+            <w:r>
+              <w:t>Requirement</w:t>
+            </w:r>
+          </w:p>
+          <w:p>
+            <w:pPr>
+              <w:widowControl w:val="0"/>
+              <w:spacing w:line="240" w:lineRule="auto"/>
+            </w:pPr>
+            <w:r>
+              <w:t>01-01-03</w:t>
+            </w:r>
+          </w:p>
+        </w:tc>
+        <w:tc>
+          <w:tcPr>
+            <w:tcW w:w="3450" w:type="dxa"/>
+            <w:tcMar>
+              <w:top w:w="100" w:type="dxa"/>
+              <w:left w:w="100" w:type="dxa"/>
+              <w:bottom w:w="100" w:type="dxa"/>
+              <w:right w:w="100" w:type="dxa"/>
+            </w:tcMar>
+          </w:tcPr>
+          <w:p>
+            <w:pPr>
+              <w:widowControl w:val="0"/>
+            </w:pPr>
+            <w:r>
+              <w:lastRenderedPageBreak/>
+              <w:t xml:space="preserve">The Torque Limiter component </w:t>
+            </w:r>
+            <w:r>
+              <w:lastRenderedPageBreak/>
+              <w:t>shall output an error if the Limited_LDW_Torque_Request amplitude is above Max_Torque_Amplitude</w:t>
             </w:r>
           </w:p>
         </w:tc>
@@ -6910,7 +7631,7 @@
               <w:spacing w:line="240" w:lineRule="auto"/>
             </w:pPr>
             <w:r>
-              <w:t>01-01-03</w:t>
+              <w:t>01-01-04</w:t>
             </w:r>
           </w:p>
         </w:tc>
@@ -6929,7 +7650,7 @@
               <w:widowControl w:val="0"/>
             </w:pPr>
             <w:r>
-              <w:t>When a failure is detected by the Lane Departure Warning functionality, it shall deactivate the Lane Departure Warning feature and set ‘LDW_Torque_Request’ to zero.</w:t>
+              <w:t>The LDW_Safety_Output_Generator component shall output an error if LDW_Frequency_Request amplitude is above Max_Torque_Amplitude</w:t>
             </w:r>
           </w:p>
         </w:tc>
@@ -7044,7 +7765,7 @@
               <w:spacing w:line="240" w:lineRule="auto"/>
             </w:pPr>
             <w:r>
-              <w:t>01-01-04</w:t>
+              <w:t>01-01-05</w:t>
             </w:r>
           </w:p>
         </w:tc>
@@ -7063,7 +7784,7 @@
               <w:widowControl w:val="0"/>
             </w:pPr>
             <w:r>
-              <w:t>The validity and integrity of the data transmission for ‘LDW_Torque_Request’ signal shall be ensured.</w:t>
+              <w:t xml:space="preserve">The LDW_SAFETY_ACTIVATION component shall deactivate the EPS_Torque_generator when it receives an error </w:t>
             </w:r>
           </w:p>
         </w:tc>
@@ -7178,7 +7899,7 @@
               <w:spacing w:line="240" w:lineRule="auto"/>
             </w:pPr>
             <w:r>
-              <w:t>01-01-05</w:t>
+              <w:t>01-01-06</w:t>
             </w:r>
           </w:p>
         </w:tc>
@@ -7197,7 +7918,7 @@
               <w:widowControl w:val="0"/>
             </w:pPr>
             <w:r>
-              <w:t>Memory test shall be conducted at start up of the EPS ECU to check for any memory problems</w:t>
+              <w:t xml:space="preserve">The LDW_SAFETY_ACTIVATION component shall output a malfunction to the car display when it receives an error </w:t>
             </w:r>
           </w:p>
         </w:tc>
@@ -7312,7 +8033,13 @@
               <w:spacing w:line="240" w:lineRule="auto"/>
             </w:pPr>
             <w:r>
-              <w:t>01-02-01</w:t>
+              <w:t>01-0</w:t>
+            </w:r>
+            <w:r>
+              <w:t>2-</w:t>
+            </w:r>
+            <w:r>
+              <w:t>01</w:t>
             </w:r>
           </w:p>
         </w:tc>
@@ -7331,7 +8058,7 @@
               <w:widowControl w:val="0"/>
             </w:pPr>
             <w:r>
-              <w:t>The Lane Departure Warning safety component shall ensure the frequency of the ‘LDW_Torque_Reques’ sent to the ‘Final electronic power steering Torque’ component is below ‘Max_Torque_Frequency.’</w:t>
+              <w:t>The Frequency Limiter component shall limit the Limited_LDW_Frequency_Request is below Max_Torque_Frequency</w:t>
             </w:r>
           </w:p>
         </w:tc>
@@ -7446,7 +8173,7 @@
               <w:spacing w:line="240" w:lineRule="auto"/>
             </w:pPr>
             <w:r>
-              <w:t>02-01-01</w:t>
+              <w:t>01-02-02</w:t>
             </w:r>
           </w:p>
         </w:tc>
@@ -7465,7 +8192,7 @@
               <w:widowControl w:val="0"/>
             </w:pPr>
             <w:r>
-              <w:t>The Lane Keeping Assistance safety component shall ensure the duration of the lane keeping assistance torque is applied for less than Max_Duration</w:t>
+              <w:t>The LDW_Safety_Output_Generator component shall limit the LDW_Frequency_Request frequencyis below Max_Torque_Frequency</w:t>
             </w:r>
           </w:p>
         </w:tc>
@@ -7580,7 +8307,7 @@
               <w:spacing w:line="240" w:lineRule="auto"/>
             </w:pPr>
             <w:r>
-              <w:t>02-01-02</w:t>
+              <w:t>01-02-03</w:t>
             </w:r>
           </w:p>
         </w:tc>
@@ -7599,7 +8326,7 @@
               <w:widowControl w:val="0"/>
             </w:pPr>
             <w:r>
-              <w:t>When the Lane Keeping Assistance function deactivates, the ‘LKA Safety’ shall send a signal to the Car Display ECU to turn on a warning light.</w:t>
+              <w:t>The Torque Limiter component shall output an error if the Limited_LDW_Frequency_Request frequency is above Max_Torque_Frequency</w:t>
             </w:r>
           </w:p>
         </w:tc>
@@ -7705,6 +8432,7 @@
               <w:spacing w:line="240" w:lineRule="auto"/>
             </w:pPr>
             <w:r>
+              <w:lastRenderedPageBreak/>
               <w:t>Requirement</w:t>
             </w:r>
           </w:p>
@@ -7714,7 +8442,7 @@
               <w:spacing w:line="240" w:lineRule="auto"/>
             </w:pPr>
             <w:r>
-              <w:t>02-01-03</w:t>
+              <w:t>01-02-04</w:t>
             </w:r>
           </w:p>
         </w:tc>
@@ -7733,11 +8461,12 @@
               <w:widowControl w:val="0"/>
             </w:pPr>
             <w:r>
-              <w:t xml:space="preserve">When a failure is detected, the Lane Keeping Assistance function shall deactivate and the ‘LKA_Torque_Request’ shall be </w:t>
-            </w:r>
-            <w:r>
               <w:lastRenderedPageBreak/>
-              <w:t>zero.</w:t>
+              <w:t xml:space="preserve">The LDW_Safety_Output_Generator </w:t>
+            </w:r>
+            <w:r>
+              <w:lastRenderedPageBreak/>
+              <w:t>component shall output an error if LDW_Frequency_Request frequency is above Max_Torque_Frequency</w:t>
             </w:r>
           </w:p>
         </w:tc>
@@ -7853,7 +8582,7 @@
               <w:spacing w:line="240" w:lineRule="auto"/>
             </w:pPr>
             <w:r>
-              <w:t>02-01-04</w:t>
+              <w:t>01-02-05</w:t>
             </w:r>
           </w:p>
         </w:tc>
@@ -7872,7 +8601,7 @@
               <w:widowControl w:val="0"/>
             </w:pPr>
             <w:r>
-              <w:t>The validity and integrity of the data transmission for ‘LKA_Torque_Request’ signal shall be ensured.</w:t>
+              <w:t xml:space="preserve">The LDW_SAFETY_ACTIVATION component shall deactivate the EPS_Torque_generator when it receives an error </w:t>
             </w:r>
           </w:p>
         </w:tc>
@@ -7987,7 +8716,10 @@
               <w:spacing w:line="240" w:lineRule="auto"/>
             </w:pPr>
             <w:r>
-              <w:t>02-01-05</w:t>
+              <w:t>02-01-</w:t>
+            </w:r>
+            <w:r>
+              <w:t>01</w:t>
             </w:r>
           </w:p>
         </w:tc>
@@ -8006,7 +8738,548 @@
               <w:widowControl w:val="0"/>
             </w:pPr>
             <w:r>
-              <w:t>Memory test shall be conducted at start up of the EPS ECU to check for any memory problems</w:t>
+              <w:t>The LKA_Torque_Request duration shall be below Max_Duration.</w:t>
+            </w:r>
+          </w:p>
+        </w:tc>
+        <w:tc>
+          <w:tcPr>
+            <w:tcW w:w="1350" w:type="dxa"/>
+            <w:tcMar>
+              <w:top w:w="100" w:type="dxa"/>
+              <w:left w:w="100" w:type="dxa"/>
+              <w:bottom w:w="100" w:type="dxa"/>
+              <w:right w:w="100" w:type="dxa"/>
+            </w:tcMar>
+          </w:tcPr>
+          <w:p>
+            <w:pPr>
+              <w:widowControl w:val="0"/>
+              <w:spacing w:line="240" w:lineRule="auto"/>
+              <w:rPr>
+                <w:b/>
+              </w:rPr>
+            </w:pPr>
+            <w:r>
+              <w:rPr>
+                <w:b/>
+              </w:rPr>
+              <w:t>X</w:t>
+            </w:r>
+          </w:p>
+        </w:tc>
+        <w:tc>
+          <w:tcPr>
+            <w:tcW w:w="1245" w:type="dxa"/>
+            <w:tcMar>
+              <w:top w:w="100" w:type="dxa"/>
+              <w:left w:w="100" w:type="dxa"/>
+              <w:bottom w:w="100" w:type="dxa"/>
+              <w:right w:w="100" w:type="dxa"/>
+            </w:tcMar>
+          </w:tcPr>
+          <w:p>
+            <w:pPr>
+              <w:widowControl w:val="0"/>
+              <w:spacing w:line="240" w:lineRule="auto"/>
+              <w:rPr>
+                <w:b/>
+              </w:rPr>
+            </w:pPr>
+          </w:p>
+        </w:tc>
+        <w:tc>
+          <w:tcPr>
+            <w:tcW w:w="1920" w:type="dxa"/>
+            <w:tcMar>
+              <w:top w:w="100" w:type="dxa"/>
+              <w:left w:w="100" w:type="dxa"/>
+              <w:bottom w:w="100" w:type="dxa"/>
+              <w:right w:w="100" w:type="dxa"/>
+            </w:tcMar>
+          </w:tcPr>
+          <w:p>
+            <w:pPr>
+              <w:widowControl w:val="0"/>
+              <w:spacing w:line="240" w:lineRule="auto"/>
+              <w:rPr>
+                <w:b/>
+              </w:rPr>
+            </w:pPr>
+          </w:p>
+        </w:tc>
+      </w:tr>
+      <w:tr>
+        <w:tc>
+          <w:tcPr>
+            <w:tcW w:w="1590" w:type="dxa"/>
+            <w:tcMar>
+              <w:top w:w="100" w:type="dxa"/>
+              <w:left w:w="100" w:type="dxa"/>
+              <w:bottom w:w="100" w:type="dxa"/>
+              <w:right w:w="100" w:type="dxa"/>
+            </w:tcMar>
+          </w:tcPr>
+          <w:p>
+            <w:pPr>
+              <w:widowControl w:val="0"/>
+              <w:spacing w:line="240" w:lineRule="auto"/>
+            </w:pPr>
+            <w:r>
+              <w:t>Technical</w:t>
+            </w:r>
+          </w:p>
+          <w:p>
+            <w:pPr>
+              <w:widowControl w:val="0"/>
+              <w:spacing w:line="240" w:lineRule="auto"/>
+            </w:pPr>
+            <w:r>
+              <w:t>Safety</w:t>
+            </w:r>
+          </w:p>
+          <w:p>
+            <w:pPr>
+              <w:widowControl w:val="0"/>
+              <w:spacing w:line="240" w:lineRule="auto"/>
+            </w:pPr>
+            <w:r>
+              <w:t>Requirement</w:t>
+            </w:r>
+          </w:p>
+          <w:p>
+            <w:pPr>
+              <w:widowControl w:val="0"/>
+              <w:spacing w:line="240" w:lineRule="auto"/>
+            </w:pPr>
+            <w:r>
+              <w:t>02-01-02</w:t>
+            </w:r>
+          </w:p>
+        </w:tc>
+        <w:tc>
+          <w:tcPr>
+            <w:tcW w:w="3450" w:type="dxa"/>
+            <w:tcMar>
+              <w:top w:w="100" w:type="dxa"/>
+              <w:left w:w="100" w:type="dxa"/>
+              <w:bottom w:w="100" w:type="dxa"/>
+              <w:right w:w="100" w:type="dxa"/>
+            </w:tcMar>
+          </w:tcPr>
+          <w:p>
+            <w:pPr>
+              <w:widowControl w:val="0"/>
+            </w:pPr>
+            <w:r>
+              <w:t>The LKA Safety component shall output an error if the duration LKA_Torque_Request is above Max_Duration.</w:t>
+            </w:r>
+          </w:p>
+        </w:tc>
+        <w:tc>
+          <w:tcPr>
+            <w:tcW w:w="1350" w:type="dxa"/>
+            <w:tcMar>
+              <w:top w:w="100" w:type="dxa"/>
+              <w:left w:w="100" w:type="dxa"/>
+              <w:bottom w:w="100" w:type="dxa"/>
+              <w:right w:w="100" w:type="dxa"/>
+            </w:tcMar>
+          </w:tcPr>
+          <w:p>
+            <w:pPr>
+              <w:widowControl w:val="0"/>
+              <w:spacing w:line="240" w:lineRule="auto"/>
+              <w:rPr>
+                <w:b/>
+              </w:rPr>
+            </w:pPr>
+            <w:r>
+              <w:rPr>
+                <w:b/>
+              </w:rPr>
+              <w:t>X</w:t>
+            </w:r>
+          </w:p>
+        </w:tc>
+        <w:tc>
+          <w:tcPr>
+            <w:tcW w:w="1245" w:type="dxa"/>
+            <w:tcMar>
+              <w:top w:w="100" w:type="dxa"/>
+              <w:left w:w="100" w:type="dxa"/>
+              <w:bottom w:w="100" w:type="dxa"/>
+              <w:right w:w="100" w:type="dxa"/>
+            </w:tcMar>
+          </w:tcPr>
+          <w:p>
+            <w:pPr>
+              <w:widowControl w:val="0"/>
+              <w:spacing w:line="240" w:lineRule="auto"/>
+              <w:rPr>
+                <w:b/>
+              </w:rPr>
+            </w:pPr>
+          </w:p>
+        </w:tc>
+        <w:tc>
+          <w:tcPr>
+            <w:tcW w:w="1920" w:type="dxa"/>
+            <w:tcMar>
+              <w:top w:w="100" w:type="dxa"/>
+              <w:left w:w="100" w:type="dxa"/>
+              <w:bottom w:w="100" w:type="dxa"/>
+              <w:right w:w="100" w:type="dxa"/>
+            </w:tcMar>
+          </w:tcPr>
+          <w:p>
+            <w:pPr>
+              <w:widowControl w:val="0"/>
+              <w:spacing w:line="240" w:lineRule="auto"/>
+              <w:rPr>
+                <w:b/>
+              </w:rPr>
+            </w:pPr>
+          </w:p>
+        </w:tc>
+      </w:tr>
+      <w:tr>
+        <w:tc>
+          <w:tcPr>
+            <w:tcW w:w="1590" w:type="dxa"/>
+            <w:tcMar>
+              <w:top w:w="100" w:type="dxa"/>
+              <w:left w:w="100" w:type="dxa"/>
+              <w:bottom w:w="100" w:type="dxa"/>
+              <w:right w:w="100" w:type="dxa"/>
+            </w:tcMar>
+          </w:tcPr>
+          <w:p>
+            <w:pPr>
+              <w:widowControl w:val="0"/>
+              <w:spacing w:line="240" w:lineRule="auto"/>
+            </w:pPr>
+            <w:r>
+              <w:t>Technical</w:t>
+            </w:r>
+          </w:p>
+          <w:p>
+            <w:pPr>
+              <w:widowControl w:val="0"/>
+              <w:spacing w:line="240" w:lineRule="auto"/>
+            </w:pPr>
+            <w:r>
+              <w:t>Safety</w:t>
+            </w:r>
+          </w:p>
+          <w:p>
+            <w:pPr>
+              <w:widowControl w:val="0"/>
+              <w:spacing w:line="240" w:lineRule="auto"/>
+            </w:pPr>
+            <w:r>
+              <w:t>Requirement</w:t>
+            </w:r>
+          </w:p>
+          <w:p>
+            <w:pPr>
+              <w:widowControl w:val="0"/>
+              <w:spacing w:line="240" w:lineRule="auto"/>
+            </w:pPr>
+            <w:r>
+              <w:t>02-01-03</w:t>
+            </w:r>
+          </w:p>
+        </w:tc>
+        <w:tc>
+          <w:tcPr>
+            <w:tcW w:w="3450" w:type="dxa"/>
+            <w:tcMar>
+              <w:top w:w="100" w:type="dxa"/>
+              <w:left w:w="100" w:type="dxa"/>
+              <w:bottom w:w="100" w:type="dxa"/>
+              <w:right w:w="100" w:type="dxa"/>
+            </w:tcMar>
+          </w:tcPr>
+          <w:p>
+            <w:pPr>
+              <w:widowControl w:val="0"/>
+            </w:pPr>
+            <w:r>
+              <w:t>A Safety test shall be conducted on the memory on start up</w:t>
+            </w:r>
+          </w:p>
+        </w:tc>
+        <w:tc>
+          <w:tcPr>
+            <w:tcW w:w="1350" w:type="dxa"/>
+            <w:tcMar>
+              <w:top w:w="100" w:type="dxa"/>
+              <w:left w:w="100" w:type="dxa"/>
+              <w:bottom w:w="100" w:type="dxa"/>
+              <w:right w:w="100" w:type="dxa"/>
+            </w:tcMar>
+          </w:tcPr>
+          <w:p>
+            <w:pPr>
+              <w:widowControl w:val="0"/>
+              <w:spacing w:line="240" w:lineRule="auto"/>
+              <w:rPr>
+                <w:b/>
+              </w:rPr>
+            </w:pPr>
+            <w:r>
+              <w:rPr>
+                <w:b/>
+              </w:rPr>
+              <w:t>X</w:t>
+            </w:r>
+          </w:p>
+        </w:tc>
+        <w:tc>
+          <w:tcPr>
+            <w:tcW w:w="1245" w:type="dxa"/>
+            <w:tcMar>
+              <w:top w:w="100" w:type="dxa"/>
+              <w:left w:w="100" w:type="dxa"/>
+              <w:bottom w:w="100" w:type="dxa"/>
+              <w:right w:w="100" w:type="dxa"/>
+            </w:tcMar>
+          </w:tcPr>
+          <w:p>
+            <w:pPr>
+              <w:widowControl w:val="0"/>
+              <w:spacing w:line="240" w:lineRule="auto"/>
+              <w:rPr>
+                <w:b/>
+              </w:rPr>
+            </w:pPr>
+          </w:p>
+        </w:tc>
+        <w:tc>
+          <w:tcPr>
+            <w:tcW w:w="1920" w:type="dxa"/>
+            <w:tcMar>
+              <w:top w:w="100" w:type="dxa"/>
+              <w:left w:w="100" w:type="dxa"/>
+              <w:bottom w:w="100" w:type="dxa"/>
+              <w:right w:w="100" w:type="dxa"/>
+            </w:tcMar>
+          </w:tcPr>
+          <w:p>
+            <w:pPr>
+              <w:widowControl w:val="0"/>
+              <w:spacing w:line="240" w:lineRule="auto"/>
+              <w:rPr>
+                <w:b/>
+              </w:rPr>
+            </w:pPr>
+          </w:p>
+        </w:tc>
+      </w:tr>
+      <w:tr>
+        <w:tc>
+          <w:tcPr>
+            <w:tcW w:w="1590" w:type="dxa"/>
+            <w:tcMar>
+              <w:top w:w="100" w:type="dxa"/>
+              <w:left w:w="100" w:type="dxa"/>
+              <w:bottom w:w="100" w:type="dxa"/>
+              <w:right w:w="100" w:type="dxa"/>
+            </w:tcMar>
+          </w:tcPr>
+          <w:p>
+            <w:pPr>
+              <w:widowControl w:val="0"/>
+              <w:spacing w:line="240" w:lineRule="auto"/>
+            </w:pPr>
+            <w:r>
+              <w:t>Technical</w:t>
+            </w:r>
+          </w:p>
+          <w:p>
+            <w:pPr>
+              <w:widowControl w:val="0"/>
+              <w:spacing w:line="240" w:lineRule="auto"/>
+            </w:pPr>
+            <w:r>
+              <w:t>Safety</w:t>
+            </w:r>
+          </w:p>
+          <w:p>
+            <w:pPr>
+              <w:widowControl w:val="0"/>
+              <w:spacing w:line="240" w:lineRule="auto"/>
+            </w:pPr>
+            <w:r>
+              <w:t>Requirement</w:t>
+            </w:r>
+          </w:p>
+          <w:p>
+            <w:pPr>
+              <w:widowControl w:val="0"/>
+              <w:spacing w:line="240" w:lineRule="auto"/>
+            </w:pPr>
+            <w:r>
+              <w:t>02-01-04</w:t>
+            </w:r>
+          </w:p>
+        </w:tc>
+        <w:tc>
+          <w:tcPr>
+            <w:tcW w:w="3450" w:type="dxa"/>
+            <w:tcMar>
+              <w:top w:w="100" w:type="dxa"/>
+              <w:left w:w="100" w:type="dxa"/>
+              <w:bottom w:w="100" w:type="dxa"/>
+              <w:right w:w="100" w:type="dxa"/>
+            </w:tcMar>
+          </w:tcPr>
+          <w:p>
+            <w:pPr>
+              <w:widowControl w:val="0"/>
+            </w:pPr>
+            <w:r>
+              <w:t xml:space="preserve">The LKA_Safety component shall deactivate the EPS_Torque_generator when it receives an error </w:t>
+            </w:r>
+          </w:p>
+        </w:tc>
+        <w:tc>
+          <w:tcPr>
+            <w:tcW w:w="1350" w:type="dxa"/>
+            <w:tcMar>
+              <w:top w:w="100" w:type="dxa"/>
+              <w:left w:w="100" w:type="dxa"/>
+              <w:bottom w:w="100" w:type="dxa"/>
+              <w:right w:w="100" w:type="dxa"/>
+            </w:tcMar>
+          </w:tcPr>
+          <w:p>
+            <w:pPr>
+              <w:widowControl w:val="0"/>
+              <w:spacing w:line="240" w:lineRule="auto"/>
+              <w:rPr>
+                <w:b/>
+              </w:rPr>
+            </w:pPr>
+            <w:r>
+              <w:rPr>
+                <w:b/>
+              </w:rPr>
+              <w:t>X</w:t>
+            </w:r>
+          </w:p>
+        </w:tc>
+        <w:tc>
+          <w:tcPr>
+            <w:tcW w:w="1245" w:type="dxa"/>
+            <w:tcMar>
+              <w:top w:w="100" w:type="dxa"/>
+              <w:left w:w="100" w:type="dxa"/>
+              <w:bottom w:w="100" w:type="dxa"/>
+              <w:right w:w="100" w:type="dxa"/>
+            </w:tcMar>
+          </w:tcPr>
+          <w:p>
+            <w:pPr>
+              <w:widowControl w:val="0"/>
+              <w:spacing w:line="240" w:lineRule="auto"/>
+              <w:rPr>
+                <w:b/>
+              </w:rPr>
+            </w:pPr>
+          </w:p>
+        </w:tc>
+        <w:tc>
+          <w:tcPr>
+            <w:tcW w:w="1920" w:type="dxa"/>
+            <w:tcMar>
+              <w:top w:w="100" w:type="dxa"/>
+              <w:left w:w="100" w:type="dxa"/>
+              <w:bottom w:w="100" w:type="dxa"/>
+              <w:right w:w="100" w:type="dxa"/>
+            </w:tcMar>
+          </w:tcPr>
+          <w:p>
+            <w:pPr>
+              <w:widowControl w:val="0"/>
+              <w:spacing w:line="240" w:lineRule="auto"/>
+              <w:rPr>
+                <w:b/>
+              </w:rPr>
+            </w:pPr>
+          </w:p>
+        </w:tc>
+      </w:tr>
+      <w:tr>
+        <w:tc>
+          <w:tcPr>
+            <w:tcW w:w="1590" w:type="dxa"/>
+            <w:tcMar>
+              <w:top w:w="100" w:type="dxa"/>
+              <w:left w:w="100" w:type="dxa"/>
+              <w:bottom w:w="100" w:type="dxa"/>
+              <w:right w:w="100" w:type="dxa"/>
+            </w:tcMar>
+          </w:tcPr>
+          <w:p>
+            <w:pPr>
+              <w:widowControl w:val="0"/>
+              <w:spacing w:line="240" w:lineRule="auto"/>
+            </w:pPr>
+            <w:r>
+              <w:t>Technical</w:t>
+            </w:r>
+          </w:p>
+          <w:p>
+            <w:pPr>
+              <w:widowControl w:val="0"/>
+              <w:spacing w:line="240" w:lineRule="auto"/>
+            </w:pPr>
+            <w:r>
+              <w:t>Safety</w:t>
+            </w:r>
+          </w:p>
+          <w:p>
+            <w:pPr>
+              <w:widowControl w:val="0"/>
+              <w:spacing w:line="240" w:lineRule="auto"/>
+            </w:pPr>
+            <w:r>
+              <w:t>Requirement</w:t>
+            </w:r>
+          </w:p>
+          <w:p>
+            <w:pPr>
+              <w:widowControl w:val="0"/>
+              <w:spacing w:line="240" w:lineRule="auto"/>
+            </w:pPr>
+            <w:r>
+              <w:t>02-01-</w:t>
+            </w:r>
+            <w:bookmarkStart w:id="21" w:name="_GoBack"/>
+            <w:bookmarkEnd w:id="21"/>
+            <w:r>
+              <w:t>05</w:t>
+            </w:r>
+          </w:p>
+        </w:tc>
+        <w:tc>
+          <w:tcPr>
+            <w:tcW w:w="3450" w:type="dxa"/>
+            <w:tcMar>
+              <w:top w:w="100" w:type="dxa"/>
+              <w:left w:w="100" w:type="dxa"/>
+              <w:bottom w:w="100" w:type="dxa"/>
+              <w:right w:w="100" w:type="dxa"/>
+            </w:tcMar>
+          </w:tcPr>
+          <w:p>
+            <w:pPr>
+              <w:widowControl w:val="0"/>
+            </w:pPr>
+            <w:r>
+              <w:t xml:space="preserve">The LKA_Safety component shall output a malfunction to the car display when it receives an error </w:t>
             </w:r>
           </w:p>
         </w:tc>
@@ -8363,7 +9636,11 @@
               <w:t>LDW</w:t>
             </w:r>
             <w:r>
-              <w:t xml:space="preserve"> Malfunction Warning on Car Display</w:t>
+              <w:t xml:space="preserve"> Malfunction Warning on Car </w:t>
+            </w:r>
+            <w:r>
+              <w:lastRenderedPageBreak/>
+              <w:t>Display</w:t>
             </w:r>
           </w:p>
         </w:tc>
@@ -8385,6 +9662,7 @@
               <w:spacing w:line="240" w:lineRule="auto"/>
             </w:pPr>
             <w:r>
+              <w:lastRenderedPageBreak/>
               <w:t>WDC-02</w:t>
             </w:r>
           </w:p>
@@ -8516,7 +9794,7 @@
       </w:pPr>
     </w:pPrDefault>
   </w:docDefaults>
-  <w:latentStyles w:defLockedState="0" w:defUIPriority="99" w:defSemiHidden="0" w:defUnhideWhenUsed="0" w:defQFormat="0" w:count="375">
+  <w:latentStyles w:defLockedState="0" w:defUIPriority="99" w:defSemiHidden="0" w:defUnhideWhenUsed="0" w:defQFormat="0" w:count="376">
     <w:lsdException w:name="Normal" w:uiPriority="0" w:qFormat="1"/>
     <w:lsdException w:name="heading 1" w:uiPriority="9" w:qFormat="1"/>
     <w:lsdException w:name="heading 2" w:semiHidden="1" w:uiPriority="9" w:unhideWhenUsed="1" w:qFormat="1"/>
@@ -8622,7 +9900,6 @@
     <w:lsdException w:name="HTML Sample" w:semiHidden="1" w:unhideWhenUsed="1"/>
     <w:lsdException w:name="HTML Typewriter" w:semiHidden="1" w:unhideWhenUsed="1"/>
     <w:lsdException w:name="HTML Variable" w:semiHidden="1" w:unhideWhenUsed="1"/>
-    <w:lsdException w:name="Normal Table" w:semiHidden="1" w:unhideWhenUsed="1"/>
     <w:lsdException w:name="annotation subject" w:semiHidden="1" w:unhideWhenUsed="1"/>
     <w:lsdException w:name="No List" w:semiHidden="1" w:unhideWhenUsed="1"/>
     <w:lsdException w:name="Outline List 1" w:semiHidden="1" w:unhideWhenUsed="1"/>
@@ -8669,10 +9946,8 @@
     <w:lsdException w:name="Table Subtle 2" w:semiHidden="1" w:unhideWhenUsed="1"/>
     <w:lsdException w:name="Table Web 1" w:semiHidden="1" w:unhideWhenUsed="1"/>
     <w:lsdException w:name="Table Web 2" w:semiHidden="1" w:unhideWhenUsed="1"/>
-    <w:lsdException w:name="Table Web 3" w:semiHidden="1" w:unhideWhenUsed="1"/>
     <w:lsdException w:name="Balloon Text" w:semiHidden="1" w:unhideWhenUsed="1"/>
     <w:lsdException w:name="Table Grid" w:uiPriority="39"/>
-    <w:lsdException w:name="Table Theme" w:semiHidden="1" w:unhideWhenUsed="1"/>
     <w:lsdException w:name="Placeholder Text" w:semiHidden="1"/>
     <w:lsdException w:name="No Spacing" w:uiPriority="1" w:qFormat="1"/>
     <w:lsdException w:name="Light Shading" w:uiPriority="60"/>
@@ -8892,6 +10167,7 @@
     <w:lsdException w:name="Smart Hyperlink" w:semiHidden="1" w:unhideWhenUsed="1"/>
     <w:lsdException w:name="Hashtag" w:semiHidden="1" w:unhideWhenUsed="1"/>
     <w:lsdException w:name="Unresolved Mention" w:semiHidden="1" w:unhideWhenUsed="1"/>
+    <w:lsdException w:name="Smart Link" w:semiHidden="1" w:unhideWhenUsed="1"/>
   </w:latentStyles>
   <w:style w:type="paragraph" w:default="1" w:styleId="Normal">
     <w:name w:val="Normal"/>

</xml_diff>

<commit_message>
update technical safety concept
</commit_message>
<xml_diff>
--- a/Term3/CarND-Functional-Safety-Project/04_TechnicalSafetyConcept_LaneAssistance.docx
+++ b/Term3/CarND-Functional-Safety-Project/04_TechnicalSafetyConcept_LaneAssistance.docx
@@ -813,6 +813,7 @@
           <w:docPartUnique/>
         </w:docPartObj>
       </w:sdtPr>
+      <w:sdtEndPr/>
       <w:sdtContent>
         <w:p>
           <w:pPr>
@@ -2944,8 +2945,8 @@
     </w:p>
     <w:tbl>
       <w:tblPr>
-        <w:tblStyle w:val="a3"/>
-        <w:tblW w:w="9551" w:type="dxa"/>
+        <w:tblStyle w:val="a0"/>
+        <w:tblW w:w="9557" w:type="dxa"/>
         <w:tblBorders>
           <w:top w:val="single" w:sz="8" w:space="0" w:color="000000"/>
           <w:left w:val="single" w:sz="8" w:space="0" w:color="000000"/>
@@ -2958,8 +2959,8 @@
         <w:tblLook w:val="0600" w:firstRow="0" w:lastRow="0" w:firstColumn="0" w:lastColumn="0" w:noHBand="1" w:noVBand="1"/>
       </w:tblPr>
       <w:tblGrid>
-        <w:gridCol w:w="1275"/>
-        <w:gridCol w:w="3310"/>
+        <w:gridCol w:w="1501"/>
+        <w:gridCol w:w="3090"/>
         <w:gridCol w:w="345"/>
         <w:gridCol w:w="1425"/>
         <w:gridCol w:w="1598"/>
@@ -2968,7 +2969,7 @@
       <w:tr>
         <w:tc>
           <w:tcPr>
-            <w:tcW w:w="1275" w:type="dxa"/>
+            <w:tcW w:w="1501" w:type="dxa"/>
             <w:shd w:val="clear" w:color="auto" w:fill="CCCCCC"/>
             <w:tcMar>
               <w:top w:w="100" w:type="dxa"/>
@@ -2980,7 +2981,6 @@
           <w:p>
             <w:pPr>
               <w:widowControl w:val="0"/>
-              <w:spacing w:line="240" w:lineRule="auto"/>
               <w:rPr>
                 <w:b/>
               </w:rPr>
@@ -2995,7 +2995,7 @@
         </w:tc>
         <w:tc>
           <w:tcPr>
-            <w:tcW w:w="3310" w:type="dxa"/>
+            <w:tcW w:w="3090" w:type="dxa"/>
             <w:shd w:val="clear" w:color="auto" w:fill="CCCCCC"/>
             <w:tcMar>
               <w:top w:w="100" w:type="dxa"/>
@@ -3007,7 +3007,6 @@
           <w:p>
             <w:pPr>
               <w:widowControl w:val="0"/>
-              <w:spacing w:line="240" w:lineRule="auto"/>
               <w:rPr>
                 <w:b/>
               </w:rPr>
@@ -3034,7 +3033,6 @@
           <w:p>
             <w:pPr>
               <w:widowControl w:val="0"/>
-              <w:spacing w:line="240" w:lineRule="auto"/>
               <w:rPr>
                 <w:b/>
               </w:rPr>
@@ -3061,7 +3059,6 @@
           <w:p>
             <w:pPr>
               <w:widowControl w:val="0"/>
-              <w:spacing w:line="240" w:lineRule="auto"/>
               <w:rPr>
                 <w:b/>
               </w:rPr>
@@ -3088,7 +3085,6 @@
           <w:p>
             <w:pPr>
               <w:widowControl w:val="0"/>
-              <w:spacing w:line="240" w:lineRule="auto"/>
               <w:rPr>
                 <w:b/>
               </w:rPr>
@@ -3115,7 +3111,6 @@
           <w:p>
             <w:pPr>
               <w:widowControl w:val="0"/>
-              <w:spacing w:line="240" w:lineRule="auto"/>
               <w:rPr>
                 <w:b/>
               </w:rPr>
@@ -3132,18 +3127,17 @@
       <w:tr>
         <w:tc>
           <w:tcPr>
-            <w:tcW w:w="1275" w:type="dxa"/>
-            <w:tcMar>
-              <w:top w:w="100" w:type="dxa"/>
-              <w:left w:w="100" w:type="dxa"/>
-              <w:bottom w:w="100" w:type="dxa"/>
-              <w:right w:w="100" w:type="dxa"/>
-            </w:tcMar>
-          </w:tcPr>
-          <w:p>
-            <w:pPr>
-              <w:widowControl w:val="0"/>
-              <w:spacing w:line="240" w:lineRule="auto"/>
+            <w:tcW w:w="1501" w:type="dxa"/>
+            <w:tcMar>
+              <w:top w:w="100" w:type="dxa"/>
+              <w:left w:w="100" w:type="dxa"/>
+              <w:bottom w:w="100" w:type="dxa"/>
+              <w:right w:w="100" w:type="dxa"/>
+            </w:tcMar>
+          </w:tcPr>
+          <w:p>
+            <w:pPr>
+              <w:widowControl w:val="0"/>
             </w:pPr>
             <w:r>
               <w:t>Technical</w:t>
@@ -3152,7 +3146,6 @@
           <w:p>
             <w:pPr>
               <w:widowControl w:val="0"/>
-              <w:spacing w:line="240" w:lineRule="auto"/>
             </w:pPr>
             <w:r>
               <w:t>Safety</w:t>
@@ -3161,7 +3154,6 @@
           <w:p>
             <w:pPr>
               <w:widowControl w:val="0"/>
-              <w:spacing w:line="240" w:lineRule="auto"/>
             </w:pPr>
             <w:r>
               <w:t>Requirement</w:t>
@@ -3170,7 +3162,6 @@
           <w:p>
             <w:pPr>
               <w:widowControl w:val="0"/>
-              <w:spacing w:line="240" w:lineRule="auto"/>
             </w:pPr>
             <w:r>
               <w:t>01</w:t>
@@ -3179,44 +3170,20 @@
         </w:tc>
         <w:tc>
           <w:tcPr>
-            <w:tcW w:w="3310" w:type="dxa"/>
-            <w:tcMar>
-              <w:top w:w="100" w:type="dxa"/>
-              <w:left w:w="100" w:type="dxa"/>
-              <w:bottom w:w="100" w:type="dxa"/>
-              <w:right w:w="100" w:type="dxa"/>
-            </w:tcMar>
-          </w:tcPr>
-          <w:p>
-            <w:pPr>
-              <w:widowControl w:val="0"/>
-            </w:pPr>
-            <w:r>
-              <w:t xml:space="preserve">The </w:t>
-            </w:r>
-            <w:r>
-              <w:t>Torque Limiter</w:t>
-            </w:r>
-            <w:r>
-              <w:t xml:space="preserve"> component shall </w:t>
-            </w:r>
-            <w:r>
-              <w:t>limit the Limited_LDW_</w:t>
-            </w:r>
-            <w:r>
-              <w:t>Torque</w:t>
-            </w:r>
-            <w:r>
-              <w:t xml:space="preserve">_Request </w:t>
-            </w:r>
-            <w:r>
-              <w:t xml:space="preserve">amplitude is </w:t>
-            </w:r>
-            <w:r>
-              <w:t>below</w:t>
-            </w:r>
-            <w:r>
-              <w:t xml:space="preserve"> Max_Torque_Amplitude</w:t>
+            <w:tcW w:w="3090" w:type="dxa"/>
+            <w:tcMar>
+              <w:top w:w="100" w:type="dxa"/>
+              <w:left w:w="100" w:type="dxa"/>
+              <w:bottom w:w="100" w:type="dxa"/>
+              <w:right w:w="100" w:type="dxa"/>
+            </w:tcMar>
+          </w:tcPr>
+          <w:p>
+            <w:pPr>
+              <w:widowControl w:val="0"/>
+            </w:pPr>
+            <w:r>
+              <w:t>The LDW safety component shall ensure that the amplitude of the LDW_Torque_Request sent to the Final Electronic Power Steering Torque component is below Max_Torque_Amplitude</w:t>
             </w:r>
           </w:p>
         </w:tc>
@@ -3233,7 +3200,6 @@
           <w:p>
             <w:pPr>
               <w:widowControl w:val="0"/>
-              <w:spacing w:line="240" w:lineRule="auto"/>
             </w:pPr>
             <w:r>
               <w:t>C</w:t>
@@ -3253,7 +3219,6 @@
           <w:p>
             <w:pPr>
               <w:widowControl w:val="0"/>
-              <w:spacing w:line="240" w:lineRule="auto"/>
             </w:pPr>
             <w:r>
               <w:t xml:space="preserve">50ms </w:t>
@@ -3273,10 +3238,9 @@
           <w:p>
             <w:pPr>
               <w:widowControl w:val="0"/>
-              <w:spacing w:line="240" w:lineRule="auto"/>
-            </w:pPr>
-            <w:r>
-              <w:t xml:space="preserve">LDW Safety </w:t>
+            </w:pPr>
+            <w:r>
+              <w:t>LDW Safety</w:t>
             </w:r>
           </w:p>
         </w:tc>
@@ -3293,10 +3257,9 @@
           <w:p>
             <w:pPr>
               <w:widowControl w:val="0"/>
-              <w:spacing w:line="240" w:lineRule="auto"/>
-            </w:pPr>
-            <w:r>
-              <w:t>Deactivate LDW</w:t>
+            </w:pPr>
+            <w:r>
+              <w:t>Disable LDW</w:t>
             </w:r>
           </w:p>
         </w:tc>
@@ -3304,18 +3267,17 @@
       <w:tr>
         <w:tc>
           <w:tcPr>
-            <w:tcW w:w="1275" w:type="dxa"/>
-            <w:tcMar>
-              <w:top w:w="100" w:type="dxa"/>
-              <w:left w:w="100" w:type="dxa"/>
-              <w:bottom w:w="100" w:type="dxa"/>
-              <w:right w:w="100" w:type="dxa"/>
-            </w:tcMar>
-          </w:tcPr>
-          <w:p>
-            <w:pPr>
-              <w:widowControl w:val="0"/>
-              <w:spacing w:line="240" w:lineRule="auto"/>
+            <w:tcW w:w="1501" w:type="dxa"/>
+            <w:tcMar>
+              <w:top w:w="100" w:type="dxa"/>
+              <w:left w:w="100" w:type="dxa"/>
+              <w:bottom w:w="100" w:type="dxa"/>
+              <w:right w:w="100" w:type="dxa"/>
+            </w:tcMar>
+          </w:tcPr>
+          <w:p>
+            <w:pPr>
+              <w:widowControl w:val="0"/>
             </w:pPr>
             <w:r>
               <w:t>Technical</w:t>
@@ -3324,7 +3286,6 @@
           <w:p>
             <w:pPr>
               <w:widowControl w:val="0"/>
-              <w:spacing w:line="240" w:lineRule="auto"/>
             </w:pPr>
             <w:r>
               <w:t>Safety</w:t>
@@ -3333,7 +3294,6 @@
           <w:p>
             <w:pPr>
               <w:widowControl w:val="0"/>
-              <w:spacing w:line="240" w:lineRule="auto"/>
             </w:pPr>
             <w:r>
               <w:t>Requirement</w:t>
@@ -3342,7 +3302,6 @@
           <w:p>
             <w:pPr>
               <w:widowControl w:val="0"/>
-              <w:spacing w:line="240" w:lineRule="auto"/>
             </w:pPr>
             <w:r>
               <w:t>02</w:t>
@@ -3351,41 +3310,20 @@
         </w:tc>
         <w:tc>
           <w:tcPr>
-            <w:tcW w:w="3310" w:type="dxa"/>
-            <w:tcMar>
-              <w:top w:w="100" w:type="dxa"/>
-              <w:left w:w="100" w:type="dxa"/>
-              <w:bottom w:w="100" w:type="dxa"/>
-              <w:right w:w="100" w:type="dxa"/>
-            </w:tcMar>
-          </w:tcPr>
-          <w:p>
-            <w:pPr>
-              <w:widowControl w:val="0"/>
-            </w:pPr>
-            <w:r>
-              <w:t>The LD</w:t>
-            </w:r>
-            <w:r>
-              <w:t>W_Safety_Output_Generator</w:t>
-            </w:r>
-            <w:r>
-              <w:t xml:space="preserve"> component shall limit the LDW_</w:t>
-            </w:r>
-            <w:r>
-              <w:t>Torque</w:t>
-            </w:r>
-            <w:r>
-              <w:t xml:space="preserve">_Request </w:t>
-            </w:r>
-            <w:r>
-              <w:t xml:space="preserve">amplitude is </w:t>
-            </w:r>
-            <w:r>
-              <w:t>below</w:t>
-            </w:r>
-            <w:r>
-              <w:t xml:space="preserve"> Max_Torque_Amplitude</w:t>
+            <w:tcW w:w="3090" w:type="dxa"/>
+            <w:tcMar>
+              <w:top w:w="100" w:type="dxa"/>
+              <w:left w:w="100" w:type="dxa"/>
+              <w:bottom w:w="100" w:type="dxa"/>
+              <w:right w:w="100" w:type="dxa"/>
+            </w:tcMar>
+          </w:tcPr>
+          <w:p>
+            <w:pPr>
+              <w:widowControl w:val="0"/>
+            </w:pPr>
+            <w:r>
+              <w:t>The validity and integrity of the data transmission for LDW_Torque_Request signal shall be ensured</w:t>
             </w:r>
           </w:p>
         </w:tc>
@@ -3402,7 +3340,6 @@
           <w:p>
             <w:pPr>
               <w:widowControl w:val="0"/>
-              <w:spacing w:line="240" w:lineRule="auto"/>
             </w:pPr>
             <w:r>
               <w:t>C</w:t>
@@ -3422,7 +3359,6 @@
           <w:p>
             <w:pPr>
               <w:widowControl w:val="0"/>
-              <w:spacing w:line="240" w:lineRule="auto"/>
             </w:pPr>
             <w:r>
               <w:t xml:space="preserve">50ms </w:t>
@@ -3442,10 +3378,9 @@
           <w:p>
             <w:pPr>
               <w:widowControl w:val="0"/>
-              <w:spacing w:line="240" w:lineRule="auto"/>
-            </w:pPr>
-            <w:r>
-              <w:t xml:space="preserve">LDW Safety </w:t>
+            </w:pPr>
+            <w:r>
+              <w:t>LDW Safety</w:t>
             </w:r>
           </w:p>
         </w:tc>
@@ -3462,10 +3397,9 @@
           <w:p>
             <w:pPr>
               <w:widowControl w:val="0"/>
-              <w:spacing w:line="240" w:lineRule="auto"/>
-            </w:pPr>
-            <w:r>
-              <w:t>Deactivate LDW</w:t>
+            </w:pPr>
+            <w:r>
+              <w:t>Disable LDW</w:t>
             </w:r>
           </w:p>
         </w:tc>
@@ -3473,18 +3407,17 @@
       <w:tr>
         <w:tc>
           <w:tcPr>
-            <w:tcW w:w="1275" w:type="dxa"/>
-            <w:tcMar>
-              <w:top w:w="100" w:type="dxa"/>
-              <w:left w:w="100" w:type="dxa"/>
-              <w:bottom w:w="100" w:type="dxa"/>
-              <w:right w:w="100" w:type="dxa"/>
-            </w:tcMar>
-          </w:tcPr>
-          <w:p>
-            <w:pPr>
-              <w:widowControl w:val="0"/>
-              <w:spacing w:line="240" w:lineRule="auto"/>
+            <w:tcW w:w="1501" w:type="dxa"/>
+            <w:tcMar>
+              <w:top w:w="100" w:type="dxa"/>
+              <w:left w:w="100" w:type="dxa"/>
+              <w:bottom w:w="100" w:type="dxa"/>
+              <w:right w:w="100" w:type="dxa"/>
+            </w:tcMar>
+          </w:tcPr>
+          <w:p>
+            <w:pPr>
+              <w:widowControl w:val="0"/>
             </w:pPr>
             <w:r>
               <w:t>Technical</w:t>
@@ -3493,7 +3426,6 @@
           <w:p>
             <w:pPr>
               <w:widowControl w:val="0"/>
-              <w:spacing w:line="240" w:lineRule="auto"/>
             </w:pPr>
             <w:r>
               <w:t>Safety</w:t>
@@ -3502,7 +3434,6 @@
           <w:p>
             <w:pPr>
               <w:widowControl w:val="0"/>
-              <w:spacing w:line="240" w:lineRule="auto"/>
             </w:pPr>
             <w:r>
               <w:t>Requirement</w:t>
@@ -3511,7 +3442,6 @@
           <w:p>
             <w:pPr>
               <w:widowControl w:val="0"/>
-              <w:spacing w:line="240" w:lineRule="auto"/>
             </w:pPr>
             <w:r>
               <w:t>03</w:t>
@@ -3520,29 +3450,20 @@
         </w:tc>
         <w:tc>
           <w:tcPr>
-            <w:tcW w:w="3310" w:type="dxa"/>
-            <w:tcMar>
-              <w:top w:w="100" w:type="dxa"/>
-              <w:left w:w="100" w:type="dxa"/>
-              <w:bottom w:w="100" w:type="dxa"/>
-              <w:right w:w="100" w:type="dxa"/>
-            </w:tcMar>
-          </w:tcPr>
-          <w:p>
-            <w:pPr>
-              <w:widowControl w:val="0"/>
-            </w:pPr>
-            <w:r>
-              <w:t>The Torque Limiter component shall output an error if the Limited_LDW_</w:t>
-            </w:r>
-            <w:r>
-              <w:t>Torque</w:t>
-            </w:r>
-            <w:r>
-              <w:t xml:space="preserve">_Request </w:t>
-            </w:r>
-            <w:r>
-              <w:t>amplitude is above Max_Torque_Amplitude</w:t>
+            <w:tcW w:w="3090" w:type="dxa"/>
+            <w:tcMar>
+              <w:top w:w="100" w:type="dxa"/>
+              <w:left w:w="100" w:type="dxa"/>
+              <w:bottom w:w="100" w:type="dxa"/>
+              <w:right w:w="100" w:type="dxa"/>
+            </w:tcMar>
+          </w:tcPr>
+          <w:p>
+            <w:pPr>
+              <w:widowControl w:val="0"/>
+            </w:pPr>
+            <w:r>
+              <w:t>As soon as a failure is detected by the LDW function, it shall deactivate the LDW feature and the LDW_Torque_Request shall be set to zero</w:t>
             </w:r>
           </w:p>
         </w:tc>
@@ -3559,7 +3480,6 @@
           <w:p>
             <w:pPr>
               <w:widowControl w:val="0"/>
-              <w:spacing w:line="240" w:lineRule="auto"/>
             </w:pPr>
             <w:r>
               <w:t>C</w:t>
@@ -3579,7 +3499,6 @@
           <w:p>
             <w:pPr>
               <w:widowControl w:val="0"/>
-              <w:spacing w:line="240" w:lineRule="auto"/>
             </w:pPr>
             <w:r>
               <w:t xml:space="preserve">50ms </w:t>
@@ -3599,10 +3518,9 @@
           <w:p>
             <w:pPr>
               <w:widowControl w:val="0"/>
-              <w:spacing w:line="240" w:lineRule="auto"/>
-            </w:pPr>
-            <w:r>
-              <w:t xml:space="preserve">LDW Safety </w:t>
+            </w:pPr>
+            <w:r>
+              <w:t>LDW Safety</w:t>
             </w:r>
           </w:p>
         </w:tc>
@@ -3619,10 +3537,9 @@
           <w:p>
             <w:pPr>
               <w:widowControl w:val="0"/>
-              <w:spacing w:line="240" w:lineRule="auto"/>
-            </w:pPr>
-            <w:r>
-              <w:t>Deactivate LDW</w:t>
+            </w:pPr>
+            <w:r>
+              <w:t>Disable LDW</w:t>
             </w:r>
           </w:p>
         </w:tc>
@@ -3630,27 +3547,26 @@
       <w:tr>
         <w:tc>
           <w:tcPr>
-            <w:tcW w:w="1275" w:type="dxa"/>
-            <w:tcMar>
-              <w:top w:w="100" w:type="dxa"/>
-              <w:left w:w="100" w:type="dxa"/>
-              <w:bottom w:w="100" w:type="dxa"/>
-              <w:right w:w="100" w:type="dxa"/>
-            </w:tcMar>
-          </w:tcPr>
-          <w:p>
-            <w:pPr>
-              <w:widowControl w:val="0"/>
-              <w:spacing w:line="240" w:lineRule="auto"/>
-            </w:pPr>
-            <w:r>
+            <w:tcW w:w="1501" w:type="dxa"/>
+            <w:tcMar>
+              <w:top w:w="100" w:type="dxa"/>
+              <w:left w:w="100" w:type="dxa"/>
+              <w:bottom w:w="100" w:type="dxa"/>
+              <w:right w:w="100" w:type="dxa"/>
+            </w:tcMar>
+          </w:tcPr>
+          <w:p>
+            <w:pPr>
+              <w:widowControl w:val="0"/>
+            </w:pPr>
+            <w:r>
+              <w:lastRenderedPageBreak/>
               <w:t>Technical</w:t>
             </w:r>
           </w:p>
           <w:p>
             <w:pPr>
               <w:widowControl w:val="0"/>
-              <w:spacing w:line="240" w:lineRule="auto"/>
             </w:pPr>
             <w:r>
               <w:t>Safety</w:t>
@@ -3659,17 +3575,14 @@
           <w:p>
             <w:pPr>
               <w:widowControl w:val="0"/>
-              <w:spacing w:line="240" w:lineRule="auto"/>
-            </w:pPr>
-            <w:r>
-              <w:lastRenderedPageBreak/>
+            </w:pPr>
+            <w:r>
               <w:t>Requirement</w:t>
             </w:r>
           </w:p>
           <w:p>
             <w:pPr>
               <w:widowControl w:val="0"/>
-              <w:spacing w:line="240" w:lineRule="auto"/>
             </w:pPr>
             <w:r>
               <w:t>04</w:t>
@@ -3678,40 +3591,20 @@
         </w:tc>
         <w:tc>
           <w:tcPr>
-            <w:tcW w:w="3310" w:type="dxa"/>
-            <w:tcMar>
-              <w:top w:w="100" w:type="dxa"/>
-              <w:left w:w="100" w:type="dxa"/>
-              <w:bottom w:w="100" w:type="dxa"/>
-              <w:right w:w="100" w:type="dxa"/>
-            </w:tcMar>
-          </w:tcPr>
-          <w:p>
-            <w:pPr>
-              <w:widowControl w:val="0"/>
-            </w:pPr>
-            <w:r>
-              <w:lastRenderedPageBreak/>
-              <w:t>The LDW_Safety_Output_Generato</w:t>
-            </w:r>
-            <w:r>
-              <w:lastRenderedPageBreak/>
-              <w:t xml:space="preserve">r component shall output an error if LDW_Frequency_Request </w:t>
-            </w:r>
-            <w:r>
-              <w:t>amplitude</w:t>
-            </w:r>
-            <w:r>
-              <w:t xml:space="preserve"> </w:t>
-            </w:r>
-            <w:r>
-              <w:t>is above Max_Torque_</w:t>
-            </w:r>
-            <w:r>
-              <w:t>A</w:t>
-            </w:r>
-            <w:r>
-              <w:t>mplitude</w:t>
+            <w:tcW w:w="3090" w:type="dxa"/>
+            <w:tcMar>
+              <w:top w:w="100" w:type="dxa"/>
+              <w:left w:w="100" w:type="dxa"/>
+              <w:bottom w:w="100" w:type="dxa"/>
+              <w:right w:w="100" w:type="dxa"/>
+            </w:tcMar>
+          </w:tcPr>
+          <w:p>
+            <w:pPr>
+              <w:widowControl w:val="0"/>
+            </w:pPr>
+            <w:r>
+              <w:t>As soon as the LDW function deactivates the LDW feature, the LDW Safety software block shall send a signal to the car display ECU to turn on a warning light</w:t>
             </w:r>
           </w:p>
         </w:tc>
@@ -3728,10 +3621,8 @@
           <w:p>
             <w:pPr>
               <w:widowControl w:val="0"/>
-              <w:spacing w:line="240" w:lineRule="auto"/>
-            </w:pPr>
-            <w:r>
-              <w:lastRenderedPageBreak/>
+            </w:pPr>
+            <w:r>
               <w:t>C</w:t>
             </w:r>
           </w:p>
@@ -3749,7 +3640,6 @@
           <w:p>
             <w:pPr>
               <w:widowControl w:val="0"/>
-              <w:spacing w:line="240" w:lineRule="auto"/>
             </w:pPr>
             <w:r>
               <w:t xml:space="preserve">50ms </w:t>
@@ -3769,10 +3659,9 @@
           <w:p>
             <w:pPr>
               <w:widowControl w:val="0"/>
-              <w:spacing w:line="240" w:lineRule="auto"/>
-            </w:pPr>
-            <w:r>
-              <w:t xml:space="preserve">LDW Safety </w:t>
+            </w:pPr>
+            <w:r>
+              <w:t>LDW Safety</w:t>
             </w:r>
           </w:p>
         </w:tc>
@@ -3789,10 +3678,9 @@
           <w:p>
             <w:pPr>
               <w:widowControl w:val="0"/>
-              <w:spacing w:line="240" w:lineRule="auto"/>
-            </w:pPr>
-            <w:r>
-              <w:t>Deactivate LDW</w:t>
+            </w:pPr>
+            <w:r>
+              <w:t>Disable LDW</w:t>
             </w:r>
           </w:p>
         </w:tc>
@@ -3800,18 +3688,17 @@
       <w:tr>
         <w:tc>
           <w:tcPr>
-            <w:tcW w:w="1275" w:type="dxa"/>
-            <w:tcMar>
-              <w:top w:w="100" w:type="dxa"/>
-              <w:left w:w="100" w:type="dxa"/>
-              <w:bottom w:w="100" w:type="dxa"/>
-              <w:right w:w="100" w:type="dxa"/>
-            </w:tcMar>
-          </w:tcPr>
-          <w:p>
-            <w:pPr>
-              <w:widowControl w:val="0"/>
-              <w:spacing w:line="240" w:lineRule="auto"/>
+            <w:tcW w:w="1501" w:type="dxa"/>
+            <w:tcMar>
+              <w:top w:w="100" w:type="dxa"/>
+              <w:left w:w="100" w:type="dxa"/>
+              <w:bottom w:w="100" w:type="dxa"/>
+              <w:right w:w="100" w:type="dxa"/>
+            </w:tcMar>
+          </w:tcPr>
+          <w:p>
+            <w:pPr>
+              <w:widowControl w:val="0"/>
             </w:pPr>
             <w:r>
               <w:t>Technical</w:t>
@@ -3820,7 +3707,6 @@
           <w:p>
             <w:pPr>
               <w:widowControl w:val="0"/>
-              <w:spacing w:line="240" w:lineRule="auto"/>
             </w:pPr>
             <w:r>
               <w:t>Safety</w:t>
@@ -3829,7 +3715,6 @@
           <w:p>
             <w:pPr>
               <w:widowControl w:val="0"/>
-              <w:spacing w:line="240" w:lineRule="auto"/>
             </w:pPr>
             <w:r>
               <w:t>Requirement</w:t>
@@ -3838,7 +3723,6 @@
           <w:p>
             <w:pPr>
               <w:widowControl w:val="0"/>
-              <w:spacing w:line="240" w:lineRule="auto"/>
             </w:pPr>
             <w:r>
               <w:t>05</w:t>
@@ -3847,20 +3731,20 @@
         </w:tc>
         <w:tc>
           <w:tcPr>
-            <w:tcW w:w="3310" w:type="dxa"/>
-            <w:tcMar>
-              <w:top w:w="100" w:type="dxa"/>
-              <w:left w:w="100" w:type="dxa"/>
-              <w:bottom w:w="100" w:type="dxa"/>
-              <w:right w:w="100" w:type="dxa"/>
-            </w:tcMar>
-          </w:tcPr>
-          <w:p>
-            <w:pPr>
-              <w:widowControl w:val="0"/>
-            </w:pPr>
-            <w:r>
-              <w:t xml:space="preserve">The LDW_SAFETY_ACTIVATION component shall deactivate the EPS_Torque_generator when it receives an error </w:t>
+            <w:tcW w:w="3090" w:type="dxa"/>
+            <w:tcMar>
+              <w:top w:w="100" w:type="dxa"/>
+              <w:left w:w="100" w:type="dxa"/>
+              <w:bottom w:w="100" w:type="dxa"/>
+              <w:right w:w="100" w:type="dxa"/>
+            </w:tcMar>
+          </w:tcPr>
+          <w:p>
+            <w:pPr>
+              <w:widowControl w:val="0"/>
+            </w:pPr>
+            <w:r>
+              <w:t>Memory test shall be conducted at start up of the EPS ECU to check for any faults in memory</w:t>
             </w:r>
           </w:p>
         </w:tc>
@@ -3877,10 +3761,9 @@
           <w:p>
             <w:pPr>
               <w:widowControl w:val="0"/>
-              <w:spacing w:line="240" w:lineRule="auto"/>
-            </w:pPr>
-            <w:r>
-              <w:t>C</w:t>
+            </w:pPr>
+            <w:r>
+              <w:t>A</w:t>
             </w:r>
           </w:p>
         </w:tc>
@@ -3897,10 +3780,9 @@
           <w:p>
             <w:pPr>
               <w:widowControl w:val="0"/>
-              <w:spacing w:line="240" w:lineRule="auto"/>
-            </w:pPr>
-            <w:r>
-              <w:t xml:space="preserve">50ms </w:t>
+            </w:pPr>
+            <w:r>
+              <w:t>Ignition Cycle</w:t>
             </w:r>
           </w:p>
         </w:tc>
@@ -3917,10 +3799,9 @@
           <w:p>
             <w:pPr>
               <w:widowControl w:val="0"/>
-              <w:spacing w:line="240" w:lineRule="auto"/>
-            </w:pPr>
-            <w:r>
-              <w:t xml:space="preserve">LDW Safety </w:t>
+            </w:pPr>
+            <w:r>
+              <w:t>Data Transmission Integrity Check</w:t>
             </w:r>
           </w:p>
         </w:tc>
@@ -3937,161 +3818,9 @@
           <w:p>
             <w:pPr>
               <w:widowControl w:val="0"/>
-              <w:spacing w:line="240" w:lineRule="auto"/>
-            </w:pPr>
-            <w:r>
-              <w:t>Deactivate LDW</w:t>
-            </w:r>
-          </w:p>
-        </w:tc>
-      </w:tr>
-      <w:tr>
-        <w:tc>
-          <w:tcPr>
-            <w:tcW w:w="1275" w:type="dxa"/>
-            <w:tcMar>
-              <w:top w:w="100" w:type="dxa"/>
-              <w:left w:w="100" w:type="dxa"/>
-              <w:bottom w:w="100" w:type="dxa"/>
-              <w:right w:w="100" w:type="dxa"/>
-            </w:tcMar>
-          </w:tcPr>
-          <w:p>
-            <w:pPr>
-              <w:widowControl w:val="0"/>
-              <w:spacing w:line="240" w:lineRule="auto"/>
-            </w:pPr>
-            <w:r>
-              <w:t>Technical</w:t>
-            </w:r>
-          </w:p>
-          <w:p>
-            <w:pPr>
-              <w:widowControl w:val="0"/>
-              <w:spacing w:line="240" w:lineRule="auto"/>
-            </w:pPr>
-            <w:r>
-              <w:t>Safety</w:t>
-            </w:r>
-          </w:p>
-          <w:p>
-            <w:pPr>
-              <w:widowControl w:val="0"/>
-              <w:spacing w:line="240" w:lineRule="auto"/>
-            </w:pPr>
-            <w:r>
-              <w:t>Requirement</w:t>
-            </w:r>
-          </w:p>
-          <w:p>
-            <w:pPr>
-              <w:widowControl w:val="0"/>
-              <w:spacing w:line="240" w:lineRule="auto"/>
-            </w:pPr>
-            <w:r>
-              <w:t>0</w:t>
-            </w:r>
-            <w:r>
-              <w:t>6</w:t>
-            </w:r>
-          </w:p>
-        </w:tc>
-        <w:tc>
-          <w:tcPr>
-            <w:tcW w:w="3310" w:type="dxa"/>
-            <w:tcMar>
-              <w:top w:w="100" w:type="dxa"/>
-              <w:left w:w="100" w:type="dxa"/>
-              <w:bottom w:w="100" w:type="dxa"/>
-              <w:right w:w="100" w:type="dxa"/>
-            </w:tcMar>
-          </w:tcPr>
-          <w:p>
-            <w:pPr>
-              <w:widowControl w:val="0"/>
-            </w:pPr>
-            <w:r>
-              <w:t xml:space="preserve">The LDW_SAFETY_ACTIVATION component shall output a malfunction to the car display when it receives an error </w:t>
-            </w:r>
-          </w:p>
-        </w:tc>
-        <w:tc>
-          <w:tcPr>
-            <w:tcW w:w="345" w:type="dxa"/>
-            <w:tcMar>
-              <w:top w:w="100" w:type="dxa"/>
-              <w:left w:w="100" w:type="dxa"/>
-              <w:bottom w:w="100" w:type="dxa"/>
-              <w:right w:w="100" w:type="dxa"/>
-            </w:tcMar>
-          </w:tcPr>
-          <w:p>
-            <w:pPr>
-              <w:widowControl w:val="0"/>
-              <w:spacing w:line="240" w:lineRule="auto"/>
-            </w:pPr>
-            <w:r>
-              <w:t>C</w:t>
-            </w:r>
-          </w:p>
-        </w:tc>
-        <w:tc>
-          <w:tcPr>
-            <w:tcW w:w="1425" w:type="dxa"/>
-            <w:tcMar>
-              <w:top w:w="100" w:type="dxa"/>
-              <w:left w:w="100" w:type="dxa"/>
-              <w:bottom w:w="100" w:type="dxa"/>
-              <w:right w:w="100" w:type="dxa"/>
-            </w:tcMar>
-          </w:tcPr>
-          <w:p>
-            <w:pPr>
-              <w:widowControl w:val="0"/>
-              <w:spacing w:line="240" w:lineRule="auto"/>
-            </w:pPr>
-            <w:r>
-              <w:t xml:space="preserve">50ms </w:t>
-            </w:r>
-          </w:p>
-        </w:tc>
-        <w:tc>
-          <w:tcPr>
-            <w:tcW w:w="1598" w:type="dxa"/>
-            <w:tcMar>
-              <w:top w:w="100" w:type="dxa"/>
-              <w:left w:w="100" w:type="dxa"/>
-              <w:bottom w:w="100" w:type="dxa"/>
-              <w:right w:w="100" w:type="dxa"/>
-            </w:tcMar>
-          </w:tcPr>
-          <w:p>
-            <w:pPr>
-              <w:widowControl w:val="0"/>
-              <w:spacing w:line="240" w:lineRule="auto"/>
-            </w:pPr>
-            <w:r>
-              <w:t xml:space="preserve">LDW Safety </w:t>
-            </w:r>
-          </w:p>
-        </w:tc>
-        <w:tc>
-          <w:tcPr>
-            <w:tcW w:w="1598" w:type="dxa"/>
-            <w:tcMar>
-              <w:top w:w="100" w:type="dxa"/>
-              <w:left w:w="100" w:type="dxa"/>
-              <w:bottom w:w="100" w:type="dxa"/>
-              <w:right w:w="100" w:type="dxa"/>
-            </w:tcMar>
-          </w:tcPr>
-          <w:p>
-            <w:pPr>
-              <w:widowControl w:val="0"/>
-              <w:spacing w:line="240" w:lineRule="auto"/>
-            </w:pPr>
-            <w:r>
-              <w:t>Deactivate LDW</w:t>
+            </w:pPr>
+            <w:r>
+              <w:t>Disable LDW</w:t>
             </w:r>
           </w:p>
         </w:tc>
@@ -4416,8 +4145,8 @@
     </w:p>
     <w:tbl>
       <w:tblPr>
-        <w:tblStyle w:val="a5"/>
-        <w:tblW w:w="9525" w:type="dxa"/>
+        <w:tblStyle w:val="a0"/>
+        <w:tblW w:w="9557" w:type="dxa"/>
         <w:tblBorders>
           <w:top w:val="single" w:sz="8" w:space="0" w:color="000000"/>
           <w:left w:val="single" w:sz="8" w:space="0" w:color="000000"/>
@@ -4430,17 +4159,17 @@
         <w:tblLook w:val="0600" w:firstRow="0" w:lastRow="0" w:firstColumn="0" w:lastColumn="0" w:noHBand="1" w:noVBand="1"/>
       </w:tblPr>
       <w:tblGrid>
-        <w:gridCol w:w="1560"/>
-        <w:gridCol w:w="3705"/>
-        <w:gridCol w:w="375"/>
-        <w:gridCol w:w="1170"/>
-        <w:gridCol w:w="1665"/>
-        <w:gridCol w:w="1050"/>
+        <w:gridCol w:w="1501"/>
+        <w:gridCol w:w="3090"/>
+        <w:gridCol w:w="345"/>
+        <w:gridCol w:w="1425"/>
+        <w:gridCol w:w="1598"/>
+        <w:gridCol w:w="1598"/>
       </w:tblGrid>
       <w:tr>
         <w:tc>
           <w:tcPr>
-            <w:tcW w:w="1560" w:type="dxa"/>
+            <w:tcW w:w="1501" w:type="dxa"/>
             <w:shd w:val="clear" w:color="auto" w:fill="CCCCCC"/>
             <w:tcMar>
               <w:top w:w="100" w:type="dxa"/>
@@ -4452,7 +4181,6 @@
           <w:p>
             <w:pPr>
               <w:widowControl w:val="0"/>
-              <w:spacing w:line="240" w:lineRule="auto"/>
               <w:rPr>
                 <w:b/>
               </w:rPr>
@@ -4467,7 +4195,7 @@
         </w:tc>
         <w:tc>
           <w:tcPr>
-            <w:tcW w:w="3705" w:type="dxa"/>
+            <w:tcW w:w="3090" w:type="dxa"/>
             <w:shd w:val="clear" w:color="auto" w:fill="CCCCCC"/>
             <w:tcMar>
               <w:top w:w="100" w:type="dxa"/>
@@ -4479,7 +4207,6 @@
           <w:p>
             <w:pPr>
               <w:widowControl w:val="0"/>
-              <w:spacing w:line="240" w:lineRule="auto"/>
               <w:rPr>
                 <w:b/>
               </w:rPr>
@@ -4494,7 +4221,7 @@
         </w:tc>
         <w:tc>
           <w:tcPr>
-            <w:tcW w:w="375" w:type="dxa"/>
+            <w:tcW w:w="345" w:type="dxa"/>
             <w:shd w:val="clear" w:color="auto" w:fill="CCCCCC"/>
             <w:tcMar>
               <w:top w:w="100" w:type="dxa"/>
@@ -4506,7 +4233,6 @@
           <w:p>
             <w:pPr>
               <w:widowControl w:val="0"/>
-              <w:spacing w:line="240" w:lineRule="auto"/>
               <w:rPr>
                 <w:b/>
               </w:rPr>
@@ -4521,7 +4247,7 @@
         </w:tc>
         <w:tc>
           <w:tcPr>
-            <w:tcW w:w="1170" w:type="dxa"/>
+            <w:tcW w:w="1425" w:type="dxa"/>
             <w:shd w:val="clear" w:color="auto" w:fill="CCCCCC"/>
             <w:tcMar>
               <w:top w:w="100" w:type="dxa"/>
@@ -4533,7 +4259,6 @@
           <w:p>
             <w:pPr>
               <w:widowControl w:val="0"/>
-              <w:spacing w:line="240" w:lineRule="auto"/>
               <w:rPr>
                 <w:b/>
               </w:rPr>
@@ -4548,7 +4273,7 @@
         </w:tc>
         <w:tc>
           <w:tcPr>
-            <w:tcW w:w="1665" w:type="dxa"/>
+            <w:tcW w:w="1598" w:type="dxa"/>
             <w:shd w:val="clear" w:color="auto" w:fill="CCCCCC"/>
             <w:tcMar>
               <w:top w:w="100" w:type="dxa"/>
@@ -4560,7 +4285,6 @@
           <w:p>
             <w:pPr>
               <w:widowControl w:val="0"/>
-              <w:spacing w:line="240" w:lineRule="auto"/>
               <w:rPr>
                 <w:b/>
               </w:rPr>
@@ -4575,7 +4299,7 @@
         </w:tc>
         <w:tc>
           <w:tcPr>
-            <w:tcW w:w="1050" w:type="dxa"/>
+            <w:tcW w:w="1598" w:type="dxa"/>
             <w:shd w:val="clear" w:color="auto" w:fill="CCCCCC"/>
             <w:tcMar>
               <w:top w:w="100" w:type="dxa"/>
@@ -4587,7 +4311,6 @@
           <w:p>
             <w:pPr>
               <w:widowControl w:val="0"/>
-              <w:spacing w:line="240" w:lineRule="auto"/>
               <w:rPr>
                 <w:b/>
               </w:rPr>
@@ -4604,18 +4327,17 @@
       <w:tr>
         <w:tc>
           <w:tcPr>
-            <w:tcW w:w="1560" w:type="dxa"/>
-            <w:tcMar>
-              <w:top w:w="100" w:type="dxa"/>
-              <w:left w:w="100" w:type="dxa"/>
-              <w:bottom w:w="100" w:type="dxa"/>
-              <w:right w:w="100" w:type="dxa"/>
-            </w:tcMar>
-          </w:tcPr>
-          <w:p>
-            <w:pPr>
-              <w:widowControl w:val="0"/>
-              <w:spacing w:line="240" w:lineRule="auto"/>
+            <w:tcW w:w="1501" w:type="dxa"/>
+            <w:tcMar>
+              <w:top w:w="100" w:type="dxa"/>
+              <w:left w:w="100" w:type="dxa"/>
+              <w:bottom w:w="100" w:type="dxa"/>
+              <w:right w:w="100" w:type="dxa"/>
+            </w:tcMar>
+          </w:tcPr>
+          <w:p>
+            <w:pPr>
+              <w:widowControl w:val="0"/>
             </w:pPr>
             <w:r>
               <w:t>Technical</w:t>
@@ -4624,7 +4346,6 @@
           <w:p>
             <w:pPr>
               <w:widowControl w:val="0"/>
-              <w:spacing w:line="240" w:lineRule="auto"/>
             </w:pPr>
             <w:r>
               <w:t>Safety</w:t>
@@ -4633,67 +4354,56 @@
           <w:p>
             <w:pPr>
               <w:widowControl w:val="0"/>
-              <w:spacing w:line="240" w:lineRule="auto"/>
-            </w:pPr>
+            </w:pPr>
+            <w:r>
+              <w:t>Requirement</w:t>
+            </w:r>
+          </w:p>
+          <w:p>
+            <w:pPr>
+              <w:widowControl w:val="0"/>
+            </w:pPr>
+            <w:r>
+              <w:t>01</w:t>
+            </w:r>
+          </w:p>
+        </w:tc>
+        <w:tc>
+          <w:tcPr>
+            <w:tcW w:w="3090" w:type="dxa"/>
+            <w:tcMar>
+              <w:top w:w="100" w:type="dxa"/>
+              <w:left w:w="100" w:type="dxa"/>
+              <w:bottom w:w="100" w:type="dxa"/>
+              <w:right w:w="100" w:type="dxa"/>
+            </w:tcMar>
+          </w:tcPr>
+          <w:p>
+            <w:pPr>
+              <w:widowControl w:val="0"/>
+            </w:pPr>
+            <w:r>
+              <w:t xml:space="preserve">The LDW safety component shall ensure that the amplitude of the LDW_Torque_Request sent to the Final Electronic Power Steering Torque component is below </w:t>
+            </w:r>
             <w:r>
               <w:lastRenderedPageBreak/>
-              <w:t>Requirement</w:t>
-            </w:r>
-          </w:p>
-          <w:p>
-            <w:pPr>
-              <w:widowControl w:val="0"/>
-              <w:spacing w:line="240" w:lineRule="auto"/>
-            </w:pPr>
-            <w:r>
-              <w:t>01</w:t>
-            </w:r>
-          </w:p>
-        </w:tc>
-        <w:tc>
-          <w:tcPr>
-            <w:tcW w:w="3705" w:type="dxa"/>
-            <w:tcMar>
-              <w:top w:w="100" w:type="dxa"/>
-              <w:left w:w="100" w:type="dxa"/>
-              <w:bottom w:w="100" w:type="dxa"/>
-              <w:right w:w="100" w:type="dxa"/>
-            </w:tcMar>
-          </w:tcPr>
-          <w:p>
-            <w:pPr>
-              <w:widowControl w:val="0"/>
-            </w:pPr>
-            <w:r>
-              <w:lastRenderedPageBreak/>
-              <w:t xml:space="preserve">The </w:t>
-            </w:r>
-            <w:r>
-              <w:t>Frequency</w:t>
-            </w:r>
-            <w:r>
-              <w:t xml:space="preserve"> Limiter component shall limit the </w:t>
-            </w:r>
-            <w:r>
-              <w:lastRenderedPageBreak/>
-              <w:t>Limited_LDW_Frequency_Request is below Max_Torque_Frequency</w:t>
-            </w:r>
-          </w:p>
-        </w:tc>
-        <w:tc>
-          <w:tcPr>
-            <w:tcW w:w="375" w:type="dxa"/>
-            <w:tcMar>
-              <w:top w:w="100" w:type="dxa"/>
-              <w:left w:w="100" w:type="dxa"/>
-              <w:bottom w:w="100" w:type="dxa"/>
-              <w:right w:w="100" w:type="dxa"/>
-            </w:tcMar>
-          </w:tcPr>
-          <w:p>
-            <w:pPr>
-              <w:widowControl w:val="0"/>
-              <w:spacing w:line="240" w:lineRule="auto"/>
+              <w:t>Max_Torque_Frequency</w:t>
+            </w:r>
+          </w:p>
+        </w:tc>
+        <w:tc>
+          <w:tcPr>
+            <w:tcW w:w="345" w:type="dxa"/>
+            <w:tcMar>
+              <w:top w:w="100" w:type="dxa"/>
+              <w:left w:w="100" w:type="dxa"/>
+              <w:bottom w:w="100" w:type="dxa"/>
+              <w:right w:w="100" w:type="dxa"/>
+            </w:tcMar>
+          </w:tcPr>
+          <w:p>
+            <w:pPr>
+              <w:widowControl w:val="0"/>
             </w:pPr>
             <w:r>
               <w:lastRenderedPageBreak/>
@@ -4703,18 +4413,17 @@
         </w:tc>
         <w:tc>
           <w:tcPr>
-            <w:tcW w:w="1170" w:type="dxa"/>
-            <w:tcMar>
-              <w:top w:w="100" w:type="dxa"/>
-              <w:left w:w="100" w:type="dxa"/>
-              <w:bottom w:w="100" w:type="dxa"/>
-              <w:right w:w="100" w:type="dxa"/>
-            </w:tcMar>
-          </w:tcPr>
-          <w:p>
-            <w:pPr>
-              <w:widowControl w:val="0"/>
-              <w:spacing w:line="240" w:lineRule="auto"/>
+            <w:tcW w:w="1425" w:type="dxa"/>
+            <w:tcMar>
+              <w:top w:w="100" w:type="dxa"/>
+              <w:left w:w="100" w:type="dxa"/>
+              <w:bottom w:w="100" w:type="dxa"/>
+              <w:right w:w="100" w:type="dxa"/>
+            </w:tcMar>
+          </w:tcPr>
+          <w:p>
+            <w:pPr>
+              <w:widowControl w:val="0"/>
             </w:pPr>
             <w:r>
               <w:t xml:space="preserve">50ms </w:t>
@@ -4723,45 +4432,39 @@
         </w:tc>
         <w:tc>
           <w:tcPr>
-            <w:tcW w:w="1665" w:type="dxa"/>
-            <w:tcMar>
-              <w:top w:w="100" w:type="dxa"/>
-              <w:left w:w="100" w:type="dxa"/>
-              <w:bottom w:w="100" w:type="dxa"/>
-              <w:right w:w="100" w:type="dxa"/>
-            </w:tcMar>
-          </w:tcPr>
-          <w:p>
-            <w:pPr>
-              <w:widowControl w:val="0"/>
-              <w:spacing w:line="240" w:lineRule="auto"/>
-            </w:pPr>
-            <w:r>
-              <w:t xml:space="preserve">LDW Safety </w:t>
-            </w:r>
-          </w:p>
-        </w:tc>
-        <w:tc>
-          <w:tcPr>
-            <w:tcW w:w="1050" w:type="dxa"/>
-            <w:tcMar>
-              <w:top w:w="100" w:type="dxa"/>
-              <w:left w:w="100" w:type="dxa"/>
-              <w:bottom w:w="100" w:type="dxa"/>
-              <w:right w:w="100" w:type="dxa"/>
-            </w:tcMar>
-          </w:tcPr>
-          <w:p>
-            <w:pPr>
-              <w:widowControl w:val="0"/>
-              <w:spacing w:line="240" w:lineRule="auto"/>
-            </w:pPr>
-            <w:r>
-              <w:t xml:space="preserve">Deactivate </w:t>
-            </w:r>
-            <w:r>
-              <w:lastRenderedPageBreak/>
-              <w:t>LDW</w:t>
+            <w:tcW w:w="1598" w:type="dxa"/>
+            <w:tcMar>
+              <w:top w:w="100" w:type="dxa"/>
+              <w:left w:w="100" w:type="dxa"/>
+              <w:bottom w:w="100" w:type="dxa"/>
+              <w:right w:w="100" w:type="dxa"/>
+            </w:tcMar>
+          </w:tcPr>
+          <w:p>
+            <w:pPr>
+              <w:widowControl w:val="0"/>
+            </w:pPr>
+            <w:r>
+              <w:t>LDW Safety</w:t>
+            </w:r>
+          </w:p>
+        </w:tc>
+        <w:tc>
+          <w:tcPr>
+            <w:tcW w:w="1598" w:type="dxa"/>
+            <w:tcMar>
+              <w:top w:w="100" w:type="dxa"/>
+              <w:left w:w="100" w:type="dxa"/>
+              <w:bottom w:w="100" w:type="dxa"/>
+              <w:right w:w="100" w:type="dxa"/>
+            </w:tcMar>
+          </w:tcPr>
+          <w:p>
+            <w:pPr>
+              <w:widowControl w:val="0"/>
+            </w:pPr>
+            <w:r>
+              <w:t>Disable LDW</w:t>
             </w:r>
           </w:p>
         </w:tc>
@@ -4769,18 +4472,17 @@
       <w:tr>
         <w:tc>
           <w:tcPr>
-            <w:tcW w:w="1560" w:type="dxa"/>
-            <w:tcMar>
-              <w:top w:w="100" w:type="dxa"/>
-              <w:left w:w="100" w:type="dxa"/>
-              <w:bottom w:w="100" w:type="dxa"/>
-              <w:right w:w="100" w:type="dxa"/>
-            </w:tcMar>
-          </w:tcPr>
-          <w:p>
-            <w:pPr>
-              <w:widowControl w:val="0"/>
-              <w:spacing w:line="240" w:lineRule="auto"/>
+            <w:tcW w:w="1501" w:type="dxa"/>
+            <w:tcMar>
+              <w:top w:w="100" w:type="dxa"/>
+              <w:left w:w="100" w:type="dxa"/>
+              <w:bottom w:w="100" w:type="dxa"/>
+              <w:right w:w="100" w:type="dxa"/>
+            </w:tcMar>
+          </w:tcPr>
+          <w:p>
+            <w:pPr>
+              <w:widowControl w:val="0"/>
             </w:pPr>
             <w:r>
               <w:t>Technical</w:t>
@@ -4789,7 +4491,6 @@
           <w:p>
             <w:pPr>
               <w:widowControl w:val="0"/>
-              <w:spacing w:line="240" w:lineRule="auto"/>
             </w:pPr>
             <w:r>
               <w:t>Safety</w:t>
@@ -4798,7 +4499,6 @@
           <w:p>
             <w:pPr>
               <w:widowControl w:val="0"/>
-              <w:spacing w:line="240" w:lineRule="auto"/>
             </w:pPr>
             <w:r>
               <w:t>Requirement</w:t>
@@ -4807,7 +4507,6 @@
           <w:p>
             <w:pPr>
               <w:widowControl w:val="0"/>
-              <w:spacing w:line="240" w:lineRule="auto"/>
             </w:pPr>
             <w:r>
               <w:t>02</w:t>
@@ -4816,43 +4515,36 @@
         </w:tc>
         <w:tc>
           <w:tcPr>
-            <w:tcW w:w="3705" w:type="dxa"/>
-            <w:tcMar>
-              <w:top w:w="100" w:type="dxa"/>
-              <w:left w:w="100" w:type="dxa"/>
-              <w:bottom w:w="100" w:type="dxa"/>
-              <w:right w:w="100" w:type="dxa"/>
-            </w:tcMar>
-          </w:tcPr>
-          <w:p>
-            <w:pPr>
-              <w:widowControl w:val="0"/>
-            </w:pPr>
-            <w:r>
-              <w:t xml:space="preserve">The LDW_Safety_Output_Generator component shall limit the LDW_Frequency_Request </w:t>
-            </w:r>
-            <w:r>
-              <w:t>frequency</w:t>
-            </w:r>
-            <w:r>
-              <w:t>is below Max_Torque_Frequency</w:t>
-            </w:r>
-          </w:p>
-        </w:tc>
-        <w:tc>
-          <w:tcPr>
-            <w:tcW w:w="375" w:type="dxa"/>
-            <w:tcMar>
-              <w:top w:w="100" w:type="dxa"/>
-              <w:left w:w="100" w:type="dxa"/>
-              <w:bottom w:w="100" w:type="dxa"/>
-              <w:right w:w="100" w:type="dxa"/>
-            </w:tcMar>
-          </w:tcPr>
-          <w:p>
-            <w:pPr>
-              <w:widowControl w:val="0"/>
-              <w:spacing w:line="240" w:lineRule="auto"/>
+            <w:tcW w:w="3090" w:type="dxa"/>
+            <w:tcMar>
+              <w:top w:w="100" w:type="dxa"/>
+              <w:left w:w="100" w:type="dxa"/>
+              <w:bottom w:w="100" w:type="dxa"/>
+              <w:right w:w="100" w:type="dxa"/>
+            </w:tcMar>
+          </w:tcPr>
+          <w:p>
+            <w:pPr>
+              <w:widowControl w:val="0"/>
+            </w:pPr>
+            <w:r>
+              <w:t>The validity and integrity of the data transmission for LDW_Torque_Request signal shall be ensured</w:t>
+            </w:r>
+          </w:p>
+        </w:tc>
+        <w:tc>
+          <w:tcPr>
+            <w:tcW w:w="345" w:type="dxa"/>
+            <w:tcMar>
+              <w:top w:w="100" w:type="dxa"/>
+              <w:left w:w="100" w:type="dxa"/>
+              <w:bottom w:w="100" w:type="dxa"/>
+              <w:right w:w="100" w:type="dxa"/>
+            </w:tcMar>
+          </w:tcPr>
+          <w:p>
+            <w:pPr>
+              <w:widowControl w:val="0"/>
             </w:pPr>
             <w:r>
               <w:t>C</w:t>
@@ -4861,18 +4553,17 @@
         </w:tc>
         <w:tc>
           <w:tcPr>
-            <w:tcW w:w="1170" w:type="dxa"/>
-            <w:tcMar>
-              <w:top w:w="100" w:type="dxa"/>
-              <w:left w:w="100" w:type="dxa"/>
-              <w:bottom w:w="100" w:type="dxa"/>
-              <w:right w:w="100" w:type="dxa"/>
-            </w:tcMar>
-          </w:tcPr>
-          <w:p>
-            <w:pPr>
-              <w:widowControl w:val="0"/>
-              <w:spacing w:line="240" w:lineRule="auto"/>
+            <w:tcW w:w="1425" w:type="dxa"/>
+            <w:tcMar>
+              <w:top w:w="100" w:type="dxa"/>
+              <w:left w:w="100" w:type="dxa"/>
+              <w:bottom w:w="100" w:type="dxa"/>
+              <w:right w:w="100" w:type="dxa"/>
+            </w:tcMar>
+          </w:tcPr>
+          <w:p>
+            <w:pPr>
+              <w:widowControl w:val="0"/>
             </w:pPr>
             <w:r>
               <w:t xml:space="preserve">50ms </w:t>
@@ -4881,41 +4572,39 @@
         </w:tc>
         <w:tc>
           <w:tcPr>
-            <w:tcW w:w="1665" w:type="dxa"/>
-            <w:tcMar>
-              <w:top w:w="100" w:type="dxa"/>
-              <w:left w:w="100" w:type="dxa"/>
-              <w:bottom w:w="100" w:type="dxa"/>
-              <w:right w:w="100" w:type="dxa"/>
-            </w:tcMar>
-          </w:tcPr>
-          <w:p>
-            <w:pPr>
-              <w:widowControl w:val="0"/>
-              <w:spacing w:line="240" w:lineRule="auto"/>
-            </w:pPr>
-            <w:r>
-              <w:t xml:space="preserve">LDW Safety </w:t>
-            </w:r>
-          </w:p>
-        </w:tc>
-        <w:tc>
-          <w:tcPr>
-            <w:tcW w:w="1050" w:type="dxa"/>
-            <w:tcMar>
-              <w:top w:w="100" w:type="dxa"/>
-              <w:left w:w="100" w:type="dxa"/>
-              <w:bottom w:w="100" w:type="dxa"/>
-              <w:right w:w="100" w:type="dxa"/>
-            </w:tcMar>
-          </w:tcPr>
-          <w:p>
-            <w:pPr>
-              <w:widowControl w:val="0"/>
-              <w:spacing w:line="240" w:lineRule="auto"/>
-            </w:pPr>
-            <w:r>
-              <w:t>Deactivate LDW</w:t>
+            <w:tcW w:w="1598" w:type="dxa"/>
+            <w:tcMar>
+              <w:top w:w="100" w:type="dxa"/>
+              <w:left w:w="100" w:type="dxa"/>
+              <w:bottom w:w="100" w:type="dxa"/>
+              <w:right w:w="100" w:type="dxa"/>
+            </w:tcMar>
+          </w:tcPr>
+          <w:p>
+            <w:pPr>
+              <w:widowControl w:val="0"/>
+            </w:pPr>
+            <w:r>
+              <w:t>LDW Safety</w:t>
+            </w:r>
+          </w:p>
+        </w:tc>
+        <w:tc>
+          <w:tcPr>
+            <w:tcW w:w="1598" w:type="dxa"/>
+            <w:tcMar>
+              <w:top w:w="100" w:type="dxa"/>
+              <w:left w:w="100" w:type="dxa"/>
+              <w:bottom w:w="100" w:type="dxa"/>
+              <w:right w:w="100" w:type="dxa"/>
+            </w:tcMar>
+          </w:tcPr>
+          <w:p>
+            <w:pPr>
+              <w:widowControl w:val="0"/>
+            </w:pPr>
+            <w:r>
+              <w:t>Disable LDW</w:t>
             </w:r>
           </w:p>
         </w:tc>
@@ -4923,18 +4612,17 @@
       <w:tr>
         <w:tc>
           <w:tcPr>
-            <w:tcW w:w="1560" w:type="dxa"/>
-            <w:tcMar>
-              <w:top w:w="100" w:type="dxa"/>
-              <w:left w:w="100" w:type="dxa"/>
-              <w:bottom w:w="100" w:type="dxa"/>
-              <w:right w:w="100" w:type="dxa"/>
-            </w:tcMar>
-          </w:tcPr>
-          <w:p>
-            <w:pPr>
-              <w:widowControl w:val="0"/>
-              <w:spacing w:line="240" w:lineRule="auto"/>
+            <w:tcW w:w="1501" w:type="dxa"/>
+            <w:tcMar>
+              <w:top w:w="100" w:type="dxa"/>
+              <w:left w:w="100" w:type="dxa"/>
+              <w:bottom w:w="100" w:type="dxa"/>
+              <w:right w:w="100" w:type="dxa"/>
+            </w:tcMar>
+          </w:tcPr>
+          <w:p>
+            <w:pPr>
+              <w:widowControl w:val="0"/>
             </w:pPr>
             <w:r>
               <w:t>Technical</w:t>
@@ -4943,7 +4631,6 @@
           <w:p>
             <w:pPr>
               <w:widowControl w:val="0"/>
-              <w:spacing w:line="240" w:lineRule="auto"/>
             </w:pPr>
             <w:r>
               <w:t>Safety</w:t>
@@ -4952,7 +4639,6 @@
           <w:p>
             <w:pPr>
               <w:widowControl w:val="0"/>
-              <w:spacing w:line="240" w:lineRule="auto"/>
             </w:pPr>
             <w:r>
               <w:t>Requirement</w:t>
@@ -4961,7 +4647,6 @@
           <w:p>
             <w:pPr>
               <w:widowControl w:val="0"/>
-              <w:spacing w:line="240" w:lineRule="auto"/>
             </w:pPr>
             <w:r>
               <w:t>03</w:t>
@@ -4970,43 +4655,36 @@
         </w:tc>
         <w:tc>
           <w:tcPr>
-            <w:tcW w:w="3705" w:type="dxa"/>
-            <w:tcMar>
-              <w:top w:w="100" w:type="dxa"/>
-              <w:left w:w="100" w:type="dxa"/>
-              <w:bottom w:w="100" w:type="dxa"/>
-              <w:right w:w="100" w:type="dxa"/>
-            </w:tcMar>
-          </w:tcPr>
-          <w:p>
-            <w:pPr>
-              <w:widowControl w:val="0"/>
-            </w:pPr>
-            <w:r>
-              <w:t xml:space="preserve">The Torque Limiter component shall output an error if the Limited_LDW_Frequency_Request </w:t>
-            </w:r>
-            <w:r>
-              <w:t xml:space="preserve">frequency </w:t>
-            </w:r>
-            <w:r>
-              <w:t>is above Max_Torque_Frequency</w:t>
-            </w:r>
-          </w:p>
-        </w:tc>
-        <w:tc>
-          <w:tcPr>
-            <w:tcW w:w="375" w:type="dxa"/>
-            <w:tcMar>
-              <w:top w:w="100" w:type="dxa"/>
-              <w:left w:w="100" w:type="dxa"/>
-              <w:bottom w:w="100" w:type="dxa"/>
-              <w:right w:w="100" w:type="dxa"/>
-            </w:tcMar>
-          </w:tcPr>
-          <w:p>
-            <w:pPr>
-              <w:widowControl w:val="0"/>
-              <w:spacing w:line="240" w:lineRule="auto"/>
+            <w:tcW w:w="3090" w:type="dxa"/>
+            <w:tcMar>
+              <w:top w:w="100" w:type="dxa"/>
+              <w:left w:w="100" w:type="dxa"/>
+              <w:bottom w:w="100" w:type="dxa"/>
+              <w:right w:w="100" w:type="dxa"/>
+            </w:tcMar>
+          </w:tcPr>
+          <w:p>
+            <w:pPr>
+              <w:widowControl w:val="0"/>
+            </w:pPr>
+            <w:r>
+              <w:t>As soon as a failure is detected by the LDW function, it shall deactivate the LDW feature and the LDW_Torque_Request shall be set to zero</w:t>
+            </w:r>
+          </w:p>
+        </w:tc>
+        <w:tc>
+          <w:tcPr>
+            <w:tcW w:w="345" w:type="dxa"/>
+            <w:tcMar>
+              <w:top w:w="100" w:type="dxa"/>
+              <w:left w:w="100" w:type="dxa"/>
+              <w:bottom w:w="100" w:type="dxa"/>
+              <w:right w:w="100" w:type="dxa"/>
+            </w:tcMar>
+          </w:tcPr>
+          <w:p>
+            <w:pPr>
+              <w:widowControl w:val="0"/>
             </w:pPr>
             <w:r>
               <w:t>C</w:t>
@@ -5015,18 +4693,17 @@
         </w:tc>
         <w:tc>
           <w:tcPr>
-            <w:tcW w:w="1170" w:type="dxa"/>
-            <w:tcMar>
-              <w:top w:w="100" w:type="dxa"/>
-              <w:left w:w="100" w:type="dxa"/>
-              <w:bottom w:w="100" w:type="dxa"/>
-              <w:right w:w="100" w:type="dxa"/>
-            </w:tcMar>
-          </w:tcPr>
-          <w:p>
-            <w:pPr>
-              <w:widowControl w:val="0"/>
-              <w:spacing w:line="240" w:lineRule="auto"/>
+            <w:tcW w:w="1425" w:type="dxa"/>
+            <w:tcMar>
+              <w:top w:w="100" w:type="dxa"/>
+              <w:left w:w="100" w:type="dxa"/>
+              <w:bottom w:w="100" w:type="dxa"/>
+              <w:right w:w="100" w:type="dxa"/>
+            </w:tcMar>
+          </w:tcPr>
+          <w:p>
+            <w:pPr>
+              <w:widowControl w:val="0"/>
             </w:pPr>
             <w:r>
               <w:t xml:space="preserve">50ms </w:t>
@@ -5035,41 +4712,39 @@
         </w:tc>
         <w:tc>
           <w:tcPr>
-            <w:tcW w:w="1665" w:type="dxa"/>
-            <w:tcMar>
-              <w:top w:w="100" w:type="dxa"/>
-              <w:left w:w="100" w:type="dxa"/>
-              <w:bottom w:w="100" w:type="dxa"/>
-              <w:right w:w="100" w:type="dxa"/>
-            </w:tcMar>
-          </w:tcPr>
-          <w:p>
-            <w:pPr>
-              <w:widowControl w:val="0"/>
-              <w:spacing w:line="240" w:lineRule="auto"/>
-            </w:pPr>
-            <w:r>
-              <w:t xml:space="preserve">LDW Safety </w:t>
-            </w:r>
-          </w:p>
-        </w:tc>
-        <w:tc>
-          <w:tcPr>
-            <w:tcW w:w="1050" w:type="dxa"/>
-            <w:tcMar>
-              <w:top w:w="100" w:type="dxa"/>
-              <w:left w:w="100" w:type="dxa"/>
-              <w:bottom w:w="100" w:type="dxa"/>
-              <w:right w:w="100" w:type="dxa"/>
-            </w:tcMar>
-          </w:tcPr>
-          <w:p>
-            <w:pPr>
-              <w:widowControl w:val="0"/>
-              <w:spacing w:line="240" w:lineRule="auto"/>
-            </w:pPr>
-            <w:r>
-              <w:t>Deactivate LDW</w:t>
+            <w:tcW w:w="1598" w:type="dxa"/>
+            <w:tcMar>
+              <w:top w:w="100" w:type="dxa"/>
+              <w:left w:w="100" w:type="dxa"/>
+              <w:bottom w:w="100" w:type="dxa"/>
+              <w:right w:w="100" w:type="dxa"/>
+            </w:tcMar>
+          </w:tcPr>
+          <w:p>
+            <w:pPr>
+              <w:widowControl w:val="0"/>
+            </w:pPr>
+            <w:r>
+              <w:t>LDW Safety</w:t>
+            </w:r>
+          </w:p>
+        </w:tc>
+        <w:tc>
+          <w:tcPr>
+            <w:tcW w:w="1598" w:type="dxa"/>
+            <w:tcMar>
+              <w:top w:w="100" w:type="dxa"/>
+              <w:left w:w="100" w:type="dxa"/>
+              <w:bottom w:w="100" w:type="dxa"/>
+              <w:right w:w="100" w:type="dxa"/>
+            </w:tcMar>
+          </w:tcPr>
+          <w:p>
+            <w:pPr>
+              <w:widowControl w:val="0"/>
+            </w:pPr>
+            <w:r>
+              <w:t>Disable LDW</w:t>
             </w:r>
           </w:p>
         </w:tc>
@@ -5077,18 +4752,17 @@
       <w:tr>
         <w:tc>
           <w:tcPr>
-            <w:tcW w:w="1560" w:type="dxa"/>
-            <w:tcMar>
-              <w:top w:w="100" w:type="dxa"/>
-              <w:left w:w="100" w:type="dxa"/>
-              <w:bottom w:w="100" w:type="dxa"/>
-              <w:right w:w="100" w:type="dxa"/>
-            </w:tcMar>
-          </w:tcPr>
-          <w:p>
-            <w:pPr>
-              <w:widowControl w:val="0"/>
-              <w:spacing w:line="240" w:lineRule="auto"/>
+            <w:tcW w:w="1501" w:type="dxa"/>
+            <w:tcMar>
+              <w:top w:w="100" w:type="dxa"/>
+              <w:left w:w="100" w:type="dxa"/>
+              <w:bottom w:w="100" w:type="dxa"/>
+              <w:right w:w="100" w:type="dxa"/>
+            </w:tcMar>
+          </w:tcPr>
+          <w:p>
+            <w:pPr>
+              <w:widowControl w:val="0"/>
             </w:pPr>
             <w:r>
               <w:t>Technical</w:t>
@@ -5097,7 +4771,6 @@
           <w:p>
             <w:pPr>
               <w:widowControl w:val="0"/>
-              <w:spacing w:line="240" w:lineRule="auto"/>
             </w:pPr>
             <w:r>
               <w:t>Safety</w:t>
@@ -5106,7 +4779,6 @@
           <w:p>
             <w:pPr>
               <w:widowControl w:val="0"/>
-              <w:spacing w:line="240" w:lineRule="auto"/>
             </w:pPr>
             <w:r>
               <w:t>Requirement</w:t>
@@ -5115,7 +4787,6 @@
           <w:p>
             <w:pPr>
               <w:widowControl w:val="0"/>
-              <w:spacing w:line="240" w:lineRule="auto"/>
             </w:pPr>
             <w:r>
               <w:t>04</w:t>
@@ -5124,109 +4795,96 @@
         </w:tc>
         <w:tc>
           <w:tcPr>
-            <w:tcW w:w="3705" w:type="dxa"/>
-            <w:tcMar>
-              <w:top w:w="100" w:type="dxa"/>
-              <w:left w:w="100" w:type="dxa"/>
-              <w:bottom w:w="100" w:type="dxa"/>
-              <w:right w:w="100" w:type="dxa"/>
-            </w:tcMar>
-          </w:tcPr>
-          <w:p>
-            <w:pPr>
-              <w:widowControl w:val="0"/>
-            </w:pPr>
-            <w:r>
-              <w:t xml:space="preserve">The LDW_Safety_Output_Generator component shall output an error if LDW_Frequency_Request </w:t>
-            </w:r>
-            <w:r>
-              <w:t>frequency</w:t>
-            </w:r>
-            <w:r>
-              <w:t xml:space="preserve"> </w:t>
-            </w:r>
-            <w:r>
-              <w:t>is above Max_Torque_Frequency</w:t>
-            </w:r>
-          </w:p>
-        </w:tc>
-        <w:tc>
-          <w:tcPr>
-            <w:tcW w:w="375" w:type="dxa"/>
-            <w:tcMar>
-              <w:top w:w="100" w:type="dxa"/>
-              <w:left w:w="100" w:type="dxa"/>
-              <w:bottom w:w="100" w:type="dxa"/>
-              <w:right w:w="100" w:type="dxa"/>
-            </w:tcMar>
-          </w:tcPr>
-          <w:p>
-            <w:pPr>
-              <w:widowControl w:val="0"/>
-              <w:spacing w:line="240" w:lineRule="auto"/>
-            </w:pPr>
-            <w:r>
-              <w:t>A</w:t>
-            </w:r>
-          </w:p>
-        </w:tc>
-        <w:tc>
-          <w:tcPr>
-            <w:tcW w:w="1170" w:type="dxa"/>
-            <w:tcMar>
-              <w:top w:w="100" w:type="dxa"/>
-              <w:left w:w="100" w:type="dxa"/>
-              <w:bottom w:w="100" w:type="dxa"/>
-              <w:right w:w="100" w:type="dxa"/>
-            </w:tcMar>
-          </w:tcPr>
-          <w:p>
-            <w:pPr>
-              <w:widowControl w:val="0"/>
-              <w:spacing w:line="240" w:lineRule="auto"/>
-            </w:pPr>
-            <w:r>
-              <w:t>Ignition</w:t>
-            </w:r>
-          </w:p>
-        </w:tc>
-        <w:tc>
-          <w:tcPr>
-            <w:tcW w:w="1665" w:type="dxa"/>
-            <w:tcMar>
-              <w:top w:w="100" w:type="dxa"/>
-              <w:left w:w="100" w:type="dxa"/>
-              <w:bottom w:w="100" w:type="dxa"/>
-              <w:right w:w="100" w:type="dxa"/>
-            </w:tcMar>
-          </w:tcPr>
-          <w:p>
-            <w:pPr>
-              <w:widowControl w:val="0"/>
-              <w:spacing w:line="240" w:lineRule="auto"/>
-            </w:pPr>
-            <w:r>
-              <w:t xml:space="preserve">LDW Safety </w:t>
-            </w:r>
-          </w:p>
-        </w:tc>
-        <w:tc>
-          <w:tcPr>
-            <w:tcW w:w="1050" w:type="dxa"/>
-            <w:tcMar>
-              <w:top w:w="100" w:type="dxa"/>
-              <w:left w:w="100" w:type="dxa"/>
-              <w:bottom w:w="100" w:type="dxa"/>
-              <w:right w:w="100" w:type="dxa"/>
-            </w:tcMar>
-          </w:tcPr>
-          <w:p>
-            <w:pPr>
-              <w:widowControl w:val="0"/>
-              <w:spacing w:line="240" w:lineRule="auto"/>
-            </w:pPr>
-            <w:r>
-              <w:t>Deactivate LDW</w:t>
+            <w:tcW w:w="3090" w:type="dxa"/>
+            <w:tcMar>
+              <w:top w:w="100" w:type="dxa"/>
+              <w:left w:w="100" w:type="dxa"/>
+              <w:bottom w:w="100" w:type="dxa"/>
+              <w:right w:w="100" w:type="dxa"/>
+            </w:tcMar>
+          </w:tcPr>
+          <w:p>
+            <w:pPr>
+              <w:widowControl w:val="0"/>
+            </w:pPr>
+            <w:r>
+              <w:t>As soon as the LDW function deactivates the LDW feature, the LDW Safety software block shall send a signal to the car display ECU to turn on a warning light</w:t>
+            </w:r>
+          </w:p>
+        </w:tc>
+        <w:tc>
+          <w:tcPr>
+            <w:tcW w:w="345" w:type="dxa"/>
+            <w:tcMar>
+              <w:top w:w="100" w:type="dxa"/>
+              <w:left w:w="100" w:type="dxa"/>
+              <w:bottom w:w="100" w:type="dxa"/>
+              <w:right w:w="100" w:type="dxa"/>
+            </w:tcMar>
+          </w:tcPr>
+          <w:p>
+            <w:pPr>
+              <w:widowControl w:val="0"/>
+            </w:pPr>
+            <w:r>
+              <w:t>C</w:t>
+            </w:r>
+          </w:p>
+        </w:tc>
+        <w:tc>
+          <w:tcPr>
+            <w:tcW w:w="1425" w:type="dxa"/>
+            <w:tcMar>
+              <w:top w:w="100" w:type="dxa"/>
+              <w:left w:w="100" w:type="dxa"/>
+              <w:bottom w:w="100" w:type="dxa"/>
+              <w:right w:w="100" w:type="dxa"/>
+            </w:tcMar>
+          </w:tcPr>
+          <w:p>
+            <w:pPr>
+              <w:widowControl w:val="0"/>
+            </w:pPr>
+            <w:r>
+              <w:t xml:space="preserve">50ms </w:t>
+            </w:r>
+          </w:p>
+        </w:tc>
+        <w:tc>
+          <w:tcPr>
+            <w:tcW w:w="1598" w:type="dxa"/>
+            <w:tcMar>
+              <w:top w:w="100" w:type="dxa"/>
+              <w:left w:w="100" w:type="dxa"/>
+              <w:bottom w:w="100" w:type="dxa"/>
+              <w:right w:w="100" w:type="dxa"/>
+            </w:tcMar>
+          </w:tcPr>
+          <w:p>
+            <w:pPr>
+              <w:widowControl w:val="0"/>
+            </w:pPr>
+            <w:r>
+              <w:t>LDW Safety</w:t>
+            </w:r>
+          </w:p>
+        </w:tc>
+        <w:tc>
+          <w:tcPr>
+            <w:tcW w:w="1598" w:type="dxa"/>
+            <w:tcMar>
+              <w:top w:w="100" w:type="dxa"/>
+              <w:left w:w="100" w:type="dxa"/>
+              <w:bottom w:w="100" w:type="dxa"/>
+              <w:right w:w="100" w:type="dxa"/>
+            </w:tcMar>
+          </w:tcPr>
+          <w:p>
+            <w:pPr>
+              <w:widowControl w:val="0"/>
+            </w:pPr>
+            <w:r>
+              <w:t>Disable LDW</w:t>
             </w:r>
           </w:p>
         </w:tc>
@@ -5234,18 +4892,17 @@
       <w:tr>
         <w:tc>
           <w:tcPr>
-            <w:tcW w:w="1560" w:type="dxa"/>
-            <w:tcMar>
-              <w:top w:w="100" w:type="dxa"/>
-              <w:left w:w="100" w:type="dxa"/>
-              <w:bottom w:w="100" w:type="dxa"/>
-              <w:right w:w="100" w:type="dxa"/>
-            </w:tcMar>
-          </w:tcPr>
-          <w:p>
-            <w:pPr>
-              <w:widowControl w:val="0"/>
-              <w:spacing w:line="240" w:lineRule="auto"/>
+            <w:tcW w:w="1501" w:type="dxa"/>
+            <w:tcMar>
+              <w:top w:w="100" w:type="dxa"/>
+              <w:left w:w="100" w:type="dxa"/>
+              <w:bottom w:w="100" w:type="dxa"/>
+              <w:right w:w="100" w:type="dxa"/>
+            </w:tcMar>
+          </w:tcPr>
+          <w:p>
+            <w:pPr>
+              <w:widowControl w:val="0"/>
             </w:pPr>
             <w:r>
               <w:t>Technical</w:t>
@@ -5254,7 +4911,6 @@
           <w:p>
             <w:pPr>
               <w:widowControl w:val="0"/>
-              <w:spacing w:line="240" w:lineRule="auto"/>
             </w:pPr>
             <w:r>
               <w:t>Safety</w:t>
@@ -5263,7 +4919,6 @@
           <w:p>
             <w:pPr>
               <w:widowControl w:val="0"/>
-              <w:spacing w:line="240" w:lineRule="auto"/>
             </w:pPr>
             <w:r>
               <w:t>Requirement</w:t>
@@ -5272,7 +4927,6 @@
           <w:p>
             <w:pPr>
               <w:widowControl w:val="0"/>
-              <w:spacing w:line="240" w:lineRule="auto"/>
             </w:pPr>
             <w:r>
               <w:t>05</w:t>
@@ -5281,248 +4935,96 @@
         </w:tc>
         <w:tc>
           <w:tcPr>
-            <w:tcW w:w="3705" w:type="dxa"/>
-            <w:tcMar>
-              <w:top w:w="100" w:type="dxa"/>
-              <w:left w:w="100" w:type="dxa"/>
-              <w:bottom w:w="100" w:type="dxa"/>
-              <w:right w:w="100" w:type="dxa"/>
-            </w:tcMar>
-          </w:tcPr>
-          <w:p>
-            <w:pPr>
-              <w:widowControl w:val="0"/>
-            </w:pPr>
-            <w:r>
-              <w:t xml:space="preserve">The LDW_SAFETY_ACTIVATION component shall deactivate the EPS_Torque_generator when it receives an error </w:t>
-            </w:r>
-          </w:p>
-        </w:tc>
-        <w:tc>
-          <w:tcPr>
-            <w:tcW w:w="375" w:type="dxa"/>
-            <w:tcMar>
-              <w:top w:w="100" w:type="dxa"/>
-              <w:left w:w="100" w:type="dxa"/>
-              <w:bottom w:w="100" w:type="dxa"/>
-              <w:right w:w="100" w:type="dxa"/>
-            </w:tcMar>
-          </w:tcPr>
-          <w:p>
-            <w:pPr>
-              <w:widowControl w:val="0"/>
-              <w:spacing w:line="240" w:lineRule="auto"/>
-            </w:pPr>
-            <w:r>
-              <w:t>C</w:t>
-            </w:r>
-          </w:p>
-        </w:tc>
-        <w:tc>
-          <w:tcPr>
-            <w:tcW w:w="1170" w:type="dxa"/>
-            <w:tcMar>
-              <w:top w:w="100" w:type="dxa"/>
-              <w:left w:w="100" w:type="dxa"/>
-              <w:bottom w:w="100" w:type="dxa"/>
-              <w:right w:w="100" w:type="dxa"/>
-            </w:tcMar>
-          </w:tcPr>
-          <w:p>
-            <w:pPr>
-              <w:widowControl w:val="0"/>
-              <w:spacing w:line="240" w:lineRule="auto"/>
-            </w:pPr>
-            <w:r>
-              <w:t xml:space="preserve">50ms </w:t>
-            </w:r>
-          </w:p>
-        </w:tc>
-        <w:tc>
-          <w:tcPr>
-            <w:tcW w:w="1665" w:type="dxa"/>
-            <w:tcMar>
-              <w:top w:w="100" w:type="dxa"/>
-              <w:left w:w="100" w:type="dxa"/>
-              <w:bottom w:w="100" w:type="dxa"/>
-              <w:right w:w="100" w:type="dxa"/>
-            </w:tcMar>
-          </w:tcPr>
-          <w:p>
-            <w:pPr>
-              <w:widowControl w:val="0"/>
-              <w:spacing w:line="240" w:lineRule="auto"/>
-            </w:pPr>
-            <w:r>
-              <w:t xml:space="preserve">LDW Safety </w:t>
-            </w:r>
-          </w:p>
-        </w:tc>
-        <w:tc>
-          <w:tcPr>
-            <w:tcW w:w="1050" w:type="dxa"/>
-            <w:tcMar>
-              <w:top w:w="100" w:type="dxa"/>
-              <w:left w:w="100" w:type="dxa"/>
-              <w:bottom w:w="100" w:type="dxa"/>
-              <w:right w:w="100" w:type="dxa"/>
-            </w:tcMar>
-          </w:tcPr>
-          <w:p>
-            <w:pPr>
-              <w:widowControl w:val="0"/>
-              <w:spacing w:line="240" w:lineRule="auto"/>
-            </w:pPr>
-            <w:r>
-              <w:t>Deactivate LDW</w:t>
-            </w:r>
-          </w:p>
-        </w:tc>
-      </w:tr>
-      <w:tr>
-        <w:tc>
-          <w:tcPr>
-            <w:tcW w:w="1560" w:type="dxa"/>
-            <w:tcMar>
-              <w:top w:w="100" w:type="dxa"/>
-              <w:left w:w="100" w:type="dxa"/>
-              <w:bottom w:w="100" w:type="dxa"/>
-              <w:right w:w="100" w:type="dxa"/>
-            </w:tcMar>
-          </w:tcPr>
-          <w:p>
-            <w:pPr>
-              <w:widowControl w:val="0"/>
-              <w:spacing w:line="240" w:lineRule="auto"/>
-            </w:pPr>
-            <w:r>
-              <w:t>Technical</w:t>
-            </w:r>
-          </w:p>
-          <w:p>
-            <w:pPr>
-              <w:widowControl w:val="0"/>
-              <w:spacing w:line="240" w:lineRule="auto"/>
-            </w:pPr>
-            <w:r>
-              <w:t>Safety</w:t>
-            </w:r>
-          </w:p>
-          <w:p>
-            <w:pPr>
-              <w:widowControl w:val="0"/>
-              <w:spacing w:line="240" w:lineRule="auto"/>
-            </w:pPr>
-            <w:r>
-              <w:t>Requirement</w:t>
-            </w:r>
-          </w:p>
-          <w:p>
-            <w:pPr>
-              <w:widowControl w:val="0"/>
-              <w:spacing w:line="240" w:lineRule="auto"/>
-            </w:pPr>
-            <w:r>
-              <w:t>06</w:t>
-            </w:r>
-          </w:p>
-        </w:tc>
-        <w:tc>
-          <w:tcPr>
-            <w:tcW w:w="3705" w:type="dxa"/>
-            <w:tcMar>
-              <w:top w:w="100" w:type="dxa"/>
-              <w:left w:w="100" w:type="dxa"/>
-              <w:bottom w:w="100" w:type="dxa"/>
-              <w:right w:w="100" w:type="dxa"/>
-            </w:tcMar>
-          </w:tcPr>
-          <w:p>
-            <w:pPr>
-              <w:widowControl w:val="0"/>
-            </w:pPr>
-            <w:r>
-              <w:t xml:space="preserve">The LDW_SAFETY_ACTIVATION component shall output a malfunction to the car display when it receives an error </w:t>
-            </w:r>
-          </w:p>
-        </w:tc>
-        <w:tc>
-          <w:tcPr>
-            <w:tcW w:w="375" w:type="dxa"/>
-            <w:tcMar>
-              <w:top w:w="100" w:type="dxa"/>
-              <w:left w:w="100" w:type="dxa"/>
-              <w:bottom w:w="100" w:type="dxa"/>
-              <w:right w:w="100" w:type="dxa"/>
-            </w:tcMar>
-          </w:tcPr>
-          <w:p>
-            <w:pPr>
-              <w:widowControl w:val="0"/>
-              <w:spacing w:line="240" w:lineRule="auto"/>
-            </w:pPr>
-            <w:r>
-              <w:t>C</w:t>
-            </w:r>
-          </w:p>
-        </w:tc>
-        <w:tc>
-          <w:tcPr>
-            <w:tcW w:w="1170" w:type="dxa"/>
-            <w:tcMar>
-              <w:top w:w="100" w:type="dxa"/>
-              <w:left w:w="100" w:type="dxa"/>
-              <w:bottom w:w="100" w:type="dxa"/>
-              <w:right w:w="100" w:type="dxa"/>
-            </w:tcMar>
-          </w:tcPr>
-          <w:p>
-            <w:pPr>
-              <w:widowControl w:val="0"/>
-              <w:spacing w:line="240" w:lineRule="auto"/>
-            </w:pPr>
-            <w:r>
-              <w:t xml:space="preserve">50ms </w:t>
-            </w:r>
-          </w:p>
-        </w:tc>
-        <w:tc>
-          <w:tcPr>
-            <w:tcW w:w="1665" w:type="dxa"/>
-            <w:tcMar>
-              <w:top w:w="100" w:type="dxa"/>
-              <w:left w:w="100" w:type="dxa"/>
-              <w:bottom w:w="100" w:type="dxa"/>
-              <w:right w:w="100" w:type="dxa"/>
-            </w:tcMar>
-          </w:tcPr>
-          <w:p>
-            <w:pPr>
-              <w:widowControl w:val="0"/>
-              <w:spacing w:line="240" w:lineRule="auto"/>
-            </w:pPr>
-            <w:r>
-              <w:t xml:space="preserve">LDW Safety </w:t>
-            </w:r>
-          </w:p>
-        </w:tc>
-        <w:tc>
-          <w:tcPr>
-            <w:tcW w:w="1050" w:type="dxa"/>
-            <w:tcMar>
-              <w:top w:w="100" w:type="dxa"/>
-              <w:left w:w="100" w:type="dxa"/>
-              <w:bottom w:w="100" w:type="dxa"/>
-              <w:right w:w="100" w:type="dxa"/>
-            </w:tcMar>
-          </w:tcPr>
-          <w:p>
-            <w:pPr>
-              <w:widowControl w:val="0"/>
-              <w:spacing w:line="240" w:lineRule="auto"/>
-            </w:pPr>
-            <w:r>
-              <w:t>Deactivate LDW</w:t>
+            <w:tcW w:w="3090" w:type="dxa"/>
+            <w:tcMar>
+              <w:top w:w="100" w:type="dxa"/>
+              <w:left w:w="100" w:type="dxa"/>
+              <w:bottom w:w="100" w:type="dxa"/>
+              <w:right w:w="100" w:type="dxa"/>
+            </w:tcMar>
+          </w:tcPr>
+          <w:p>
+            <w:pPr>
+              <w:widowControl w:val="0"/>
+            </w:pPr>
+            <w:r>
+              <w:t>Memory test shall be conducted at start up of the EPS ECU to check for any faults in memory</w:t>
+            </w:r>
+          </w:p>
+        </w:tc>
+        <w:tc>
+          <w:tcPr>
+            <w:tcW w:w="345" w:type="dxa"/>
+            <w:tcMar>
+              <w:top w:w="100" w:type="dxa"/>
+              <w:left w:w="100" w:type="dxa"/>
+              <w:bottom w:w="100" w:type="dxa"/>
+              <w:right w:w="100" w:type="dxa"/>
+            </w:tcMar>
+          </w:tcPr>
+          <w:p>
+            <w:pPr>
+              <w:widowControl w:val="0"/>
+            </w:pPr>
+            <w:r>
+              <w:t>A</w:t>
+            </w:r>
+          </w:p>
+        </w:tc>
+        <w:tc>
+          <w:tcPr>
+            <w:tcW w:w="1425" w:type="dxa"/>
+            <w:tcMar>
+              <w:top w:w="100" w:type="dxa"/>
+              <w:left w:w="100" w:type="dxa"/>
+              <w:bottom w:w="100" w:type="dxa"/>
+              <w:right w:w="100" w:type="dxa"/>
+            </w:tcMar>
+          </w:tcPr>
+          <w:p>
+            <w:pPr>
+              <w:widowControl w:val="0"/>
+            </w:pPr>
+            <w:r>
+              <w:t>Ignition Cycle</w:t>
+            </w:r>
+          </w:p>
+        </w:tc>
+        <w:tc>
+          <w:tcPr>
+            <w:tcW w:w="1598" w:type="dxa"/>
+            <w:tcMar>
+              <w:top w:w="100" w:type="dxa"/>
+              <w:left w:w="100" w:type="dxa"/>
+              <w:bottom w:w="100" w:type="dxa"/>
+              <w:right w:w="100" w:type="dxa"/>
+            </w:tcMar>
+          </w:tcPr>
+          <w:p>
+            <w:pPr>
+              <w:widowControl w:val="0"/>
+            </w:pPr>
+            <w:r>
+              <w:t>Data Transmission Integrity Check</w:t>
+            </w:r>
+          </w:p>
+        </w:tc>
+        <w:tc>
+          <w:tcPr>
+            <w:tcW w:w="1598" w:type="dxa"/>
+            <w:tcMar>
+              <w:top w:w="100" w:type="dxa"/>
+              <w:left w:w="100" w:type="dxa"/>
+              <w:bottom w:w="100" w:type="dxa"/>
+              <w:right w:w="100" w:type="dxa"/>
+            </w:tcMar>
+          </w:tcPr>
+          <w:p>
+            <w:pPr>
+              <w:widowControl w:val="0"/>
+            </w:pPr>
+            <w:r>
+              <w:t>Disable LDW</w:t>
             </w:r>
           </w:p>
         </w:tc>
@@ -5632,7 +5134,6 @@
               <w:rPr>
                 <w:b/>
               </w:rPr>
-              <w:lastRenderedPageBreak/>
               <w:t>ID</w:t>
             </w:r>
           </w:p>
@@ -5772,6 +5273,7 @@
               <w:spacing w:line="240" w:lineRule="auto"/>
             </w:pPr>
             <w:r>
+              <w:lastRenderedPageBreak/>
               <w:t>Safety</w:t>
             </w:r>
           </w:p>
@@ -5809,7 +5311,12 @@
               <w:widowControl w:val="0"/>
             </w:pPr>
             <w:r>
-              <w:t>The lane keeping item shall ensure that the lane keeping assistance torque is applied for only Max_Duration</w:t>
+              <w:lastRenderedPageBreak/>
+              <w:t xml:space="preserve">The lane keeping item shall </w:t>
+            </w:r>
+            <w:r>
+              <w:lastRenderedPageBreak/>
+              <w:t>ensure that the lane keeping assistance torque is applied for only Max_Duration</w:t>
             </w:r>
           </w:p>
         </w:tc>
@@ -5831,6 +5338,7 @@
               <w:jc w:val="center"/>
             </w:pPr>
             <w:r>
+              <w:lastRenderedPageBreak/>
               <w:t>X</w:t>
             </w:r>
           </w:p>
@@ -5883,8 +5391,8 @@
     </w:p>
     <w:tbl>
       <w:tblPr>
-        <w:tblStyle w:val="a5"/>
-        <w:tblW w:w="9525" w:type="dxa"/>
+        <w:tblStyle w:val="a0"/>
+        <w:tblW w:w="9557" w:type="dxa"/>
         <w:tblBorders>
           <w:top w:val="single" w:sz="8" w:space="0" w:color="000000"/>
           <w:left w:val="single" w:sz="8" w:space="0" w:color="000000"/>
@@ -5897,17 +5405,17 @@
         <w:tblLook w:val="0600" w:firstRow="0" w:lastRow="0" w:firstColumn="0" w:lastColumn="0" w:noHBand="1" w:noVBand="1"/>
       </w:tblPr>
       <w:tblGrid>
-        <w:gridCol w:w="1560"/>
-        <w:gridCol w:w="3705"/>
-        <w:gridCol w:w="375"/>
-        <w:gridCol w:w="1170"/>
-        <w:gridCol w:w="1665"/>
-        <w:gridCol w:w="1050"/>
+        <w:gridCol w:w="1501"/>
+        <w:gridCol w:w="3090"/>
+        <w:gridCol w:w="345"/>
+        <w:gridCol w:w="1425"/>
+        <w:gridCol w:w="1598"/>
+        <w:gridCol w:w="1598"/>
       </w:tblGrid>
       <w:tr>
         <w:tc>
           <w:tcPr>
-            <w:tcW w:w="1560" w:type="dxa"/>
+            <w:tcW w:w="1501" w:type="dxa"/>
             <w:shd w:val="clear" w:color="auto" w:fill="CCCCCC"/>
             <w:tcMar>
               <w:top w:w="100" w:type="dxa"/>
@@ -5919,7 +5427,6 @@
           <w:p>
             <w:pPr>
               <w:widowControl w:val="0"/>
-              <w:spacing w:line="240" w:lineRule="auto"/>
               <w:rPr>
                 <w:b/>
               </w:rPr>
@@ -5934,7 +5441,7 @@
         </w:tc>
         <w:tc>
           <w:tcPr>
-            <w:tcW w:w="3705" w:type="dxa"/>
+            <w:tcW w:w="3090" w:type="dxa"/>
             <w:shd w:val="clear" w:color="auto" w:fill="CCCCCC"/>
             <w:tcMar>
               <w:top w:w="100" w:type="dxa"/>
@@ -5946,7 +5453,6 @@
           <w:p>
             <w:pPr>
               <w:widowControl w:val="0"/>
-              <w:spacing w:line="240" w:lineRule="auto"/>
               <w:rPr>
                 <w:b/>
               </w:rPr>
@@ -5961,7 +5467,7 @@
         </w:tc>
         <w:tc>
           <w:tcPr>
-            <w:tcW w:w="375" w:type="dxa"/>
+            <w:tcW w:w="345" w:type="dxa"/>
             <w:shd w:val="clear" w:color="auto" w:fill="CCCCCC"/>
             <w:tcMar>
               <w:top w:w="100" w:type="dxa"/>
@@ -5973,7 +5479,6 @@
           <w:p>
             <w:pPr>
               <w:widowControl w:val="0"/>
-              <w:spacing w:line="240" w:lineRule="auto"/>
               <w:rPr>
                 <w:b/>
               </w:rPr>
@@ -5988,7 +5493,7 @@
         </w:tc>
         <w:tc>
           <w:tcPr>
-            <w:tcW w:w="1170" w:type="dxa"/>
+            <w:tcW w:w="1425" w:type="dxa"/>
             <w:shd w:val="clear" w:color="auto" w:fill="CCCCCC"/>
             <w:tcMar>
               <w:top w:w="100" w:type="dxa"/>
@@ -6000,7 +5505,6 @@
           <w:p>
             <w:pPr>
               <w:widowControl w:val="0"/>
-              <w:spacing w:line="240" w:lineRule="auto"/>
               <w:rPr>
                 <w:b/>
               </w:rPr>
@@ -6015,7 +5519,7 @@
         </w:tc>
         <w:tc>
           <w:tcPr>
-            <w:tcW w:w="1665" w:type="dxa"/>
+            <w:tcW w:w="1598" w:type="dxa"/>
             <w:shd w:val="clear" w:color="auto" w:fill="CCCCCC"/>
             <w:tcMar>
               <w:top w:w="100" w:type="dxa"/>
@@ -6027,7 +5531,6 @@
           <w:p>
             <w:pPr>
               <w:widowControl w:val="0"/>
-              <w:spacing w:line="240" w:lineRule="auto"/>
               <w:rPr>
                 <w:b/>
               </w:rPr>
@@ -6042,7 +5545,7 @@
         </w:tc>
         <w:tc>
           <w:tcPr>
-            <w:tcW w:w="1050" w:type="dxa"/>
+            <w:tcW w:w="1598" w:type="dxa"/>
             <w:shd w:val="clear" w:color="auto" w:fill="CCCCCC"/>
             <w:tcMar>
               <w:top w:w="100" w:type="dxa"/>
@@ -6054,7 +5557,6 @@
           <w:p>
             <w:pPr>
               <w:widowControl w:val="0"/>
-              <w:spacing w:line="240" w:lineRule="auto"/>
               <w:rPr>
                 <w:b/>
               </w:rPr>
@@ -6071,18 +5573,17 @@
       <w:tr>
         <w:tc>
           <w:tcPr>
-            <w:tcW w:w="1560" w:type="dxa"/>
-            <w:tcMar>
-              <w:top w:w="100" w:type="dxa"/>
-              <w:left w:w="100" w:type="dxa"/>
-              <w:bottom w:w="100" w:type="dxa"/>
-              <w:right w:w="100" w:type="dxa"/>
-            </w:tcMar>
-          </w:tcPr>
-          <w:p>
-            <w:pPr>
-              <w:widowControl w:val="0"/>
-              <w:spacing w:line="240" w:lineRule="auto"/>
+            <w:tcW w:w="1501" w:type="dxa"/>
+            <w:tcMar>
+              <w:top w:w="100" w:type="dxa"/>
+              <w:left w:w="100" w:type="dxa"/>
+              <w:bottom w:w="100" w:type="dxa"/>
+              <w:right w:w="100" w:type="dxa"/>
+            </w:tcMar>
+          </w:tcPr>
+          <w:p>
+            <w:pPr>
+              <w:widowControl w:val="0"/>
             </w:pPr>
             <w:r>
               <w:t>Technical</w:t>
@@ -6091,7 +5592,6 @@
           <w:p>
             <w:pPr>
               <w:widowControl w:val="0"/>
-              <w:spacing w:line="240" w:lineRule="auto"/>
             </w:pPr>
             <w:r>
               <w:t>Safety</w:t>
@@ -6100,7 +5600,6 @@
           <w:p>
             <w:pPr>
               <w:widowControl w:val="0"/>
-              <w:spacing w:line="240" w:lineRule="auto"/>
             </w:pPr>
             <w:r>
               <w:t>Requirement</w:t>
@@ -6109,61 +5608,65 @@
           <w:p>
             <w:pPr>
               <w:widowControl w:val="0"/>
-              <w:spacing w:line="240" w:lineRule="auto"/>
-            </w:pPr>
-            <w:r>
-              <w:t>0</w:t>
-            </w:r>
-            <w:r>
-              <w:t>1</w:t>
-            </w:r>
-          </w:p>
-        </w:tc>
-        <w:tc>
-          <w:tcPr>
-            <w:tcW w:w="3705" w:type="dxa"/>
-            <w:tcMar>
-              <w:top w:w="100" w:type="dxa"/>
-              <w:left w:w="100" w:type="dxa"/>
-              <w:bottom w:w="100" w:type="dxa"/>
-              <w:right w:w="100" w:type="dxa"/>
-            </w:tcMar>
-          </w:tcPr>
-          <w:p>
-            <w:pPr>
-              <w:widowControl w:val="0"/>
-            </w:pPr>
-            <w:r>
-              <w:t>The</w:t>
-            </w:r>
-            <w:r>
-              <w:t xml:space="preserve"> LKA_Torque_Request </w:t>
-            </w:r>
-            <w:r>
-              <w:t>duration shall be</w:t>
-            </w:r>
-            <w:r>
-              <w:t xml:space="preserve"> below Max_Duration</w:t>
-            </w:r>
-            <w:r>
-              <w:t>.</w:t>
-            </w:r>
-          </w:p>
-        </w:tc>
-        <w:tc>
-          <w:tcPr>
-            <w:tcW w:w="375" w:type="dxa"/>
-            <w:tcMar>
-              <w:top w:w="100" w:type="dxa"/>
-              <w:left w:w="100" w:type="dxa"/>
-              <w:bottom w:w="100" w:type="dxa"/>
-              <w:right w:w="100" w:type="dxa"/>
-            </w:tcMar>
-          </w:tcPr>
-          <w:p>
-            <w:pPr>
-              <w:widowControl w:val="0"/>
-              <w:spacing w:line="240" w:lineRule="auto"/>
+            </w:pPr>
+            <w:r>
+              <w:t>01</w:t>
+            </w:r>
+          </w:p>
+        </w:tc>
+        <w:tc>
+          <w:tcPr>
+            <w:tcW w:w="3090" w:type="dxa"/>
+            <w:tcMar>
+              <w:top w:w="100" w:type="dxa"/>
+              <w:left w:w="100" w:type="dxa"/>
+              <w:bottom w:w="100" w:type="dxa"/>
+              <w:right w:w="100" w:type="dxa"/>
+            </w:tcMar>
+          </w:tcPr>
+          <w:p>
+            <w:pPr>
+              <w:widowControl w:val="0"/>
+            </w:pPr>
+            <w:r>
+              <w:t xml:space="preserve">The </w:t>
+            </w:r>
+            <w:r>
+              <w:t>LKA</w:t>
+            </w:r>
+            <w:r>
+              <w:t xml:space="preserve"> safety component shall ensure that the </w:t>
+            </w:r>
+            <w:r>
+              <w:t>duration</w:t>
+            </w:r>
+            <w:r>
+              <w:t xml:space="preserve"> of the </w:t>
+            </w:r>
+            <w:r>
+              <w:t>LKA</w:t>
+            </w:r>
+            <w:r>
+              <w:t xml:space="preserve">_Torque_Request sent to the Final Electronic Power Steering Torque component is below </w:t>
+            </w:r>
+            <w:r>
+              <w:t>Max_Duration</w:t>
+            </w:r>
+          </w:p>
+        </w:tc>
+        <w:tc>
+          <w:tcPr>
+            <w:tcW w:w="345" w:type="dxa"/>
+            <w:tcMar>
+              <w:top w:w="100" w:type="dxa"/>
+              <w:left w:w="100" w:type="dxa"/>
+              <w:bottom w:w="100" w:type="dxa"/>
+              <w:right w:w="100" w:type="dxa"/>
+            </w:tcMar>
+          </w:tcPr>
+          <w:p>
+            <w:pPr>
+              <w:widowControl w:val="0"/>
             </w:pPr>
             <w:r>
               <w:t>B</w:t>
@@ -6172,61 +5675,58 @@
         </w:tc>
         <w:tc>
           <w:tcPr>
-            <w:tcW w:w="1170" w:type="dxa"/>
-            <w:tcMar>
-              <w:top w:w="100" w:type="dxa"/>
-              <w:left w:w="100" w:type="dxa"/>
-              <w:bottom w:w="100" w:type="dxa"/>
-              <w:right w:w="100" w:type="dxa"/>
-            </w:tcMar>
-          </w:tcPr>
-          <w:p>
-            <w:pPr>
-              <w:widowControl w:val="0"/>
-              <w:spacing w:line="240" w:lineRule="auto"/>
-            </w:pPr>
-            <w:r>
-              <w:t>500ms</w:t>
-            </w:r>
-          </w:p>
-        </w:tc>
-        <w:tc>
-          <w:tcPr>
-            <w:tcW w:w="1665" w:type="dxa"/>
-            <w:tcMar>
-              <w:top w:w="100" w:type="dxa"/>
-              <w:left w:w="100" w:type="dxa"/>
-              <w:bottom w:w="100" w:type="dxa"/>
-              <w:right w:w="100" w:type="dxa"/>
-            </w:tcMar>
-          </w:tcPr>
-          <w:p>
-            <w:pPr>
-              <w:widowControl w:val="0"/>
-              <w:spacing w:line="240" w:lineRule="auto"/>
-            </w:pPr>
-            <w:r>
-              <w:t xml:space="preserve">LKA Safety </w:t>
-            </w:r>
-          </w:p>
-        </w:tc>
-        <w:tc>
-          <w:tcPr>
-            <w:tcW w:w="1050" w:type="dxa"/>
-            <w:tcMar>
-              <w:top w:w="100" w:type="dxa"/>
-              <w:left w:w="100" w:type="dxa"/>
-              <w:bottom w:w="100" w:type="dxa"/>
-              <w:right w:w="100" w:type="dxa"/>
-            </w:tcMar>
-          </w:tcPr>
-          <w:p>
-            <w:pPr>
-              <w:widowControl w:val="0"/>
-              <w:spacing w:line="240" w:lineRule="auto"/>
-            </w:pPr>
-            <w:r>
-              <w:t>Deactivate LKA</w:t>
+            <w:tcW w:w="1425" w:type="dxa"/>
+            <w:tcMar>
+              <w:top w:w="100" w:type="dxa"/>
+              <w:left w:w="100" w:type="dxa"/>
+              <w:bottom w:w="100" w:type="dxa"/>
+              <w:right w:w="100" w:type="dxa"/>
+            </w:tcMar>
+          </w:tcPr>
+          <w:p>
+            <w:pPr>
+              <w:widowControl w:val="0"/>
+            </w:pPr>
+            <w:r>
+              <w:t xml:space="preserve">50ms </w:t>
+            </w:r>
+          </w:p>
+        </w:tc>
+        <w:tc>
+          <w:tcPr>
+            <w:tcW w:w="1598" w:type="dxa"/>
+            <w:tcMar>
+              <w:top w:w="100" w:type="dxa"/>
+              <w:left w:w="100" w:type="dxa"/>
+              <w:bottom w:w="100" w:type="dxa"/>
+              <w:right w:w="100" w:type="dxa"/>
+            </w:tcMar>
+          </w:tcPr>
+          <w:p>
+            <w:pPr>
+              <w:widowControl w:val="0"/>
+            </w:pPr>
+            <w:r>
+              <w:t>LKA Safety</w:t>
+            </w:r>
+          </w:p>
+        </w:tc>
+        <w:tc>
+          <w:tcPr>
+            <w:tcW w:w="1598" w:type="dxa"/>
+            <w:tcMar>
+              <w:top w:w="100" w:type="dxa"/>
+              <w:left w:w="100" w:type="dxa"/>
+              <w:bottom w:w="100" w:type="dxa"/>
+              <w:right w:w="100" w:type="dxa"/>
+            </w:tcMar>
+          </w:tcPr>
+          <w:p>
+            <w:pPr>
+              <w:widowControl w:val="0"/>
+            </w:pPr>
+            <w:r>
+              <w:t>Disable LKA</w:t>
             </w:r>
           </w:p>
         </w:tc>
@@ -6234,18 +5734,17 @@
       <w:tr>
         <w:tc>
           <w:tcPr>
-            <w:tcW w:w="1560" w:type="dxa"/>
-            <w:tcMar>
-              <w:top w:w="100" w:type="dxa"/>
-              <w:left w:w="100" w:type="dxa"/>
-              <w:bottom w:w="100" w:type="dxa"/>
-              <w:right w:w="100" w:type="dxa"/>
-            </w:tcMar>
-          </w:tcPr>
-          <w:p>
-            <w:pPr>
-              <w:widowControl w:val="0"/>
-              <w:spacing w:line="240" w:lineRule="auto"/>
+            <w:tcW w:w="1501" w:type="dxa"/>
+            <w:tcMar>
+              <w:top w:w="100" w:type="dxa"/>
+              <w:left w:w="100" w:type="dxa"/>
+              <w:bottom w:w="100" w:type="dxa"/>
+              <w:right w:w="100" w:type="dxa"/>
+            </w:tcMar>
+          </w:tcPr>
+          <w:p>
+            <w:pPr>
+              <w:widowControl w:val="0"/>
             </w:pPr>
             <w:r>
               <w:t>Technical</w:t>
@@ -6254,7 +5753,6 @@
           <w:p>
             <w:pPr>
               <w:widowControl w:val="0"/>
-              <w:spacing w:line="240" w:lineRule="auto"/>
             </w:pPr>
             <w:r>
               <w:t>Safety</w:t>
@@ -6263,7 +5761,6 @@
           <w:p>
             <w:pPr>
               <w:widowControl w:val="0"/>
-              <w:spacing w:line="240" w:lineRule="auto"/>
             </w:pPr>
             <w:r>
               <w:t>Requirement</w:t>
@@ -6272,124 +5769,110 @@
           <w:p>
             <w:pPr>
               <w:widowControl w:val="0"/>
-              <w:spacing w:line="240" w:lineRule="auto"/>
-            </w:pPr>
-            <w:r>
-              <w:t>0</w:t>
-            </w:r>
-            <w:r>
-              <w:t>2</w:t>
-            </w:r>
-          </w:p>
-        </w:tc>
-        <w:tc>
-          <w:tcPr>
-            <w:tcW w:w="3705" w:type="dxa"/>
-            <w:tcMar>
-              <w:top w:w="100" w:type="dxa"/>
-              <w:left w:w="100" w:type="dxa"/>
-              <w:bottom w:w="100" w:type="dxa"/>
-              <w:right w:w="100" w:type="dxa"/>
-            </w:tcMar>
-          </w:tcPr>
-          <w:p>
-            <w:pPr>
-              <w:widowControl w:val="0"/>
-            </w:pPr>
-            <w:r>
-              <w:t xml:space="preserve">The </w:t>
-            </w:r>
+            </w:pPr>
+            <w:r>
+              <w:t>02</w:t>
+            </w:r>
+          </w:p>
+        </w:tc>
+        <w:tc>
+          <w:tcPr>
+            <w:tcW w:w="3090" w:type="dxa"/>
+            <w:tcMar>
+              <w:top w:w="100" w:type="dxa"/>
+              <w:left w:w="100" w:type="dxa"/>
+              <w:bottom w:w="100" w:type="dxa"/>
+              <w:right w:w="100" w:type="dxa"/>
+            </w:tcMar>
+          </w:tcPr>
+          <w:p>
+            <w:pPr>
+              <w:widowControl w:val="0"/>
+            </w:pPr>
+            <w:r>
+              <w:t xml:space="preserve">The validity and integrity of the data transmission for </w:t>
+            </w:r>
+            <w:r>
+              <w:t xml:space="preserve">LKA_Torque_Request </w:t>
+            </w:r>
+            <w:r>
+              <w:t>Request signal shall be ensured</w:t>
+            </w:r>
+          </w:p>
+        </w:tc>
+        <w:tc>
+          <w:tcPr>
+            <w:tcW w:w="345" w:type="dxa"/>
+            <w:tcMar>
+              <w:top w:w="100" w:type="dxa"/>
+              <w:left w:w="100" w:type="dxa"/>
+              <w:bottom w:w="100" w:type="dxa"/>
+              <w:right w:w="100" w:type="dxa"/>
+            </w:tcMar>
+          </w:tcPr>
+          <w:p>
+            <w:pPr>
+              <w:widowControl w:val="0"/>
+            </w:pPr>
+            <w:r>
+              <w:t>B</w:t>
+            </w:r>
+          </w:p>
+        </w:tc>
+        <w:tc>
+          <w:tcPr>
+            <w:tcW w:w="1425" w:type="dxa"/>
+            <w:tcMar>
+              <w:top w:w="100" w:type="dxa"/>
+              <w:left w:w="100" w:type="dxa"/>
+              <w:bottom w:w="100" w:type="dxa"/>
+              <w:right w:w="100" w:type="dxa"/>
+            </w:tcMar>
+          </w:tcPr>
+          <w:p>
+            <w:pPr>
+              <w:widowControl w:val="0"/>
+            </w:pPr>
+            <w:r>
+              <w:t xml:space="preserve">50ms </w:t>
+            </w:r>
+          </w:p>
+        </w:tc>
+        <w:tc>
+          <w:tcPr>
+            <w:tcW w:w="1598" w:type="dxa"/>
+            <w:tcMar>
+              <w:top w:w="100" w:type="dxa"/>
+              <w:left w:w="100" w:type="dxa"/>
+              <w:bottom w:w="100" w:type="dxa"/>
+              <w:right w:w="100" w:type="dxa"/>
+            </w:tcMar>
+          </w:tcPr>
+          <w:p>
+            <w:pPr>
+              <w:widowControl w:val="0"/>
+            </w:pPr>
             <w:r>
               <w:t>LKA Safety</w:t>
             </w:r>
-            <w:r>
-              <w:t xml:space="preserve"> component shall output an error if the </w:t>
-            </w:r>
-            <w:r>
-              <w:t>duration LKA_Torque</w:t>
-            </w:r>
-            <w:r>
-              <w:t>_Request is above Max_Duration.</w:t>
-            </w:r>
-          </w:p>
-        </w:tc>
-        <w:tc>
-          <w:tcPr>
-            <w:tcW w:w="375" w:type="dxa"/>
-            <w:tcMar>
-              <w:top w:w="100" w:type="dxa"/>
-              <w:left w:w="100" w:type="dxa"/>
-              <w:bottom w:w="100" w:type="dxa"/>
-              <w:right w:w="100" w:type="dxa"/>
-            </w:tcMar>
-          </w:tcPr>
-          <w:p>
-            <w:pPr>
-              <w:widowControl w:val="0"/>
-              <w:spacing w:line="240" w:lineRule="auto"/>
-            </w:pPr>
-            <w:r>
-              <w:t>B</w:t>
-            </w:r>
-          </w:p>
-        </w:tc>
-        <w:tc>
-          <w:tcPr>
-            <w:tcW w:w="1170" w:type="dxa"/>
-            <w:tcMar>
-              <w:top w:w="100" w:type="dxa"/>
-              <w:left w:w="100" w:type="dxa"/>
-              <w:bottom w:w="100" w:type="dxa"/>
-              <w:right w:w="100" w:type="dxa"/>
-            </w:tcMar>
-          </w:tcPr>
-          <w:p>
-            <w:pPr>
-              <w:widowControl w:val="0"/>
-              <w:spacing w:line="240" w:lineRule="auto"/>
-            </w:pPr>
-            <w:r>
-              <w:t>500ms</w:t>
-            </w:r>
-          </w:p>
-        </w:tc>
-        <w:tc>
-          <w:tcPr>
-            <w:tcW w:w="1665" w:type="dxa"/>
-            <w:tcMar>
-              <w:top w:w="100" w:type="dxa"/>
-              <w:left w:w="100" w:type="dxa"/>
-              <w:bottom w:w="100" w:type="dxa"/>
-              <w:right w:w="100" w:type="dxa"/>
-            </w:tcMar>
-          </w:tcPr>
-          <w:p>
-            <w:pPr>
-              <w:widowControl w:val="0"/>
-              <w:spacing w:line="240" w:lineRule="auto"/>
-            </w:pPr>
-            <w:r>
-              <w:t xml:space="preserve">LKA Safety </w:t>
-            </w:r>
-          </w:p>
-        </w:tc>
-        <w:tc>
-          <w:tcPr>
-            <w:tcW w:w="1050" w:type="dxa"/>
-            <w:tcMar>
-              <w:top w:w="100" w:type="dxa"/>
-              <w:left w:w="100" w:type="dxa"/>
-              <w:bottom w:w="100" w:type="dxa"/>
-              <w:right w:w="100" w:type="dxa"/>
-            </w:tcMar>
-          </w:tcPr>
-          <w:p>
-            <w:pPr>
-              <w:widowControl w:val="0"/>
-              <w:spacing w:line="240" w:lineRule="auto"/>
-            </w:pPr>
-            <w:r>
-              <w:t>Deactivate LKA</w:t>
+          </w:p>
+        </w:tc>
+        <w:tc>
+          <w:tcPr>
+            <w:tcW w:w="1598" w:type="dxa"/>
+            <w:tcMar>
+              <w:top w:w="100" w:type="dxa"/>
+              <w:left w:w="100" w:type="dxa"/>
+              <w:bottom w:w="100" w:type="dxa"/>
+              <w:right w:w="100" w:type="dxa"/>
+            </w:tcMar>
+          </w:tcPr>
+          <w:p>
+            <w:pPr>
+              <w:widowControl w:val="0"/>
+            </w:pPr>
+            <w:r>
+              <w:t>Disable LKA</w:t>
             </w:r>
           </w:p>
         </w:tc>
@@ -6397,18 +5880,17 @@
       <w:tr>
         <w:tc>
           <w:tcPr>
-            <w:tcW w:w="1560" w:type="dxa"/>
-            <w:tcMar>
-              <w:top w:w="100" w:type="dxa"/>
-              <w:left w:w="100" w:type="dxa"/>
-              <w:bottom w:w="100" w:type="dxa"/>
-              <w:right w:w="100" w:type="dxa"/>
-            </w:tcMar>
-          </w:tcPr>
-          <w:p>
-            <w:pPr>
-              <w:widowControl w:val="0"/>
-              <w:spacing w:line="240" w:lineRule="auto"/>
+            <w:tcW w:w="1501" w:type="dxa"/>
+            <w:tcMar>
+              <w:top w:w="100" w:type="dxa"/>
+              <w:left w:w="100" w:type="dxa"/>
+              <w:bottom w:w="100" w:type="dxa"/>
+              <w:right w:w="100" w:type="dxa"/>
+            </w:tcMar>
+          </w:tcPr>
+          <w:p>
+            <w:pPr>
+              <w:widowControl w:val="0"/>
             </w:pPr>
             <w:r>
               <w:t>Technical</w:t>
@@ -6417,7 +5899,6 @@
           <w:p>
             <w:pPr>
               <w:widowControl w:val="0"/>
-              <w:spacing w:line="240" w:lineRule="auto"/>
             </w:pPr>
             <w:r>
               <w:t>Safety</w:t>
@@ -6426,7 +5907,6 @@
           <w:p>
             <w:pPr>
               <w:widowControl w:val="0"/>
-              <w:spacing w:line="240" w:lineRule="auto"/>
             </w:pPr>
             <w:r>
               <w:t>Requirement</w:t>
@@ -6435,49 +5915,62 @@
           <w:p>
             <w:pPr>
               <w:widowControl w:val="0"/>
-              <w:spacing w:line="240" w:lineRule="auto"/>
-            </w:pPr>
-            <w:r>
-              <w:t>0</w:t>
-            </w:r>
-            <w:r>
-              <w:t>3</w:t>
-            </w:r>
-          </w:p>
-        </w:tc>
-        <w:tc>
-          <w:tcPr>
-            <w:tcW w:w="3705" w:type="dxa"/>
-            <w:tcMar>
-              <w:top w:w="100" w:type="dxa"/>
-              <w:left w:w="100" w:type="dxa"/>
-              <w:bottom w:w="100" w:type="dxa"/>
-              <w:right w:w="100" w:type="dxa"/>
-            </w:tcMar>
-          </w:tcPr>
-          <w:p>
-            <w:pPr>
-              <w:widowControl w:val="0"/>
-            </w:pPr>
-            <w:r>
-              <w:t>A Safety test shall be conducted on the memory on start up</w:t>
-            </w:r>
-          </w:p>
-        </w:tc>
-        <w:tc>
-          <w:tcPr>
-            <w:tcW w:w="375" w:type="dxa"/>
-            <w:tcMar>
-              <w:top w:w="100" w:type="dxa"/>
-              <w:left w:w="100" w:type="dxa"/>
-              <w:bottom w:w="100" w:type="dxa"/>
-              <w:right w:w="100" w:type="dxa"/>
-            </w:tcMar>
-          </w:tcPr>
-          <w:p>
-            <w:pPr>
-              <w:widowControl w:val="0"/>
-              <w:spacing w:line="240" w:lineRule="auto"/>
+            </w:pPr>
+            <w:r>
+              <w:t>03</w:t>
+            </w:r>
+          </w:p>
+        </w:tc>
+        <w:tc>
+          <w:tcPr>
+            <w:tcW w:w="3090" w:type="dxa"/>
+            <w:tcMar>
+              <w:top w:w="100" w:type="dxa"/>
+              <w:left w:w="100" w:type="dxa"/>
+              <w:bottom w:w="100" w:type="dxa"/>
+              <w:right w:w="100" w:type="dxa"/>
+            </w:tcMar>
+          </w:tcPr>
+          <w:p>
+            <w:pPr>
+              <w:widowControl w:val="0"/>
+            </w:pPr>
+            <w:r>
+              <w:t>As soon as a failure is detected by the</w:t>
+            </w:r>
+            <w:r>
+              <w:t>LKA</w:t>
+            </w:r>
+            <w:r>
+              <w:t xml:space="preserve"> function, it shall deactivate </w:t>
+            </w:r>
+            <w:r>
+              <w:t>the LKA</w:t>
+            </w:r>
+            <w:r>
+              <w:t xml:space="preserve"> feature and the </w:t>
+            </w:r>
+            <w:r>
+              <w:t xml:space="preserve">LKA_Torque_Request </w:t>
+            </w:r>
+            <w:r>
+              <w:t>shall be set to zero</w:t>
+            </w:r>
+          </w:p>
+        </w:tc>
+        <w:tc>
+          <w:tcPr>
+            <w:tcW w:w="345" w:type="dxa"/>
+            <w:tcMar>
+              <w:top w:w="100" w:type="dxa"/>
+              <w:left w:w="100" w:type="dxa"/>
+              <w:bottom w:w="100" w:type="dxa"/>
+              <w:right w:w="100" w:type="dxa"/>
+            </w:tcMar>
+          </w:tcPr>
+          <w:p>
+            <w:pPr>
+              <w:widowControl w:val="0"/>
             </w:pPr>
             <w:r>
               <w:t>B</w:t>
@@ -6486,61 +5979,58 @@
         </w:tc>
         <w:tc>
           <w:tcPr>
-            <w:tcW w:w="1170" w:type="dxa"/>
-            <w:tcMar>
-              <w:top w:w="100" w:type="dxa"/>
-              <w:left w:w="100" w:type="dxa"/>
-              <w:bottom w:w="100" w:type="dxa"/>
-              <w:right w:w="100" w:type="dxa"/>
-            </w:tcMar>
-          </w:tcPr>
-          <w:p>
-            <w:pPr>
-              <w:widowControl w:val="0"/>
-              <w:spacing w:line="240" w:lineRule="auto"/>
-            </w:pPr>
-            <w:r>
-              <w:t>Igniton</w:t>
-            </w:r>
-          </w:p>
-        </w:tc>
-        <w:tc>
-          <w:tcPr>
-            <w:tcW w:w="1665" w:type="dxa"/>
-            <w:tcMar>
-              <w:top w:w="100" w:type="dxa"/>
-              <w:left w:w="100" w:type="dxa"/>
-              <w:bottom w:w="100" w:type="dxa"/>
-              <w:right w:w="100" w:type="dxa"/>
-            </w:tcMar>
-          </w:tcPr>
-          <w:p>
-            <w:pPr>
-              <w:widowControl w:val="0"/>
-              <w:spacing w:line="240" w:lineRule="auto"/>
-            </w:pPr>
-            <w:r>
-              <w:t xml:space="preserve">LKA Safety </w:t>
-            </w:r>
-          </w:p>
-        </w:tc>
-        <w:tc>
-          <w:tcPr>
-            <w:tcW w:w="1050" w:type="dxa"/>
-            <w:tcMar>
-              <w:top w:w="100" w:type="dxa"/>
-              <w:left w:w="100" w:type="dxa"/>
-              <w:bottom w:w="100" w:type="dxa"/>
-              <w:right w:w="100" w:type="dxa"/>
-            </w:tcMar>
-          </w:tcPr>
-          <w:p>
-            <w:pPr>
-              <w:widowControl w:val="0"/>
-              <w:spacing w:line="240" w:lineRule="auto"/>
-            </w:pPr>
-            <w:r>
-              <w:t>Deactivate LKA</w:t>
+            <w:tcW w:w="1425" w:type="dxa"/>
+            <w:tcMar>
+              <w:top w:w="100" w:type="dxa"/>
+              <w:left w:w="100" w:type="dxa"/>
+              <w:bottom w:w="100" w:type="dxa"/>
+              <w:right w:w="100" w:type="dxa"/>
+            </w:tcMar>
+          </w:tcPr>
+          <w:p>
+            <w:pPr>
+              <w:widowControl w:val="0"/>
+            </w:pPr>
+            <w:r>
+              <w:t xml:space="preserve">50ms </w:t>
+            </w:r>
+          </w:p>
+        </w:tc>
+        <w:tc>
+          <w:tcPr>
+            <w:tcW w:w="1598" w:type="dxa"/>
+            <w:tcMar>
+              <w:top w:w="100" w:type="dxa"/>
+              <w:left w:w="100" w:type="dxa"/>
+              <w:bottom w:w="100" w:type="dxa"/>
+              <w:right w:w="100" w:type="dxa"/>
+            </w:tcMar>
+          </w:tcPr>
+          <w:p>
+            <w:pPr>
+              <w:widowControl w:val="0"/>
+            </w:pPr>
+            <w:r>
+              <w:t>LKA Safety</w:t>
+            </w:r>
+          </w:p>
+        </w:tc>
+        <w:tc>
+          <w:tcPr>
+            <w:tcW w:w="1598" w:type="dxa"/>
+            <w:tcMar>
+              <w:top w:w="100" w:type="dxa"/>
+              <w:left w:w="100" w:type="dxa"/>
+              <w:bottom w:w="100" w:type="dxa"/>
+              <w:right w:w="100" w:type="dxa"/>
+            </w:tcMar>
+          </w:tcPr>
+          <w:p>
+            <w:pPr>
+              <w:widowControl w:val="0"/>
+            </w:pPr>
+            <w:r>
+              <w:t>Disable LKA</w:t>
             </w:r>
           </w:p>
         </w:tc>
@@ -6548,18 +6038,17 @@
       <w:tr>
         <w:tc>
           <w:tcPr>
-            <w:tcW w:w="1560" w:type="dxa"/>
-            <w:tcMar>
-              <w:top w:w="100" w:type="dxa"/>
-              <w:left w:w="100" w:type="dxa"/>
-              <w:bottom w:w="100" w:type="dxa"/>
-              <w:right w:w="100" w:type="dxa"/>
-            </w:tcMar>
-          </w:tcPr>
-          <w:p>
-            <w:pPr>
-              <w:widowControl w:val="0"/>
-              <w:spacing w:line="240" w:lineRule="auto"/>
+            <w:tcW w:w="1501" w:type="dxa"/>
+            <w:tcMar>
+              <w:top w:w="100" w:type="dxa"/>
+              <w:left w:w="100" w:type="dxa"/>
+              <w:bottom w:w="100" w:type="dxa"/>
+              <w:right w:w="100" w:type="dxa"/>
+            </w:tcMar>
+          </w:tcPr>
+          <w:p>
+            <w:pPr>
+              <w:widowControl w:val="0"/>
             </w:pPr>
             <w:r>
               <w:t>Technical</w:t>
@@ -6568,7 +6057,6 @@
           <w:p>
             <w:pPr>
               <w:widowControl w:val="0"/>
-              <w:spacing w:line="240" w:lineRule="auto"/>
             </w:pPr>
             <w:r>
               <w:t>Safety</w:t>
@@ -6577,7 +6065,6 @@
           <w:p>
             <w:pPr>
               <w:widowControl w:val="0"/>
-              <w:spacing w:line="240" w:lineRule="auto"/>
             </w:pPr>
             <w:r>
               <w:t>Requirement</w:t>
@@ -6586,55 +6073,62 @@
           <w:p>
             <w:pPr>
               <w:widowControl w:val="0"/>
-              <w:spacing w:line="240" w:lineRule="auto"/>
-            </w:pPr>
-            <w:r>
-              <w:t>0</w:t>
-            </w:r>
-            <w:r>
-              <w:t>4</w:t>
-            </w:r>
-          </w:p>
-        </w:tc>
-        <w:tc>
-          <w:tcPr>
-            <w:tcW w:w="3705" w:type="dxa"/>
-            <w:tcMar>
-              <w:top w:w="100" w:type="dxa"/>
-              <w:left w:w="100" w:type="dxa"/>
-              <w:bottom w:w="100" w:type="dxa"/>
-              <w:right w:w="100" w:type="dxa"/>
-            </w:tcMar>
-          </w:tcPr>
-          <w:p>
-            <w:pPr>
-              <w:widowControl w:val="0"/>
-            </w:pPr>
-            <w:r>
-              <w:t xml:space="preserve">The </w:t>
-            </w:r>
-            <w:r>
-              <w:t>LKA_Safety</w:t>
-            </w:r>
-            <w:r>
-              <w:t xml:space="preserve"> component shall deactivate the EPS_Torque_generator when it receives an error </w:t>
-            </w:r>
-          </w:p>
-        </w:tc>
-        <w:tc>
-          <w:tcPr>
-            <w:tcW w:w="375" w:type="dxa"/>
-            <w:tcMar>
-              <w:top w:w="100" w:type="dxa"/>
-              <w:left w:w="100" w:type="dxa"/>
-              <w:bottom w:w="100" w:type="dxa"/>
-              <w:right w:w="100" w:type="dxa"/>
-            </w:tcMar>
-          </w:tcPr>
-          <w:p>
-            <w:pPr>
-              <w:widowControl w:val="0"/>
-              <w:spacing w:line="240" w:lineRule="auto"/>
+            </w:pPr>
+            <w:r>
+              <w:t>04</w:t>
+            </w:r>
+          </w:p>
+        </w:tc>
+        <w:tc>
+          <w:tcPr>
+            <w:tcW w:w="3090" w:type="dxa"/>
+            <w:tcMar>
+              <w:top w:w="100" w:type="dxa"/>
+              <w:left w:w="100" w:type="dxa"/>
+              <w:bottom w:w="100" w:type="dxa"/>
+              <w:right w:w="100" w:type="dxa"/>
+            </w:tcMar>
+          </w:tcPr>
+          <w:p>
+            <w:pPr>
+              <w:widowControl w:val="0"/>
+            </w:pPr>
+            <w:r>
+              <w:t xml:space="preserve">As soon as the </w:t>
+            </w:r>
+            <w:r>
+              <w:t xml:space="preserve">LKA </w:t>
+            </w:r>
+            <w:r>
+              <w:t xml:space="preserve">function deactivates the </w:t>
+            </w:r>
+            <w:r>
+              <w:t xml:space="preserve">LKA </w:t>
+            </w:r>
+            <w:r>
+              <w:t xml:space="preserve">feature, the </w:t>
+            </w:r>
+            <w:r>
+              <w:t xml:space="preserve">LKA_Torque_Request </w:t>
+            </w:r>
+            <w:r>
+              <w:t>block shall send a signal to the car display ECU to turn on a warning light</w:t>
+            </w:r>
+          </w:p>
+        </w:tc>
+        <w:tc>
+          <w:tcPr>
+            <w:tcW w:w="345" w:type="dxa"/>
+            <w:tcMar>
+              <w:top w:w="100" w:type="dxa"/>
+              <w:left w:w="100" w:type="dxa"/>
+              <w:bottom w:w="100" w:type="dxa"/>
+              <w:right w:w="100" w:type="dxa"/>
+            </w:tcMar>
+          </w:tcPr>
+          <w:p>
+            <w:pPr>
+              <w:widowControl w:val="0"/>
             </w:pPr>
             <w:r>
               <w:t>B</w:t>
@@ -6643,61 +6137,58 @@
         </w:tc>
         <w:tc>
           <w:tcPr>
-            <w:tcW w:w="1170" w:type="dxa"/>
-            <w:tcMar>
-              <w:top w:w="100" w:type="dxa"/>
-              <w:left w:w="100" w:type="dxa"/>
-              <w:bottom w:w="100" w:type="dxa"/>
-              <w:right w:w="100" w:type="dxa"/>
-            </w:tcMar>
-          </w:tcPr>
-          <w:p>
-            <w:pPr>
-              <w:widowControl w:val="0"/>
-              <w:spacing w:line="240" w:lineRule="auto"/>
-            </w:pPr>
-            <w:r>
-              <w:t>500ms</w:t>
-            </w:r>
-          </w:p>
-        </w:tc>
-        <w:tc>
-          <w:tcPr>
-            <w:tcW w:w="1665" w:type="dxa"/>
-            <w:tcMar>
-              <w:top w:w="100" w:type="dxa"/>
-              <w:left w:w="100" w:type="dxa"/>
-              <w:bottom w:w="100" w:type="dxa"/>
-              <w:right w:w="100" w:type="dxa"/>
-            </w:tcMar>
-          </w:tcPr>
-          <w:p>
-            <w:pPr>
-              <w:widowControl w:val="0"/>
-              <w:spacing w:line="240" w:lineRule="auto"/>
-            </w:pPr>
-            <w:r>
-              <w:t xml:space="preserve">LKA Safety </w:t>
-            </w:r>
-          </w:p>
-        </w:tc>
-        <w:tc>
-          <w:tcPr>
-            <w:tcW w:w="1050" w:type="dxa"/>
-            <w:tcMar>
-              <w:top w:w="100" w:type="dxa"/>
-              <w:left w:w="100" w:type="dxa"/>
-              <w:bottom w:w="100" w:type="dxa"/>
-              <w:right w:w="100" w:type="dxa"/>
-            </w:tcMar>
-          </w:tcPr>
-          <w:p>
-            <w:pPr>
-              <w:widowControl w:val="0"/>
-              <w:spacing w:line="240" w:lineRule="auto"/>
-            </w:pPr>
-            <w:r>
-              <w:t>Deactivate LKA</w:t>
+            <w:tcW w:w="1425" w:type="dxa"/>
+            <w:tcMar>
+              <w:top w:w="100" w:type="dxa"/>
+              <w:left w:w="100" w:type="dxa"/>
+              <w:bottom w:w="100" w:type="dxa"/>
+              <w:right w:w="100" w:type="dxa"/>
+            </w:tcMar>
+          </w:tcPr>
+          <w:p>
+            <w:pPr>
+              <w:widowControl w:val="0"/>
+            </w:pPr>
+            <w:r>
+              <w:t xml:space="preserve">50ms </w:t>
+            </w:r>
+          </w:p>
+        </w:tc>
+        <w:tc>
+          <w:tcPr>
+            <w:tcW w:w="1598" w:type="dxa"/>
+            <w:tcMar>
+              <w:top w:w="100" w:type="dxa"/>
+              <w:left w:w="100" w:type="dxa"/>
+              <w:bottom w:w="100" w:type="dxa"/>
+              <w:right w:w="100" w:type="dxa"/>
+            </w:tcMar>
+          </w:tcPr>
+          <w:p>
+            <w:pPr>
+              <w:widowControl w:val="0"/>
+            </w:pPr>
+            <w:r>
+              <w:t>LKA Safety</w:t>
+            </w:r>
+          </w:p>
+        </w:tc>
+        <w:tc>
+          <w:tcPr>
+            <w:tcW w:w="1598" w:type="dxa"/>
+            <w:tcMar>
+              <w:top w:w="100" w:type="dxa"/>
+              <w:left w:w="100" w:type="dxa"/>
+              <w:bottom w:w="100" w:type="dxa"/>
+              <w:right w:w="100" w:type="dxa"/>
+            </w:tcMar>
+          </w:tcPr>
+          <w:p>
+            <w:pPr>
+              <w:widowControl w:val="0"/>
+            </w:pPr>
+            <w:r>
+              <w:t>Disable LKA</w:t>
             </w:r>
           </w:p>
         </w:tc>
@@ -6705,18 +6196,17 @@
       <w:tr>
         <w:tc>
           <w:tcPr>
-            <w:tcW w:w="1560" w:type="dxa"/>
-            <w:tcMar>
-              <w:top w:w="100" w:type="dxa"/>
-              <w:left w:w="100" w:type="dxa"/>
-              <w:bottom w:w="100" w:type="dxa"/>
-              <w:right w:w="100" w:type="dxa"/>
-            </w:tcMar>
-          </w:tcPr>
-          <w:p>
-            <w:pPr>
-              <w:widowControl w:val="0"/>
-              <w:spacing w:line="240" w:lineRule="auto"/>
+            <w:tcW w:w="1501" w:type="dxa"/>
+            <w:tcMar>
+              <w:top w:w="100" w:type="dxa"/>
+              <w:left w:w="100" w:type="dxa"/>
+              <w:bottom w:w="100" w:type="dxa"/>
+              <w:right w:w="100" w:type="dxa"/>
+            </w:tcMar>
+          </w:tcPr>
+          <w:p>
+            <w:pPr>
+              <w:widowControl w:val="0"/>
             </w:pPr>
             <w:r>
               <w:t>Technical</w:t>
@@ -6725,7 +6215,6 @@
           <w:p>
             <w:pPr>
               <w:widowControl w:val="0"/>
-              <w:spacing w:line="240" w:lineRule="auto"/>
             </w:pPr>
             <w:r>
               <w:t>Safety</w:t>
@@ -6734,7 +6223,6 @@
           <w:p>
             <w:pPr>
               <w:widowControl w:val="0"/>
-              <w:spacing w:line="240" w:lineRule="auto"/>
             </w:pPr>
             <w:r>
               <w:t>Requirement</w:t>
@@ -6743,112 +6231,104 @@
           <w:p>
             <w:pPr>
               <w:widowControl w:val="0"/>
-              <w:spacing w:line="240" w:lineRule="auto"/>
-            </w:pPr>
-            <w:r>
-              <w:t>0</w:t>
-            </w:r>
-            <w:r>
-              <w:t>5</w:t>
-            </w:r>
-          </w:p>
-        </w:tc>
-        <w:tc>
-          <w:tcPr>
-            <w:tcW w:w="3705" w:type="dxa"/>
-            <w:tcMar>
-              <w:top w:w="100" w:type="dxa"/>
-              <w:left w:w="100" w:type="dxa"/>
-              <w:bottom w:w="100" w:type="dxa"/>
-              <w:right w:w="100" w:type="dxa"/>
-            </w:tcMar>
-          </w:tcPr>
-          <w:p>
-            <w:pPr>
-              <w:widowControl w:val="0"/>
-            </w:pPr>
-            <w:r>
-              <w:t xml:space="preserve">The LKA_Safety component shall output a malfunction to the car display when it receives an error </w:t>
-            </w:r>
-          </w:p>
-        </w:tc>
-        <w:tc>
-          <w:tcPr>
-            <w:tcW w:w="375" w:type="dxa"/>
-            <w:tcMar>
-              <w:top w:w="100" w:type="dxa"/>
-              <w:left w:w="100" w:type="dxa"/>
-              <w:bottom w:w="100" w:type="dxa"/>
-              <w:right w:w="100" w:type="dxa"/>
-            </w:tcMar>
-          </w:tcPr>
-          <w:p>
-            <w:pPr>
-              <w:widowControl w:val="0"/>
-              <w:spacing w:line="240" w:lineRule="auto"/>
-            </w:pPr>
-            <w:r>
-              <w:t>B</w:t>
-            </w:r>
-          </w:p>
-        </w:tc>
-        <w:tc>
-          <w:tcPr>
-            <w:tcW w:w="1170" w:type="dxa"/>
-            <w:tcMar>
-              <w:top w:w="100" w:type="dxa"/>
-              <w:left w:w="100" w:type="dxa"/>
-              <w:bottom w:w="100" w:type="dxa"/>
-              <w:right w:w="100" w:type="dxa"/>
-            </w:tcMar>
-          </w:tcPr>
-          <w:p>
-            <w:pPr>
-              <w:widowControl w:val="0"/>
-              <w:spacing w:line="240" w:lineRule="auto"/>
-            </w:pPr>
-            <w:r>
-              <w:t>500ms</w:t>
-            </w:r>
-          </w:p>
-        </w:tc>
-        <w:tc>
-          <w:tcPr>
-            <w:tcW w:w="1665" w:type="dxa"/>
-            <w:tcMar>
-              <w:top w:w="100" w:type="dxa"/>
-              <w:left w:w="100" w:type="dxa"/>
-              <w:bottom w:w="100" w:type="dxa"/>
-              <w:right w:w="100" w:type="dxa"/>
-            </w:tcMar>
-          </w:tcPr>
-          <w:p>
-            <w:pPr>
-              <w:widowControl w:val="0"/>
-              <w:spacing w:line="240" w:lineRule="auto"/>
-            </w:pPr>
-            <w:r>
-              <w:t xml:space="preserve">LKA Safety </w:t>
-            </w:r>
-          </w:p>
-        </w:tc>
-        <w:tc>
-          <w:tcPr>
-            <w:tcW w:w="1050" w:type="dxa"/>
-            <w:tcMar>
-              <w:top w:w="100" w:type="dxa"/>
-              <w:left w:w="100" w:type="dxa"/>
-              <w:bottom w:w="100" w:type="dxa"/>
-              <w:right w:w="100" w:type="dxa"/>
-            </w:tcMar>
-          </w:tcPr>
-          <w:p>
-            <w:pPr>
-              <w:widowControl w:val="0"/>
-              <w:spacing w:line="240" w:lineRule="auto"/>
-            </w:pPr>
-            <w:r>
-              <w:t>Deactivate LKA</w:t>
+            </w:pPr>
+            <w:r>
+              <w:t>05</w:t>
+            </w:r>
+          </w:p>
+        </w:tc>
+        <w:tc>
+          <w:tcPr>
+            <w:tcW w:w="3090" w:type="dxa"/>
+            <w:tcMar>
+              <w:top w:w="100" w:type="dxa"/>
+              <w:left w:w="100" w:type="dxa"/>
+              <w:bottom w:w="100" w:type="dxa"/>
+              <w:right w:w="100" w:type="dxa"/>
+            </w:tcMar>
+          </w:tcPr>
+          <w:p>
+            <w:pPr>
+              <w:widowControl w:val="0"/>
+            </w:pPr>
+            <w:r>
+              <w:t>Memory test shall be conducted at start up of the EPS ECU to check for any faults in memory</w:t>
+            </w:r>
+          </w:p>
+        </w:tc>
+        <w:tc>
+          <w:tcPr>
+            <w:tcW w:w="345" w:type="dxa"/>
+            <w:tcMar>
+              <w:top w:w="100" w:type="dxa"/>
+              <w:left w:w="100" w:type="dxa"/>
+              <w:bottom w:w="100" w:type="dxa"/>
+              <w:right w:w="100" w:type="dxa"/>
+            </w:tcMar>
+          </w:tcPr>
+          <w:p>
+            <w:pPr>
+              <w:widowControl w:val="0"/>
+            </w:pPr>
+            <w:r>
+              <w:t>A</w:t>
+            </w:r>
+          </w:p>
+        </w:tc>
+        <w:tc>
+          <w:tcPr>
+            <w:tcW w:w="1425" w:type="dxa"/>
+            <w:tcMar>
+              <w:top w:w="100" w:type="dxa"/>
+              <w:left w:w="100" w:type="dxa"/>
+              <w:bottom w:w="100" w:type="dxa"/>
+              <w:right w:w="100" w:type="dxa"/>
+            </w:tcMar>
+          </w:tcPr>
+          <w:p>
+            <w:pPr>
+              <w:widowControl w:val="0"/>
+            </w:pPr>
+            <w:r>
+              <w:t>Ignition Cycle</w:t>
+            </w:r>
+          </w:p>
+        </w:tc>
+        <w:tc>
+          <w:tcPr>
+            <w:tcW w:w="1598" w:type="dxa"/>
+            <w:tcMar>
+              <w:top w:w="100" w:type="dxa"/>
+              <w:left w:w="100" w:type="dxa"/>
+              <w:bottom w:w="100" w:type="dxa"/>
+              <w:right w:w="100" w:type="dxa"/>
+            </w:tcMar>
+          </w:tcPr>
+          <w:p>
+            <w:pPr>
+              <w:widowControl w:val="0"/>
+            </w:pPr>
+            <w:r>
+              <w:t>Data Transmission Integrity Check</w:t>
+            </w:r>
+          </w:p>
+        </w:tc>
+        <w:tc>
+          <w:tcPr>
+            <w:tcW w:w="1598" w:type="dxa"/>
+            <w:tcMar>
+              <w:top w:w="100" w:type="dxa"/>
+              <w:left w:w="100" w:type="dxa"/>
+              <w:bottom w:w="100" w:type="dxa"/>
+              <w:right w:w="100" w:type="dxa"/>
+            </w:tcMar>
+          </w:tcPr>
+          <w:p>
+            <w:pPr>
+              <w:widowControl w:val="0"/>
+            </w:pPr>
+            <w:r>
+              <w:t>Disable LKA</w:t>
             </w:r>
           </w:p>
         </w:tc>
@@ -6877,7 +6357,6 @@
       <w:bookmarkStart w:id="19" w:name="_74udkdvf7nod" w:colFirst="0" w:colLast="0"/>
       <w:bookmarkEnd w:id="19"/>
       <w:r>
-        <w:lastRenderedPageBreak/>
         <w:t>Refinement of the System Architecture</w:t>
       </w:r>
     </w:p>
@@ -7191,6 +6670,7 @@
               <w:widowControl w:val="0"/>
               <w:spacing w:line="240" w:lineRule="auto"/>
             </w:pPr>
+            <w:bookmarkStart w:id="21" w:name="_GoBack" w:colFirst="1" w:colLast="1"/>
             <w:r>
               <w:t>Technical</w:t>
             </w:r>
@@ -7219,10 +6699,7 @@
               <w:spacing w:line="240" w:lineRule="auto"/>
             </w:pPr>
             <w:r>
-              <w:t>01</w:t>
-            </w:r>
-            <w:r>
-              <w:t>-01-01</w:t>
+              <w:t>01-01-01</w:t>
             </w:r>
           </w:p>
         </w:tc>
@@ -7241,7 +6718,7 @@
               <w:widowControl w:val="0"/>
             </w:pPr>
             <w:r>
-              <w:t>The Torque Limiter component shall limit the Limited_LDW_Torque_Request amplitude is below Max_Torque_Amplitude</w:t>
+              <w:t>The LDW safety component shall ensure that the amplitude of the LDW_Torque_Request sent to the Final Electronic Power Steering Torque component is below Max_Torque_Amplitude</w:t>
             </w:r>
           </w:p>
         </w:tc>
@@ -7375,7 +6852,7 @@
               <w:widowControl w:val="0"/>
             </w:pPr>
             <w:r>
-              <w:t>The LDW_Safety_Output_Generator component shall limit the LDW_Torque_Request amplitude is below Max_Torque_Amplitude</w:t>
+              <w:t>The validity and integrity of the data transmission for LDW_Torque_Request signal shall be ensured</w:t>
             </w:r>
           </w:p>
         </w:tc>
@@ -7463,6 +6940,7 @@
               <w:spacing w:line="240" w:lineRule="auto"/>
             </w:pPr>
             <w:r>
+              <w:lastRenderedPageBreak/>
               <w:t>Technical</w:t>
             </w:r>
           </w:p>
@@ -7472,7 +6950,6 @@
               <w:spacing w:line="240" w:lineRule="auto"/>
             </w:pPr>
             <w:r>
-              <w:lastRenderedPageBreak/>
               <w:t>Safety</w:t>
             </w:r>
           </w:p>
@@ -7510,12 +6987,7 @@
               <w:widowControl w:val="0"/>
             </w:pPr>
             <w:r>
-              <w:lastRenderedPageBreak/>
-              <w:t xml:space="preserve">The Torque Limiter component </w:t>
-            </w:r>
-            <w:r>
-              <w:lastRenderedPageBreak/>
-              <w:t>shall output an error if the Limited_LDW_Torque_Request amplitude is above Max_Torque_Amplitude</w:t>
+              <w:t>As soon as a failure is detected by the LDW function, it shall deactivate the LDW feature and the LDW_Torque_Request shall be set to zero</w:t>
             </w:r>
           </w:p>
         </w:tc>
@@ -7541,7 +7013,6 @@
               <w:rPr>
                 <w:b/>
               </w:rPr>
-              <w:lastRenderedPageBreak/>
               <w:t>X</w:t>
             </w:r>
           </w:p>
@@ -7650,7 +7121,7 @@
               <w:widowControl w:val="0"/>
             </w:pPr>
             <w:r>
-              <w:t>The LDW_Safety_Output_Generator component shall output an error if LDW_Frequency_Request amplitude is above Max_Torque_Amplitude</w:t>
+              <w:t>As soon as the LDW function deactivates the LDW feature, the LDW Safety software block shall send a signal to the car display ECU to turn on a warning light</w:t>
             </w:r>
           </w:p>
         </w:tc>
@@ -7784,7 +7255,142 @@
               <w:widowControl w:val="0"/>
             </w:pPr>
             <w:r>
-              <w:t xml:space="preserve">The LDW_SAFETY_ACTIVATION component shall deactivate the EPS_Torque_generator when it receives an error </w:t>
+              <w:t>Memory test shall be conducted at start up of the EPS ECU to check for any faults in memory</w:t>
+            </w:r>
+          </w:p>
+        </w:tc>
+        <w:tc>
+          <w:tcPr>
+            <w:tcW w:w="1350" w:type="dxa"/>
+            <w:tcMar>
+              <w:top w:w="100" w:type="dxa"/>
+              <w:left w:w="100" w:type="dxa"/>
+              <w:bottom w:w="100" w:type="dxa"/>
+              <w:right w:w="100" w:type="dxa"/>
+            </w:tcMar>
+          </w:tcPr>
+          <w:p>
+            <w:pPr>
+              <w:widowControl w:val="0"/>
+              <w:spacing w:line="240" w:lineRule="auto"/>
+              <w:rPr>
+                <w:b/>
+              </w:rPr>
+            </w:pPr>
+            <w:r>
+              <w:rPr>
+                <w:b/>
+              </w:rPr>
+              <w:t>X</w:t>
+            </w:r>
+          </w:p>
+        </w:tc>
+        <w:tc>
+          <w:tcPr>
+            <w:tcW w:w="1245" w:type="dxa"/>
+            <w:tcMar>
+              <w:top w:w="100" w:type="dxa"/>
+              <w:left w:w="100" w:type="dxa"/>
+              <w:bottom w:w="100" w:type="dxa"/>
+              <w:right w:w="100" w:type="dxa"/>
+            </w:tcMar>
+          </w:tcPr>
+          <w:p>
+            <w:pPr>
+              <w:widowControl w:val="0"/>
+              <w:spacing w:line="240" w:lineRule="auto"/>
+              <w:rPr>
+                <w:b/>
+              </w:rPr>
+            </w:pPr>
+          </w:p>
+        </w:tc>
+        <w:tc>
+          <w:tcPr>
+            <w:tcW w:w="1920" w:type="dxa"/>
+            <w:tcMar>
+              <w:top w:w="100" w:type="dxa"/>
+              <w:left w:w="100" w:type="dxa"/>
+              <w:bottom w:w="100" w:type="dxa"/>
+              <w:right w:w="100" w:type="dxa"/>
+            </w:tcMar>
+          </w:tcPr>
+          <w:p>
+            <w:pPr>
+              <w:widowControl w:val="0"/>
+              <w:spacing w:line="240" w:lineRule="auto"/>
+              <w:rPr>
+                <w:b/>
+              </w:rPr>
+            </w:pPr>
+          </w:p>
+        </w:tc>
+      </w:tr>
+      <w:bookmarkEnd w:id="21"/>
+      <w:tr>
+        <w:tc>
+          <w:tcPr>
+            <w:tcW w:w="1590" w:type="dxa"/>
+            <w:tcMar>
+              <w:top w:w="100" w:type="dxa"/>
+              <w:left w:w="100" w:type="dxa"/>
+              <w:bottom w:w="100" w:type="dxa"/>
+              <w:right w:w="100" w:type="dxa"/>
+            </w:tcMar>
+          </w:tcPr>
+          <w:p>
+            <w:pPr>
+              <w:widowControl w:val="0"/>
+              <w:spacing w:line="240" w:lineRule="auto"/>
+            </w:pPr>
+            <w:r>
+              <w:t>Technical</w:t>
+            </w:r>
+          </w:p>
+          <w:p>
+            <w:pPr>
+              <w:widowControl w:val="0"/>
+              <w:spacing w:line="240" w:lineRule="auto"/>
+            </w:pPr>
+            <w:r>
+              <w:t>Safety</w:t>
+            </w:r>
+          </w:p>
+          <w:p>
+            <w:pPr>
+              <w:widowControl w:val="0"/>
+              <w:spacing w:line="240" w:lineRule="auto"/>
+            </w:pPr>
+            <w:r>
+              <w:t>Requirement</w:t>
+            </w:r>
+          </w:p>
+          <w:p>
+            <w:pPr>
+              <w:widowControl w:val="0"/>
+              <w:spacing w:line="240" w:lineRule="auto"/>
+            </w:pPr>
+            <w:r>
+              <w:t>01-02-01</w:t>
+            </w:r>
+          </w:p>
+        </w:tc>
+        <w:tc>
+          <w:tcPr>
+            <w:tcW w:w="3450" w:type="dxa"/>
+            <w:tcMar>
+              <w:top w:w="100" w:type="dxa"/>
+              <w:left w:w="100" w:type="dxa"/>
+              <w:bottom w:w="100" w:type="dxa"/>
+              <w:right w:w="100" w:type="dxa"/>
+            </w:tcMar>
+          </w:tcPr>
+          <w:p>
+            <w:pPr>
+              <w:widowControl w:val="0"/>
+            </w:pPr>
+            <w:r>
+              <w:t>The LDW safety component shall ensure that the amplitude of the LDW_Torque_Request sent to the Final Electronic Power Steering Torque component is below Max_Torque_Frequency</w:t>
             </w:r>
           </w:p>
         </w:tc>
@@ -7899,7 +7505,7 @@
               <w:spacing w:line="240" w:lineRule="auto"/>
             </w:pPr>
             <w:r>
-              <w:t>01-01-06</w:t>
+              <w:t>01-02-02</w:t>
             </w:r>
           </w:p>
         </w:tc>
@@ -7918,7 +7524,7 @@
               <w:widowControl w:val="0"/>
             </w:pPr>
             <w:r>
-              <w:t xml:space="preserve">The LDW_SAFETY_ACTIVATION component shall output a malfunction to the car display when it receives an error </w:t>
+              <w:t>The validity and integrity of the data transmission for LDW_Torque_Request signal shall be ensured</w:t>
             </w:r>
           </w:p>
         </w:tc>
@@ -8033,13 +7639,7 @@
               <w:spacing w:line="240" w:lineRule="auto"/>
             </w:pPr>
             <w:r>
-              <w:t>01-0</w:t>
-            </w:r>
-            <w:r>
-              <w:t>2-</w:t>
-            </w:r>
-            <w:r>
-              <w:t>01</w:t>
+              <w:t>01-02-03</w:t>
             </w:r>
           </w:p>
         </w:tc>
@@ -8058,7 +7658,7 @@
               <w:widowControl w:val="0"/>
             </w:pPr>
             <w:r>
-              <w:t>The Frequency Limiter component shall limit the Limited_LDW_Frequency_Request is below Max_Torque_Frequency</w:t>
+              <w:t>As soon as a failure is detected by the LDW function, it shall deactivate the LDW feature and the LDW_Torque_Request shall be set to zero</w:t>
             </w:r>
           </w:p>
         </w:tc>
@@ -8173,7 +7773,7 @@
               <w:spacing w:line="240" w:lineRule="auto"/>
             </w:pPr>
             <w:r>
-              <w:t>01-02-02</w:t>
+              <w:t>01-02-04</w:t>
             </w:r>
           </w:p>
         </w:tc>
@@ -8192,7 +7792,7 @@
               <w:widowControl w:val="0"/>
             </w:pPr>
             <w:r>
-              <w:t>The LDW_Safety_Output_Generator component shall limit the LDW_Frequency_Request frequencyis below Max_Torque_Frequency</w:t>
+              <w:t>As soon as the LDW function deactivates the LDW feature, the LDW Safety software block shall send a signal to the car display ECU to turn on a warning light</w:t>
             </w:r>
           </w:p>
         </w:tc>
@@ -8307,7 +7907,7 @@
               <w:spacing w:line="240" w:lineRule="auto"/>
             </w:pPr>
             <w:r>
-              <w:t>01-02-03</w:t>
+              <w:t>01-02-05</w:t>
             </w:r>
           </w:p>
         </w:tc>
@@ -8326,7 +7926,7 @@
               <w:widowControl w:val="0"/>
             </w:pPr>
             <w:r>
-              <w:t>The Torque Limiter component shall output an error if the Limited_LDW_Frequency_Request frequency is above Max_Torque_Frequency</w:t>
+              <w:t>Memory test shall be conducted at start up of the EPS ECU to check for any faults in memory</w:t>
             </w:r>
           </w:p>
         </w:tc>
@@ -8414,6 +8014,7 @@
               <w:spacing w:line="240" w:lineRule="auto"/>
             </w:pPr>
             <w:r>
+              <w:lastRenderedPageBreak/>
               <w:t>Technical</w:t>
             </w:r>
           </w:p>
@@ -8432,7 +8033,6 @@
               <w:spacing w:line="240" w:lineRule="auto"/>
             </w:pPr>
             <w:r>
-              <w:lastRenderedPageBreak/>
               <w:t>Requirement</w:t>
             </w:r>
           </w:p>
@@ -8442,7 +8042,7 @@
               <w:spacing w:line="240" w:lineRule="auto"/>
             </w:pPr>
             <w:r>
-              <w:t>01-02-04</w:t>
+              <w:t>02-01-01</w:t>
             </w:r>
           </w:p>
         </w:tc>
@@ -8461,12 +8061,7 @@
               <w:widowControl w:val="0"/>
             </w:pPr>
             <w:r>
-              <w:lastRenderedPageBreak/>
-              <w:t xml:space="preserve">The LDW_Safety_Output_Generator </w:t>
-            </w:r>
-            <w:r>
-              <w:lastRenderedPageBreak/>
-              <w:t>component shall output an error if LDW_Frequency_Request frequency is above Max_Torque_Frequency</w:t>
+              <w:t>The LKA safety component shall ensure that the duration of the LKA_Torque_Request sent to the Final Electronic Power Steering Torque component is below Max_Duration</w:t>
             </w:r>
           </w:p>
         </w:tc>
@@ -8492,7 +8087,6 @@
               <w:rPr>
                 <w:b/>
               </w:rPr>
-              <w:lastRenderedPageBreak/>
               <w:t>X</w:t>
             </w:r>
           </w:p>
@@ -8582,7 +8176,7 @@
               <w:spacing w:line="240" w:lineRule="auto"/>
             </w:pPr>
             <w:r>
-              <w:t>01-02-05</w:t>
+              <w:t>02-01-02</w:t>
             </w:r>
           </w:p>
         </w:tc>
@@ -8601,7 +8195,7 @@
               <w:widowControl w:val="0"/>
             </w:pPr>
             <w:r>
-              <w:t xml:space="preserve">The LDW_SAFETY_ACTIVATION component shall deactivate the EPS_Torque_generator when it receives an error </w:t>
+              <w:t>The validity and integrity of the data transmission for LKA_Torque_Request Request signal shall be ensured</w:t>
             </w:r>
           </w:p>
         </w:tc>
@@ -8716,10 +8310,7 @@
               <w:spacing w:line="240" w:lineRule="auto"/>
             </w:pPr>
             <w:r>
-              <w:t>02-01-</w:t>
-            </w:r>
-            <w:r>
-              <w:t>01</w:t>
+              <w:t>02-01-03</w:t>
             </w:r>
           </w:p>
         </w:tc>
@@ -8738,7 +8329,7 @@
               <w:widowControl w:val="0"/>
             </w:pPr>
             <w:r>
-              <w:t>The LKA_Torque_Request duration shall be below Max_Duration.</w:t>
+              <w:t>As soon as a failure is detected by theLKA function, it shall deactivate the LKA feature and the LKA_Torque_Request shall be set to zero</w:t>
             </w:r>
           </w:p>
         </w:tc>
@@ -8853,7 +8444,7 @@
               <w:spacing w:line="240" w:lineRule="auto"/>
             </w:pPr>
             <w:r>
-              <w:t>02-01-02</w:t>
+              <w:t>02-01-04</w:t>
             </w:r>
           </w:p>
         </w:tc>
@@ -8872,7 +8463,7 @@
               <w:widowControl w:val="0"/>
             </w:pPr>
             <w:r>
-              <w:t>The LKA Safety component shall output an error if the duration LKA_Torque_Request is above Max_Duration.</w:t>
+              <w:t>As soon as the LKA function deactivates the LKA feature, the LKA_Torque_Request block shall send a signal to the car display ECU to turn on a warning light</w:t>
             </w:r>
           </w:p>
         </w:tc>
@@ -8987,7 +8578,7 @@
               <w:spacing w:line="240" w:lineRule="auto"/>
             </w:pPr>
             <w:r>
-              <w:t>02-01-03</w:t>
+              <w:t>02-01-05</w:t>
             </w:r>
           </w:p>
         </w:tc>
@@ -9006,280 +8597,7 @@
               <w:widowControl w:val="0"/>
             </w:pPr>
             <w:r>
-              <w:t>A Safety test shall be conducted on the memory on start up</w:t>
-            </w:r>
-          </w:p>
-        </w:tc>
-        <w:tc>
-          <w:tcPr>
-            <w:tcW w:w="1350" w:type="dxa"/>
-            <w:tcMar>
-              <w:top w:w="100" w:type="dxa"/>
-              <w:left w:w="100" w:type="dxa"/>
-              <w:bottom w:w="100" w:type="dxa"/>
-              <w:right w:w="100" w:type="dxa"/>
-            </w:tcMar>
-          </w:tcPr>
-          <w:p>
-            <w:pPr>
-              <w:widowControl w:val="0"/>
-              <w:spacing w:line="240" w:lineRule="auto"/>
-              <w:rPr>
-                <w:b/>
-              </w:rPr>
-            </w:pPr>
-            <w:r>
-              <w:rPr>
-                <w:b/>
-              </w:rPr>
-              <w:t>X</w:t>
-            </w:r>
-          </w:p>
-        </w:tc>
-        <w:tc>
-          <w:tcPr>
-            <w:tcW w:w="1245" w:type="dxa"/>
-            <w:tcMar>
-              <w:top w:w="100" w:type="dxa"/>
-              <w:left w:w="100" w:type="dxa"/>
-              <w:bottom w:w="100" w:type="dxa"/>
-              <w:right w:w="100" w:type="dxa"/>
-            </w:tcMar>
-          </w:tcPr>
-          <w:p>
-            <w:pPr>
-              <w:widowControl w:val="0"/>
-              <w:spacing w:line="240" w:lineRule="auto"/>
-              <w:rPr>
-                <w:b/>
-              </w:rPr>
-            </w:pPr>
-          </w:p>
-        </w:tc>
-        <w:tc>
-          <w:tcPr>
-            <w:tcW w:w="1920" w:type="dxa"/>
-            <w:tcMar>
-              <w:top w:w="100" w:type="dxa"/>
-              <w:left w:w="100" w:type="dxa"/>
-              <w:bottom w:w="100" w:type="dxa"/>
-              <w:right w:w="100" w:type="dxa"/>
-            </w:tcMar>
-          </w:tcPr>
-          <w:p>
-            <w:pPr>
-              <w:widowControl w:val="0"/>
-              <w:spacing w:line="240" w:lineRule="auto"/>
-              <w:rPr>
-                <w:b/>
-              </w:rPr>
-            </w:pPr>
-          </w:p>
-        </w:tc>
-      </w:tr>
-      <w:tr>
-        <w:tc>
-          <w:tcPr>
-            <w:tcW w:w="1590" w:type="dxa"/>
-            <w:tcMar>
-              <w:top w:w="100" w:type="dxa"/>
-              <w:left w:w="100" w:type="dxa"/>
-              <w:bottom w:w="100" w:type="dxa"/>
-              <w:right w:w="100" w:type="dxa"/>
-            </w:tcMar>
-          </w:tcPr>
-          <w:p>
-            <w:pPr>
-              <w:widowControl w:val="0"/>
-              <w:spacing w:line="240" w:lineRule="auto"/>
-            </w:pPr>
-            <w:r>
-              <w:t>Technical</w:t>
-            </w:r>
-          </w:p>
-          <w:p>
-            <w:pPr>
-              <w:widowControl w:val="0"/>
-              <w:spacing w:line="240" w:lineRule="auto"/>
-            </w:pPr>
-            <w:r>
-              <w:t>Safety</w:t>
-            </w:r>
-          </w:p>
-          <w:p>
-            <w:pPr>
-              <w:widowControl w:val="0"/>
-              <w:spacing w:line="240" w:lineRule="auto"/>
-            </w:pPr>
-            <w:r>
-              <w:t>Requirement</w:t>
-            </w:r>
-          </w:p>
-          <w:p>
-            <w:pPr>
-              <w:widowControl w:val="0"/>
-              <w:spacing w:line="240" w:lineRule="auto"/>
-            </w:pPr>
-            <w:r>
-              <w:t>02-01-04</w:t>
-            </w:r>
-          </w:p>
-        </w:tc>
-        <w:tc>
-          <w:tcPr>
-            <w:tcW w:w="3450" w:type="dxa"/>
-            <w:tcMar>
-              <w:top w:w="100" w:type="dxa"/>
-              <w:left w:w="100" w:type="dxa"/>
-              <w:bottom w:w="100" w:type="dxa"/>
-              <w:right w:w="100" w:type="dxa"/>
-            </w:tcMar>
-          </w:tcPr>
-          <w:p>
-            <w:pPr>
-              <w:widowControl w:val="0"/>
-            </w:pPr>
-            <w:r>
-              <w:t xml:space="preserve">The LKA_Safety component shall deactivate the EPS_Torque_generator when it receives an error </w:t>
-            </w:r>
-          </w:p>
-        </w:tc>
-        <w:tc>
-          <w:tcPr>
-            <w:tcW w:w="1350" w:type="dxa"/>
-            <w:tcMar>
-              <w:top w:w="100" w:type="dxa"/>
-              <w:left w:w="100" w:type="dxa"/>
-              <w:bottom w:w="100" w:type="dxa"/>
-              <w:right w:w="100" w:type="dxa"/>
-            </w:tcMar>
-          </w:tcPr>
-          <w:p>
-            <w:pPr>
-              <w:widowControl w:val="0"/>
-              <w:spacing w:line="240" w:lineRule="auto"/>
-              <w:rPr>
-                <w:b/>
-              </w:rPr>
-            </w:pPr>
-            <w:r>
-              <w:rPr>
-                <w:b/>
-              </w:rPr>
-              <w:t>X</w:t>
-            </w:r>
-          </w:p>
-        </w:tc>
-        <w:tc>
-          <w:tcPr>
-            <w:tcW w:w="1245" w:type="dxa"/>
-            <w:tcMar>
-              <w:top w:w="100" w:type="dxa"/>
-              <w:left w:w="100" w:type="dxa"/>
-              <w:bottom w:w="100" w:type="dxa"/>
-              <w:right w:w="100" w:type="dxa"/>
-            </w:tcMar>
-          </w:tcPr>
-          <w:p>
-            <w:pPr>
-              <w:widowControl w:val="0"/>
-              <w:spacing w:line="240" w:lineRule="auto"/>
-              <w:rPr>
-                <w:b/>
-              </w:rPr>
-            </w:pPr>
-          </w:p>
-        </w:tc>
-        <w:tc>
-          <w:tcPr>
-            <w:tcW w:w="1920" w:type="dxa"/>
-            <w:tcMar>
-              <w:top w:w="100" w:type="dxa"/>
-              <w:left w:w="100" w:type="dxa"/>
-              <w:bottom w:w="100" w:type="dxa"/>
-              <w:right w:w="100" w:type="dxa"/>
-            </w:tcMar>
-          </w:tcPr>
-          <w:p>
-            <w:pPr>
-              <w:widowControl w:val="0"/>
-              <w:spacing w:line="240" w:lineRule="auto"/>
-              <w:rPr>
-                <w:b/>
-              </w:rPr>
-            </w:pPr>
-          </w:p>
-        </w:tc>
-      </w:tr>
-      <w:tr>
-        <w:tc>
-          <w:tcPr>
-            <w:tcW w:w="1590" w:type="dxa"/>
-            <w:tcMar>
-              <w:top w:w="100" w:type="dxa"/>
-              <w:left w:w="100" w:type="dxa"/>
-              <w:bottom w:w="100" w:type="dxa"/>
-              <w:right w:w="100" w:type="dxa"/>
-            </w:tcMar>
-          </w:tcPr>
-          <w:p>
-            <w:pPr>
-              <w:widowControl w:val="0"/>
-              <w:spacing w:line="240" w:lineRule="auto"/>
-            </w:pPr>
-            <w:r>
-              <w:t>Technical</w:t>
-            </w:r>
-          </w:p>
-          <w:p>
-            <w:pPr>
-              <w:widowControl w:val="0"/>
-              <w:spacing w:line="240" w:lineRule="auto"/>
-            </w:pPr>
-            <w:r>
-              <w:t>Safety</w:t>
-            </w:r>
-          </w:p>
-          <w:p>
-            <w:pPr>
-              <w:widowControl w:val="0"/>
-              <w:spacing w:line="240" w:lineRule="auto"/>
-            </w:pPr>
-            <w:r>
-              <w:t>Requirement</w:t>
-            </w:r>
-          </w:p>
-          <w:p>
-            <w:pPr>
-              <w:widowControl w:val="0"/>
-              <w:spacing w:line="240" w:lineRule="auto"/>
-            </w:pPr>
-            <w:r>
-              <w:t>02-01-</w:t>
-            </w:r>
-            <w:bookmarkStart w:id="21" w:name="_GoBack"/>
-            <w:bookmarkEnd w:id="21"/>
-            <w:r>
-              <w:t>05</w:t>
-            </w:r>
-          </w:p>
-        </w:tc>
-        <w:tc>
-          <w:tcPr>
-            <w:tcW w:w="3450" w:type="dxa"/>
-            <w:tcMar>
-              <w:top w:w="100" w:type="dxa"/>
-              <w:left w:w="100" w:type="dxa"/>
-              <w:bottom w:w="100" w:type="dxa"/>
-              <w:right w:w="100" w:type="dxa"/>
-            </w:tcMar>
-          </w:tcPr>
-          <w:p>
-            <w:pPr>
-              <w:widowControl w:val="0"/>
-            </w:pPr>
-            <w:r>
-              <w:t xml:space="preserve">The LKA_Safety component shall output a malfunction to the car display when it receives an error </w:t>
+              <w:t>Memory test shall be conducted at start up of the EPS ECU to check for any faults in memory</w:t>
             </w:r>
           </w:p>
         </w:tc>
@@ -9636,11 +8954,7 @@
               <w:t>LDW</w:t>
             </w:r>
             <w:r>
-              <w:t xml:space="preserve"> Malfunction Warning on Car </w:t>
-            </w:r>
-            <w:r>
-              <w:lastRenderedPageBreak/>
-              <w:t>Display</w:t>
+              <w:t xml:space="preserve"> Malfunction Warning on Car Display</w:t>
             </w:r>
           </w:p>
         </w:tc>
@@ -9662,7 +8976,6 @@
               <w:spacing w:line="240" w:lineRule="auto"/>
             </w:pPr>
             <w:r>
-              <w:lastRenderedPageBreak/>
               <w:t>WDC-02</w:t>
             </w:r>
           </w:p>
@@ -9900,6 +9213,7 @@
     <w:lsdException w:name="HTML Sample" w:semiHidden="1" w:unhideWhenUsed="1"/>
     <w:lsdException w:name="HTML Typewriter" w:semiHidden="1" w:unhideWhenUsed="1"/>
     <w:lsdException w:name="HTML Variable" w:semiHidden="1" w:unhideWhenUsed="1"/>
+    <w:lsdException w:name="Normal Table" w:semiHidden="1" w:unhideWhenUsed="1"/>
     <w:lsdException w:name="annotation subject" w:semiHidden="1" w:unhideWhenUsed="1"/>
     <w:lsdException w:name="No List" w:semiHidden="1" w:unhideWhenUsed="1"/>
     <w:lsdException w:name="Outline List 1" w:semiHidden="1" w:unhideWhenUsed="1"/>
@@ -9946,8 +9260,10 @@
     <w:lsdException w:name="Table Subtle 2" w:semiHidden="1" w:unhideWhenUsed="1"/>
     <w:lsdException w:name="Table Web 1" w:semiHidden="1" w:unhideWhenUsed="1"/>
     <w:lsdException w:name="Table Web 2" w:semiHidden="1" w:unhideWhenUsed="1"/>
+    <w:lsdException w:name="Table Web 3" w:semiHidden="1" w:unhideWhenUsed="1"/>
     <w:lsdException w:name="Balloon Text" w:semiHidden="1" w:unhideWhenUsed="1"/>
     <w:lsdException w:name="Table Grid" w:uiPriority="39"/>
+    <w:lsdException w:name="Table Theme" w:semiHidden="1" w:unhideWhenUsed="1"/>
     <w:lsdException w:name="Placeholder Text" w:semiHidden="1"/>
     <w:lsdException w:name="No Spacing" w:uiPriority="1" w:qFormat="1"/>
     <w:lsdException w:name="Light Shading" w:uiPriority="60"/>

</xml_diff>

<commit_message>
techincal safety concept purpose
</commit_message>
<xml_diff>
--- a/Term3/CarND-Functional-Safety-Project/04_TechnicalSafetyConcept_LaneAssistance.docx
+++ b/Term3/CarND-Functional-Safety-Project/04_TechnicalSafetyConcept_LaneAssistance.docx
@@ -508,8 +508,18 @@
                 <w:sz w:val="22"/>
                 <w:szCs w:val="22"/>
               </w:rPr>
-              <w:t>First submissio</w:t>
-            </w:r>
+              <w:t xml:space="preserve">First </w:t>
+            </w:r>
+            <w:proofErr w:type="spellStart"/>
+            <w:r>
+              <w:rPr>
+                <w:rFonts w:ascii="Calibri" w:eastAsia="Calibri" w:hAnsi="Calibri" w:cs="Calibri"/>
+                <w:sz w:val="22"/>
+                <w:szCs w:val="22"/>
+              </w:rPr>
+              <w:t>submissio</w:t>
+            </w:r>
+            <w:proofErr w:type="spellEnd"/>
           </w:p>
         </w:tc>
       </w:tr>
@@ -1065,18 +1075,9 @@
     </w:p>
     <w:p/>
     <w:p>
-      <w:pPr>
-        <w:rPr>
-          <w:b/>
-          <w:color w:val="B7B7B7"/>
-        </w:rPr>
-      </w:pPr>
+      <w:bookmarkStart w:id="12" w:name="_GoBack"/>
       <w:r>
-        <w:rPr>
-          <w:b/>
-          <w:color w:val="B7B7B7"/>
-        </w:rPr>
-        <w:t>[Instructions: Answer what is the purpose of a technical safety concept?]</w:t>
+        <w:t>The purpose of the technical safety concept is to derive technical requirements from functional safety requirements, assign them an ASIL and a component. Technical requirements inherent ASIL from functional safety requirements. Technical requirements are more detailed than functional safety requirements, hence, they are assigned to components in the architecture.</w:t>
       </w:r>
     </w:p>
     <w:p>
@@ -1084,7 +1085,8 @@
         <w:pStyle w:val="Heading1"/>
         <w:contextualSpacing w:val="0"/>
       </w:pPr>
-      <w:bookmarkStart w:id="12" w:name="_757cx6xm46zb" w:colFirst="0" w:colLast="0"/>
+      <w:bookmarkStart w:id="13" w:name="_757cx6xm46zb" w:colFirst="0" w:colLast="0"/>
+      <w:bookmarkEnd w:id="13"/>
       <w:bookmarkEnd w:id="12"/>
       <w:r>
         <w:lastRenderedPageBreak/>
@@ -1096,8 +1098,8 @@
         <w:pStyle w:val="Heading2"/>
         <w:contextualSpacing w:val="0"/>
       </w:pPr>
-      <w:bookmarkStart w:id="13" w:name="_2f9rjqxbsp2" w:colFirst="0" w:colLast="0"/>
-      <w:bookmarkEnd w:id="13"/>
+      <w:bookmarkStart w:id="14" w:name="_2f9rjqxbsp2" w:colFirst="0" w:colLast="0"/>
+      <w:bookmarkEnd w:id="14"/>
       <w:r>
         <w:t>Functional Safety Requirements</w:t>
       </w:r>
@@ -1311,8 +1313,13 @@
           </w:tcPr>
           <w:p>
             <w:r>
-              <w:t>The lane keeping item shall ensure that the lane departure oscillating torque amplitude is below Max_Torque_Amplitude</w:t>
-            </w:r>
+              <w:t xml:space="preserve">The lane keeping item shall ensure that the lane departure oscillating torque amplitude is below </w:t>
+            </w:r>
+            <w:proofErr w:type="spellStart"/>
+            <w:r>
+              <w:t>Max_Torque_Amplitude</w:t>
+            </w:r>
+            <w:proofErr w:type="spellEnd"/>
           </w:p>
           <w:p>
             <w:pPr>
@@ -1356,8 +1363,13 @@
               <w:spacing w:line="240" w:lineRule="auto"/>
             </w:pPr>
             <w:r>
-              <w:t>50 ms</w:t>
-            </w:r>
+              <w:t xml:space="preserve">50 </w:t>
+            </w:r>
+            <w:proofErr w:type="spellStart"/>
+            <w:r>
+              <w:t>ms</w:t>
+            </w:r>
+            <w:proofErr w:type="spellEnd"/>
           </w:p>
         </w:tc>
         <w:tc>
@@ -1440,8 +1452,13 @@
           </w:tcPr>
           <w:p>
             <w:r>
-              <w:t>The lane keeping item shall ensure that the lane departure oscillating torque frequency is below Max_Torque_Frequency</w:t>
-            </w:r>
+              <w:t xml:space="preserve">The lane keeping item shall ensure that the lane departure oscillating torque frequency is below </w:t>
+            </w:r>
+            <w:proofErr w:type="spellStart"/>
+            <w:r>
+              <w:t>Max_Torque_Frequency</w:t>
+            </w:r>
+            <w:proofErr w:type="spellEnd"/>
           </w:p>
           <w:p>
             <w:pPr>
@@ -1485,8 +1502,13 @@
               <w:spacing w:line="240" w:lineRule="auto"/>
             </w:pPr>
             <w:r>
-              <w:t>50 ms</w:t>
-            </w:r>
+              <w:t xml:space="preserve">50 </w:t>
+            </w:r>
+            <w:proofErr w:type="spellStart"/>
+            <w:r>
+              <w:t>ms</w:t>
+            </w:r>
+            <w:proofErr w:type="spellEnd"/>
           </w:p>
         </w:tc>
         <w:tc>
@@ -1587,8 +1609,16 @@
               <w:rPr>
                 <w:shd w:val="clear" w:color="auto" w:fill="FFFFFF"/>
               </w:rPr>
-              <w:t>The electronic power steering ECU shall limit lane keeping assistance torque for only Max_Duration</w:t>
-            </w:r>
+              <w:t xml:space="preserve">The electronic power steering ECU shall limit lane keeping assistance torque for only </w:t>
+            </w:r>
+            <w:proofErr w:type="spellStart"/>
+            <w:r>
+              <w:rPr>
+                <w:shd w:val="clear" w:color="auto" w:fill="FFFFFF"/>
+              </w:rPr>
+              <w:t>Max_Duration</w:t>
+            </w:r>
+            <w:proofErr w:type="spellEnd"/>
           </w:p>
         </w:tc>
         <w:tc>
@@ -1627,7 +1657,15 @@
               <w:spacing w:line="240" w:lineRule="auto"/>
             </w:pPr>
             <w:r>
-              <w:t xml:space="preserve">500 ms </w:t>
+              <w:t xml:space="preserve">500 </w:t>
+            </w:r>
+            <w:proofErr w:type="spellStart"/>
+            <w:r>
+              <w:t>ms</w:t>
+            </w:r>
+            <w:proofErr w:type="spellEnd"/>
+            <w:r>
+              <w:t xml:space="preserve"> </w:t>
             </w:r>
           </w:p>
         </w:tc>
@@ -1660,8 +1698,6 @@
               <w:widowControl w:val="0"/>
               <w:spacing w:line="240" w:lineRule="auto"/>
             </w:pPr>
-            <w:bookmarkStart w:id="14" w:name="_GoBack"/>
-            <w:bookmarkEnd w:id="14"/>
           </w:p>
         </w:tc>
       </w:tr>
@@ -2378,7 +2414,23 @@
               <w:t>frequency</w:t>
             </w:r>
             <w:r>
-              <w:t xml:space="preserve"> to Max_Torque_Amplitude and Max_Torque_Frequency respectively. </w:t>
+              <w:t xml:space="preserve"> to </w:t>
+            </w:r>
+            <w:proofErr w:type="spellStart"/>
+            <w:r>
+              <w:t>Max_Torque_Amplitude</w:t>
+            </w:r>
+            <w:proofErr w:type="spellEnd"/>
+            <w:r>
+              <w:t xml:space="preserve"> and </w:t>
+            </w:r>
+            <w:proofErr w:type="spellStart"/>
+            <w:r>
+              <w:t>Max_Torque_Frequency</w:t>
+            </w:r>
+            <w:proofErr w:type="spellEnd"/>
+            <w:r>
+              <w:t xml:space="preserve"> respectively. </w:t>
             </w:r>
           </w:p>
         </w:tc>
@@ -2420,8 +2472,13 @@
               <w:spacing w:line="240" w:lineRule="auto"/>
             </w:pPr>
             <w:r>
-              <w:t>Software block that limits the LKA activity duration to Max_Duration</w:t>
-            </w:r>
+              <w:t xml:space="preserve">Software block that limits the LKA activity duration to </w:t>
+            </w:r>
+            <w:proofErr w:type="spellStart"/>
+            <w:r>
+              <w:t>Max_Duration</w:t>
+            </w:r>
+            <w:proofErr w:type="spellEnd"/>
           </w:p>
         </w:tc>
       </w:tr>
@@ -2900,8 +2957,13 @@
               <w:widowControl w:val="0"/>
             </w:pPr>
             <w:r>
-              <w:t>The lane keeping item shall ensure that the lane departure oscillating torque amplitude is below Max_Torque_Amplitude</w:t>
-            </w:r>
+              <w:t xml:space="preserve">The lane keeping item shall ensure that the lane departure oscillating torque amplitude is below </w:t>
+            </w:r>
+            <w:proofErr w:type="spellStart"/>
+            <w:r>
+              <w:t>Max_Torque_Amplitude</w:t>
+            </w:r>
+            <w:proofErr w:type="spellEnd"/>
           </w:p>
         </w:tc>
         <w:tc>
@@ -3218,8 +3280,21 @@
               <w:widowControl w:val="0"/>
             </w:pPr>
             <w:r>
-              <w:t>The LDW safety component shall ensure that the amplitude of the LDW_Torque_Request sent to the Final Electronic Power Steering Torque component is below Max_Torque_Amplitude</w:t>
-            </w:r>
+              <w:t xml:space="preserve">The LDW safety component shall ensure that the amplitude of the </w:t>
+            </w:r>
+            <w:proofErr w:type="spellStart"/>
+            <w:r>
+              <w:t>LDW_Torque_Request</w:t>
+            </w:r>
+            <w:proofErr w:type="spellEnd"/>
+            <w:r>
+              <w:t xml:space="preserve"> sent to the Final Electronic Power Steering Torque component is below </w:t>
+            </w:r>
+            <w:proofErr w:type="spellStart"/>
+            <w:r>
+              <w:t>Max_Torque_Amplitude</w:t>
+            </w:r>
+            <w:proofErr w:type="spellEnd"/>
           </w:p>
         </w:tc>
         <w:tc>
@@ -3358,7 +3433,15 @@
               <w:widowControl w:val="0"/>
             </w:pPr>
             <w:r>
-              <w:t>The validity and integrity of the data transmission for LDW_Torque_Request signal shall be ensured</w:t>
+              <w:t xml:space="preserve">The validity and integrity of the data transmission for </w:t>
+            </w:r>
+            <w:proofErr w:type="spellStart"/>
+            <w:r>
+              <w:t>LDW_Torque_Request</w:t>
+            </w:r>
+            <w:proofErr w:type="spellEnd"/>
+            <w:r>
+              <w:t xml:space="preserve"> signal shall be ensured</w:t>
             </w:r>
           </w:p>
         </w:tc>
@@ -3498,7 +3581,15 @@
               <w:widowControl w:val="0"/>
             </w:pPr>
             <w:r>
-              <w:t>As soon as a failure is detected by the LDW function, it shall deactivate the LDW feature and the LDW_Torque_Request shall be set to zero</w:t>
+              <w:t xml:space="preserve">As soon as a failure is detected by the LDW function, it shall deactivate the LDW feature and the </w:t>
+            </w:r>
+            <w:proofErr w:type="spellStart"/>
+            <w:r>
+              <w:t>LDW_Torque_Request</w:t>
+            </w:r>
+            <w:proofErr w:type="spellEnd"/>
+            <w:r>
+              <w:t xml:space="preserve"> shall be set to zero</w:t>
             </w:r>
           </w:p>
         </w:tc>
@@ -3779,7 +3870,15 @@
               <w:widowControl w:val="0"/>
             </w:pPr>
             <w:r>
-              <w:t>Memory test shall be conducted at start up of the EPS ECU to check for any faults in memory</w:t>
+              <w:t xml:space="preserve">Memory test shall be conducted at </w:t>
+            </w:r>
+            <w:proofErr w:type="spellStart"/>
+            <w:r>
+              <w:t>start up</w:t>
+            </w:r>
+            <w:proofErr w:type="spellEnd"/>
+            <w:r>
+              <w:t xml:space="preserve"> of the EPS ECU to check for any faults in memory</w:t>
             </w:r>
           </w:p>
         </w:tc>
@@ -4095,8 +4194,13 @@
               <w:widowControl w:val="0"/>
             </w:pPr>
             <w:r>
-              <w:t>The lane keeping item shall ensure that the lane departure oscillating torque frequency is below Max_Torque_Frequency</w:t>
-            </w:r>
+              <w:t xml:space="preserve">The lane keeping item shall ensure that the lane departure oscillating torque frequency is below </w:t>
+            </w:r>
+            <w:proofErr w:type="spellStart"/>
+            <w:r>
+              <w:t>Max_Torque_Frequency</w:t>
+            </w:r>
+            <w:proofErr w:type="spellEnd"/>
           </w:p>
         </w:tc>
         <w:tc>
@@ -4418,12 +4522,22 @@
               <w:widowControl w:val="0"/>
             </w:pPr>
             <w:r>
-              <w:t xml:space="preserve">The LDW safety component shall ensure that the amplitude of the LDW_Torque_Request sent to the Final Electronic Power Steering Torque component is below </w:t>
-            </w:r>
+              <w:t xml:space="preserve">The LDW safety component shall ensure that the amplitude of the </w:t>
+            </w:r>
+            <w:proofErr w:type="spellStart"/>
+            <w:r>
+              <w:t>LDW_Torque_Request</w:t>
+            </w:r>
+            <w:proofErr w:type="spellEnd"/>
+            <w:r>
+              <w:t xml:space="preserve"> sent to the Final Electronic Power Steering Torque component is below </w:t>
+            </w:r>
+            <w:proofErr w:type="spellStart"/>
             <w:r>
               <w:lastRenderedPageBreak/>
               <w:t>Max_Torque_Frequency</w:t>
             </w:r>
+            <w:proofErr w:type="spellEnd"/>
           </w:p>
         </w:tc>
         <w:tc>
@@ -4563,7 +4677,15 @@
               <w:widowControl w:val="0"/>
             </w:pPr>
             <w:r>
-              <w:t>The validity and integrity of the data transmission for LDW_Torque_Request signal shall be ensured</w:t>
+              <w:t xml:space="preserve">The validity and integrity of the data transmission for </w:t>
+            </w:r>
+            <w:proofErr w:type="spellStart"/>
+            <w:r>
+              <w:t>LDW_Torque_Request</w:t>
+            </w:r>
+            <w:proofErr w:type="spellEnd"/>
+            <w:r>
+              <w:t xml:space="preserve"> signal shall be ensured</w:t>
             </w:r>
           </w:p>
         </w:tc>
@@ -4703,7 +4825,15 @@
               <w:widowControl w:val="0"/>
             </w:pPr>
             <w:r>
-              <w:t>As soon as a failure is detected by the LDW function, it shall deactivate the LDW feature and the LDW_Torque_Request shall be set to zero</w:t>
+              <w:t xml:space="preserve">As soon as a failure is detected by the LDW function, it shall deactivate the LDW feature and the </w:t>
+            </w:r>
+            <w:proofErr w:type="spellStart"/>
+            <w:r>
+              <w:t>LDW_Torque_Request</w:t>
+            </w:r>
+            <w:proofErr w:type="spellEnd"/>
+            <w:r>
+              <w:t xml:space="preserve"> shall be set to zero</w:t>
             </w:r>
           </w:p>
         </w:tc>
@@ -4983,7 +5113,15 @@
               <w:widowControl w:val="0"/>
             </w:pPr>
             <w:r>
-              <w:t>Memory test shall be conducted at start up of the EPS ECU to check for any faults in memory</w:t>
+              <w:t xml:space="preserve">Memory test shall be conducted at </w:t>
+            </w:r>
+            <w:proofErr w:type="spellStart"/>
+            <w:r>
+              <w:t>start up</w:t>
+            </w:r>
+            <w:proofErr w:type="spellEnd"/>
+            <w:r>
+              <w:t xml:space="preserve"> of the EPS ECU to check for any faults in memory</w:t>
             </w:r>
           </w:p>
         </w:tc>
@@ -5351,8 +5489,13 @@
             </w:r>
             <w:r>
               <w:lastRenderedPageBreak/>
-              <w:t>ensure that the lane keeping assistance torque is applied for only Max_Duration</w:t>
-            </w:r>
+              <w:t xml:space="preserve">ensure that the lane keeping assistance torque is applied for only </w:t>
+            </w:r>
+            <w:proofErr w:type="spellStart"/>
+            <w:r>
+              <w:t>Max_Duration</w:t>
+            </w:r>
+            <w:proofErr w:type="spellEnd"/>
           </w:p>
         </w:tc>
         <w:tc>
@@ -5678,15 +5821,22 @@
             <w:r>
               <w:t xml:space="preserve"> of the </w:t>
             </w:r>
+            <w:proofErr w:type="spellStart"/>
             <w:r>
               <w:t>LKA</w:t>
             </w:r>
             <w:r>
-              <w:t xml:space="preserve">_Torque_Request sent to the Final Electronic Power Steering Torque component is below </w:t>
-            </w:r>
+              <w:t>_Torque_Request</w:t>
+            </w:r>
+            <w:proofErr w:type="spellEnd"/>
+            <w:r>
+              <w:t xml:space="preserve"> sent to the Final Electronic Power Steering Torque component is below </w:t>
+            </w:r>
+            <w:proofErr w:type="spellStart"/>
             <w:r>
               <w:t>Max_Duration</w:t>
             </w:r>
+            <w:proofErr w:type="spellEnd"/>
           </w:p>
         </w:tc>
         <w:tc>
@@ -5827,8 +5977,13 @@
             <w:r>
               <w:t xml:space="preserve">The validity and integrity of the data transmission for </w:t>
             </w:r>
-            <w:r>
-              <w:t xml:space="preserve">LKA_Torque_Request </w:t>
+            <w:proofErr w:type="spellStart"/>
+            <w:r>
+              <w:t>LKA_Torque_Request</w:t>
+            </w:r>
+            <w:proofErr w:type="spellEnd"/>
+            <w:r>
+              <w:t xml:space="preserve"> </w:t>
             </w:r>
             <w:r>
               <w:t>Request signal shall be ensured</w:t>
@@ -5971,11 +6126,16 @@
               <w:widowControl w:val="0"/>
             </w:pPr>
             <w:r>
-              <w:t>As soon as a failure is detected by the</w:t>
+              <w:t xml:space="preserve">As soon as a failure is detected by </w:t>
+            </w:r>
+            <w:proofErr w:type="spellStart"/>
+            <w:r>
+              <w:t>the</w:t>
             </w:r>
             <w:r>
               <w:t>LKA</w:t>
             </w:r>
+            <w:proofErr w:type="spellEnd"/>
             <w:r>
               <w:t xml:space="preserve"> function, it shall deactivate </w:t>
             </w:r>
@@ -5985,8 +6145,13 @@
             <w:r>
               <w:t xml:space="preserve"> feature and the </w:t>
             </w:r>
-            <w:r>
-              <w:t xml:space="preserve">LKA_Torque_Request </w:t>
+            <w:proofErr w:type="spellStart"/>
+            <w:r>
+              <w:t>LKA_Torque_Request</w:t>
+            </w:r>
+            <w:proofErr w:type="spellEnd"/>
+            <w:r>
+              <w:t xml:space="preserve"> </w:t>
             </w:r>
             <w:r>
               <w:t>shall be set to zero</w:t>
@@ -6143,8 +6308,13 @@
             <w:r>
               <w:t xml:space="preserve">feature, the </w:t>
             </w:r>
-            <w:r>
-              <w:t xml:space="preserve">LKA_Torque_Request </w:t>
+            <w:proofErr w:type="spellStart"/>
+            <w:r>
+              <w:t>LKA_Torque_Request</w:t>
+            </w:r>
+            <w:proofErr w:type="spellEnd"/>
+            <w:r>
+              <w:t xml:space="preserve"> </w:t>
             </w:r>
             <w:r>
               <w:t>block shall send a signal to the car display ECU to turn on a warning light</w:t>
@@ -6287,7 +6457,15 @@
               <w:widowControl w:val="0"/>
             </w:pPr>
             <w:r>
-              <w:t>Memory test shall be conducted at start up of the EPS ECU to check for any faults in memory</w:t>
+              <w:t xml:space="preserve">Memory test shall be conducted at </w:t>
+            </w:r>
+            <w:proofErr w:type="spellStart"/>
+            <w:r>
+              <w:t>start up</w:t>
+            </w:r>
+            <w:proofErr w:type="spellEnd"/>
+            <w:r>
+              <w:t xml:space="preserve"> of the EPS ECU to check for any faults in memory</w:t>
             </w:r>
           </w:p>
         </w:tc>
@@ -6752,8 +6930,21 @@
               <w:widowControl w:val="0"/>
             </w:pPr>
             <w:r>
-              <w:t>The LDW safety component shall ensure that the amplitude of the LDW_Torque_Request sent to the Final Electronic Power Steering Torque component is below Max_Torque_Amplitude</w:t>
-            </w:r>
+              <w:t xml:space="preserve">The LDW safety component shall ensure that the amplitude of the </w:t>
+            </w:r>
+            <w:proofErr w:type="spellStart"/>
+            <w:r>
+              <w:t>LDW_Torque_Request</w:t>
+            </w:r>
+            <w:proofErr w:type="spellEnd"/>
+            <w:r>
+              <w:t xml:space="preserve"> sent to the Final Electronic Power Steering Torque component is below </w:t>
+            </w:r>
+            <w:proofErr w:type="spellStart"/>
+            <w:r>
+              <w:t>Max_Torque_Amplitude</w:t>
+            </w:r>
+            <w:proofErr w:type="spellEnd"/>
           </w:p>
         </w:tc>
         <w:tc>
@@ -6886,7 +7077,15 @@
               <w:widowControl w:val="0"/>
             </w:pPr>
             <w:r>
-              <w:t>The validity and integrity of the data transmission for LDW_Torque_Request signal shall be ensured</w:t>
+              <w:t xml:space="preserve">The validity and integrity of the data transmission for </w:t>
+            </w:r>
+            <w:proofErr w:type="spellStart"/>
+            <w:r>
+              <w:t>LDW_Torque_Request</w:t>
+            </w:r>
+            <w:proofErr w:type="spellEnd"/>
+            <w:r>
+              <w:t xml:space="preserve"> signal shall be ensured</w:t>
             </w:r>
           </w:p>
         </w:tc>
@@ -7021,7 +7220,15 @@
               <w:widowControl w:val="0"/>
             </w:pPr>
             <w:r>
-              <w:t>As soon as a failure is detected by the LDW function, it shall deactivate the LDW feature and the LDW_Torque_Request shall be set to zero</w:t>
+              <w:t xml:space="preserve">As soon as a failure is detected by the LDW function, it shall deactivate the LDW feature and the </w:t>
+            </w:r>
+            <w:proofErr w:type="spellStart"/>
+            <w:r>
+              <w:t>LDW_Torque_Request</w:t>
+            </w:r>
+            <w:proofErr w:type="spellEnd"/>
+            <w:r>
+              <w:t xml:space="preserve"> shall be set to zero</w:t>
             </w:r>
           </w:p>
         </w:tc>
@@ -7289,7 +7496,15 @@
               <w:widowControl w:val="0"/>
             </w:pPr>
             <w:r>
-              <w:t>Memory test shall be conducted at start up of the EPS ECU to check for any faults in memory</w:t>
+              <w:t xml:space="preserve">Memory test shall be conducted at </w:t>
+            </w:r>
+            <w:proofErr w:type="spellStart"/>
+            <w:r>
+              <w:t>start up</w:t>
+            </w:r>
+            <w:proofErr w:type="spellEnd"/>
+            <w:r>
+              <w:t xml:space="preserve"> of the EPS ECU to check for any faults in memory</w:t>
             </w:r>
           </w:p>
         </w:tc>
@@ -7423,8 +7638,21 @@
               <w:widowControl w:val="0"/>
             </w:pPr>
             <w:r>
-              <w:t>The LDW safety component shall ensure that the amplitude of the LDW_Torque_Request sent to the Final Electronic Power Steering Torque component is below Max_Torque_Frequency</w:t>
-            </w:r>
+              <w:t xml:space="preserve">The LDW safety component shall ensure that the amplitude of the </w:t>
+            </w:r>
+            <w:proofErr w:type="spellStart"/>
+            <w:r>
+              <w:t>LDW_Torque_Request</w:t>
+            </w:r>
+            <w:proofErr w:type="spellEnd"/>
+            <w:r>
+              <w:t xml:space="preserve"> sent to the Final Electronic Power Steering Torque component is below </w:t>
+            </w:r>
+            <w:proofErr w:type="spellStart"/>
+            <w:r>
+              <w:t>Max_Torque_Frequency</w:t>
+            </w:r>
+            <w:proofErr w:type="spellEnd"/>
           </w:p>
         </w:tc>
         <w:tc>
@@ -7557,7 +7785,15 @@
               <w:widowControl w:val="0"/>
             </w:pPr>
             <w:r>
-              <w:t>The validity and integrity of the data transmission for LDW_Torque_Request signal shall be ensured</w:t>
+              <w:t xml:space="preserve">The validity and integrity of the data transmission for </w:t>
+            </w:r>
+            <w:proofErr w:type="spellStart"/>
+            <w:r>
+              <w:t>LDW_Torque_Request</w:t>
+            </w:r>
+            <w:proofErr w:type="spellEnd"/>
+            <w:r>
+              <w:t xml:space="preserve"> signal shall be ensured</w:t>
             </w:r>
           </w:p>
         </w:tc>
@@ -7691,7 +7927,15 @@
               <w:widowControl w:val="0"/>
             </w:pPr>
             <w:r>
-              <w:t>As soon as a failure is detected by the LDW function, it shall deactivate the LDW feature and the LDW_Torque_Request shall be set to zero</w:t>
+              <w:t xml:space="preserve">As soon as a failure is detected by the LDW function, it shall deactivate the LDW feature and the </w:t>
+            </w:r>
+            <w:proofErr w:type="spellStart"/>
+            <w:r>
+              <w:t>LDW_Torque_Request</w:t>
+            </w:r>
+            <w:proofErr w:type="spellEnd"/>
+            <w:r>
+              <w:t xml:space="preserve"> shall be set to zero</w:t>
             </w:r>
           </w:p>
         </w:tc>
@@ -7959,7 +8203,15 @@
               <w:widowControl w:val="0"/>
             </w:pPr>
             <w:r>
-              <w:t>Memory test shall be conducted at start up of the EPS ECU to check for any faults in memory</w:t>
+              <w:t xml:space="preserve">Memory test shall be conducted at </w:t>
+            </w:r>
+            <w:proofErr w:type="spellStart"/>
+            <w:r>
+              <w:t>start up</w:t>
+            </w:r>
+            <w:proofErr w:type="spellEnd"/>
+            <w:r>
+              <w:t xml:space="preserve"> of the EPS ECU to check for any faults in memory</w:t>
             </w:r>
           </w:p>
         </w:tc>
@@ -8094,8 +8346,21 @@
               <w:widowControl w:val="0"/>
             </w:pPr>
             <w:r>
-              <w:t>The LKA safety component shall ensure that the duration of the LKA_Torque_Request sent to the Final Electronic Power Steering Torque component is below Max_Duration</w:t>
-            </w:r>
+              <w:t xml:space="preserve">The LKA safety component shall ensure that the duration of the </w:t>
+            </w:r>
+            <w:proofErr w:type="spellStart"/>
+            <w:r>
+              <w:t>LKA_Torque_Request</w:t>
+            </w:r>
+            <w:proofErr w:type="spellEnd"/>
+            <w:r>
+              <w:t xml:space="preserve"> sent to the Final Electronic Power Steering Torque component is below </w:t>
+            </w:r>
+            <w:proofErr w:type="spellStart"/>
+            <w:r>
+              <w:t>Max_Duration</w:t>
+            </w:r>
+            <w:proofErr w:type="spellEnd"/>
           </w:p>
         </w:tc>
         <w:tc>
@@ -8228,7 +8493,15 @@
               <w:widowControl w:val="0"/>
             </w:pPr>
             <w:r>
-              <w:t>The validity and integrity of the data transmission for LKA_Torque_Request Request signal shall be ensured</w:t>
+              <w:t xml:space="preserve">The validity and integrity of the data transmission for </w:t>
+            </w:r>
+            <w:proofErr w:type="spellStart"/>
+            <w:r>
+              <w:t>LKA_Torque_Request</w:t>
+            </w:r>
+            <w:proofErr w:type="spellEnd"/>
+            <w:r>
+              <w:t xml:space="preserve"> Request signal shall be ensured</w:t>
             </w:r>
           </w:p>
         </w:tc>
@@ -8362,7 +8635,23 @@
               <w:widowControl w:val="0"/>
             </w:pPr>
             <w:r>
-              <w:t>As soon as a failure is detected by theLKA function, it shall deactivate the LKA feature and the LKA_Torque_Request shall be set to zero</w:t>
+              <w:t xml:space="preserve">As soon as a failure is detected by </w:t>
+            </w:r>
+            <w:proofErr w:type="spellStart"/>
+            <w:r>
+              <w:t>theLKA</w:t>
+            </w:r>
+            <w:proofErr w:type="spellEnd"/>
+            <w:r>
+              <w:t xml:space="preserve"> function, it shall deactivate the LKA feature and the </w:t>
+            </w:r>
+            <w:proofErr w:type="spellStart"/>
+            <w:r>
+              <w:t>LKA_Torque_Request</w:t>
+            </w:r>
+            <w:proofErr w:type="spellEnd"/>
+            <w:r>
+              <w:t xml:space="preserve"> shall be set to zero</w:t>
             </w:r>
           </w:p>
         </w:tc>
@@ -8496,7 +8785,15 @@
               <w:widowControl w:val="0"/>
             </w:pPr>
             <w:r>
-              <w:t>As soon as the LKA function deactivates the LKA feature, the LKA_Torque_Request block shall send a signal to the car display ECU to turn on a warning light</w:t>
+              <w:t xml:space="preserve">As soon as the LKA function deactivates the LKA feature, the </w:t>
+            </w:r>
+            <w:proofErr w:type="spellStart"/>
+            <w:r>
+              <w:t>LKA_Torque_Request</w:t>
+            </w:r>
+            <w:proofErr w:type="spellEnd"/>
+            <w:r>
+              <w:t xml:space="preserve"> block shall send a signal to the car display ECU to turn on a warning light</w:t>
             </w:r>
           </w:p>
         </w:tc>
@@ -8630,7 +8927,15 @@
               <w:widowControl w:val="0"/>
             </w:pPr>
             <w:r>
-              <w:t>Memory test shall be conducted at start up of the EPS ECU to check for any faults in memory</w:t>
+              <w:t xml:space="preserve">Memory test shall be conducted at </w:t>
+            </w:r>
+            <w:proofErr w:type="spellStart"/>
+            <w:r>
+              <w:t>start up</w:t>
+            </w:r>
+            <w:proofErr w:type="spellEnd"/>
+            <w:r>
+              <w:t xml:space="preserve"> of the EPS ECU to check for any faults in memory</w:t>
             </w:r>
           </w:p>
         </w:tc>

</xml_diff>